<commit_message>
practicas oblig. 2 y 3 hechasgit add .
</commit_message>
<xml_diff>
--- a/Actividades Practicas/POO - Unidad 2 - Ejercicios Obligatorios.docx
+++ b/Actividades Practicas/POO - Unidad 2 - Ejercicios Obligatorios.docx
@@ -1,8 +1,8 @@
 
 <file path=word/document.xml><?xml version="1.0" encoding="utf-8"?>
-<w:document xmlns:ve="http://schemas.openxmlformats.org/markup-compatibility/2006" xmlns:o="urn:schemas-microsoft-com:office:office" xmlns:r="http://schemas.openxmlformats.org/officeDocument/2006/relationships" xmlns:m="http://schemas.openxmlformats.org/officeDocument/2006/math" xmlns:v="urn:schemas-microsoft-com:vml" xmlns:wp="http://schemas.openxmlformats.org/drawingml/2006/wordprocessingDrawing" xmlns:w10="urn:schemas-microsoft-com:office:word" xmlns:w="http://schemas.openxmlformats.org/wordprocessingml/2006/main" xmlns:wne="http://schemas.microsoft.com/office/word/2006/wordml">
+<w:document xmlns:w14="http://schemas.microsoft.com/office/word/2010/wordml" xmlns:wp14="http://schemas.microsoft.com/office/word/2010/wordprocessingDrawing" xmlns:ve="http://schemas.openxmlformats.org/markup-compatibility/2006" xmlns:o="urn:schemas-microsoft-com:office:office" xmlns:r="http://schemas.openxmlformats.org/officeDocument/2006/relationships" xmlns:m="http://schemas.openxmlformats.org/officeDocument/2006/math" xmlns:v="urn:schemas-microsoft-com:vml" xmlns:wp="http://schemas.openxmlformats.org/drawingml/2006/wordprocessingDrawing" xmlns:w10="urn:schemas-microsoft-com:office:word" xmlns:w="http://schemas.openxmlformats.org/wordprocessingml/2006/main" xmlns:wne="http://schemas.microsoft.com/office/word/2006/wordml" xmlns:mc="http://schemas.openxmlformats.org/markup-compatibility/2006" xmlns:a="http://schemas.openxmlformats.org/drawingml/2006/main" xmlns:pic="http://schemas.openxmlformats.org/drawingml/2006/picture" mc:Ignorable="w14 wp14">
   <w:body>
-    <w:p>
+    <w:p xmlns:wp14="http://schemas.microsoft.com/office/word/2010/wordml" wp14:textId="77777777">
       <w:pPr>
         <w:jc w:val="right"/>
         <w:rPr>
@@ -24,7 +24,7 @@
         <w:t>CFP 8</w:t>
       </w:r>
     </w:p>
-    <w:p>
+    <w:p xmlns:wp14="http://schemas.microsoft.com/office/word/2010/wordml" wp14:textId="77777777">
       <w:pPr>
         <w:rPr>
           <w:rFonts w:cs="Arial"/>
@@ -45,7 +45,7 @@
         <w:br w:type="page"/>
       </w:r>
     </w:p>
-    <w:p>
+    <w:p xmlns:wp14="http://schemas.microsoft.com/office/word/2010/wordml" wp14:textId="77777777">
       <w:pPr>
         <w:jc w:val="right"/>
         <w:rPr>
@@ -98,7 +98,7 @@
         <w:t>:</w:t>
       </w:r>
     </w:p>
-    <w:p>
+    <w:p xmlns:wp14="http://schemas.microsoft.com/office/word/2010/wordml" wp14:textId="77777777">
       <w:pPr>
         <w:jc w:val="right"/>
         <w:rPr>
@@ -120,7 +120,7 @@
         <w:t>PROGRAMACIÓN ORIENTADA A OBJETOS</w:t>
       </w:r>
     </w:p>
-    <w:p>
+    <w:p xmlns:wp14="http://schemas.microsoft.com/office/word/2010/wordml" wp14:textId="77777777">
       <w:pPr>
         <w:rPr>
           <w:rFonts w:cs="Arial"/>
@@ -141,7 +141,7 @@
         <w:br w:type="page"/>
       </w:r>
     </w:p>
-    <w:p>
+    <w:p xmlns:wp14="http://schemas.microsoft.com/office/word/2010/wordml" wp14:textId="77777777">
       <w:pPr>
         <w:jc w:val="right"/>
         <w:rPr>
@@ -194,7 +194,7 @@
         <w:t>:</w:t>
       </w:r>
     </w:p>
-    <w:p>
+    <w:p xmlns:wp14="http://schemas.microsoft.com/office/word/2010/wordml" wp14:textId="77777777">
       <w:pPr>
         <w:jc w:val="right"/>
         <w:rPr>
@@ -216,7 +216,7 @@
         <w:t>ENCAPSULAMIENTO</w:t>
       </w:r>
     </w:p>
-    <w:p>
+    <w:p xmlns:wp14="http://schemas.microsoft.com/office/word/2010/wordml" wp14:textId="77777777">
       <w:pPr>
         <w:rPr>
           <w:rFonts w:cs="Arial"/>
@@ -227,7 +227,7 @@
         </w:rPr>
       </w:pPr>
     </w:p>
-    <w:p>
+    <w:p xmlns:wp14="http://schemas.microsoft.com/office/word/2010/wordml" wp14:textId="77777777">
       <w:pPr>
         <w:rPr>
           <w:rFonts w:cs="Arial"/>
@@ -238,13 +238,13 @@
         </w:rPr>
         <w:sectPr>
           <w:footerReference w:type="default" r:id="rId7"/>
-          <w:pgSz w:w="11910" w:h="16840"/>
+          <w:pgSz w:w="11910" w:h="16840" w:orient="portrait"/>
           <w:pgMar w:top="1020" w:right="920" w:bottom="1040" w:left="940" w:header="546" w:footer="845" w:gutter="0"/>
           <w:cols w:space="720"/>
         </w:sectPr>
       </w:pPr>
     </w:p>
-    <w:p>
+    <w:p xmlns:wp14="http://schemas.microsoft.com/office/word/2010/wordml" wp14:textId="77777777">
       <w:pPr>
         <w:jc w:val="right"/>
         <w:rPr>
@@ -263,7 +263,7 @@
         </w:rPr>
         <w:lastRenderedPageBreak/>
         <w:drawing>
-          <wp:inline distT="0" distB="0" distL="0" distR="0">
+          <wp:inline xmlns:wp14="http://schemas.microsoft.com/office/word/2010/wordprocessingDrawing" distT="0" distB="0" distL="0" distR="0" wp14:anchorId="7E863D20" wp14:editId="7777777">
             <wp:extent cx="802651" cy="821871"/>
             <wp:effectExtent l="19050" t="0" r="0" b="0"/>
             <wp:docPr id="6" name="Imagen 3" descr="C:\Users\marti\Downloads\clipart343757.png"/>
@@ -309,7 +309,7 @@
         </w:drawing>
       </w:r>
     </w:p>
-    <w:p>
+    <w:p xmlns:wp14="http://schemas.microsoft.com/office/word/2010/wordml" wp14:textId="77777777">
       <w:pPr>
         <w:pStyle w:val="Ttulo2"/>
       </w:pPr>
@@ -323,18 +323,18 @@
         <w:t>OBLIGATORIOS</w:t>
       </w:r>
     </w:p>
-    <w:p/>
-    <w:p>
+    <w:p xmlns:wp14="http://schemas.microsoft.com/office/word/2010/wordml" wp14:textId="77777777"/>
+    <w:p xmlns:wp14="http://schemas.microsoft.com/office/word/2010/wordml" wp14:textId="77777777">
       <w:pPr>
         <w:pStyle w:val="Ttulo3"/>
       </w:pPr>
-      <w:bookmarkStart w:id="0" w:name="_bookmark13"/>
+      <w:bookmarkStart w:name="_bookmark13" w:id="0"/>
       <w:bookmarkEnd w:id="0"/>
       <w:r>
         <w:t>Encapsulamiento, public y private, getters y setters, static, toString()</w:t>
       </w:r>
     </w:p>
-    <w:p>
+    <w:p xmlns:wp14="http://schemas.microsoft.com/office/word/2010/wordml" wp14:textId="77777777">
       <w:pPr>
         <w:numPr>
           <w:ilvl w:val="0"/>
@@ -368,7 +368,7 @@
         <w:t xml:space="preserve"> es:</w:t>
       </w:r>
     </w:p>
-    <w:p>
+    <w:p xmlns:wp14="http://schemas.microsoft.com/office/word/2010/wordml" wp14:textId="77777777">
       <w:pPr>
         <w:ind w:left="360" w:firstLine="349"/>
         <w:rPr>
@@ -383,7 +383,7 @@
           <w:lang w:val="es-ES" w:eastAsia="es-ES" w:bidi="ar-SA"/>
         </w:rPr>
         <w:drawing>
-          <wp:inline distT="114300" distB="114300" distL="114300" distR="114300">
+          <wp:inline xmlns:wp14="http://schemas.microsoft.com/office/word/2010/wordprocessingDrawing" distT="114300" distB="114300" distL="114300" distR="114300" wp14:anchorId="7C7602B4" wp14:editId="7777777">
             <wp:extent cx="1828800" cy="1409700"/>
             <wp:effectExtent l="0" t="0" r="0" b="0"/>
             <wp:docPr id="2" name="image2.png"/>
@@ -419,7 +419,7 @@
         </w:drawing>
       </w:r>
     </w:p>
-    <w:p>
+    <w:p xmlns:wp14="http://schemas.microsoft.com/office/word/2010/wordml" wp14:textId="77777777">
       <w:pPr>
         <w:pStyle w:val="Prrafodelista"/>
         <w:numPr>
@@ -430,20 +430,20 @@
         <w:ind w:left="1134"/>
         <w:rPr>
           <w:rFonts w:ascii="Consolas" w:hAnsi="Consolas"/>
-          <w:szCs w:val="24"/>
+          <w:highlight w:val="yellow"/>
           <w:lang w:bidi="es-ES"/>
         </w:rPr>
       </w:pPr>
       <w:r>
         <w:rPr>
           <w:rFonts w:ascii="Consolas" w:hAnsi="Consolas"/>
-          <w:szCs w:val="24"/>
+          <w:highlight w:val="yellow"/>
           <w:lang w:bidi="es-ES"/>
         </w:rPr>
         <w:t>private int atributo1;</w:t>
       </w:r>
     </w:p>
-    <w:p>
+    <w:p xmlns:wp14="http://schemas.microsoft.com/office/word/2010/wordml" wp14:textId="77777777">
       <w:pPr>
         <w:pStyle w:val="Prrafodelista"/>
         <w:numPr>
@@ -467,7 +467,7 @@
         <w:t>private int atributo1</w:t>
       </w:r>
     </w:p>
-    <w:p>
+    <w:p xmlns:wp14="http://schemas.microsoft.com/office/word/2010/wordml" wp14:textId="77777777">
       <w:pPr>
         <w:pStyle w:val="Prrafodelista"/>
         <w:numPr>
@@ -491,7 +491,7 @@
         <w:t>int private atributo1;</w:t>
       </w:r>
     </w:p>
-    <w:p>
+    <w:p xmlns:wp14="http://schemas.microsoft.com/office/word/2010/wordml" wp14:textId="77777777">
       <w:pPr>
         <w:pStyle w:val="Prrafodelista"/>
         <w:numPr>
@@ -515,7 +515,7 @@
         <w:t>private atributo1 int</w:t>
       </w:r>
     </w:p>
-    <w:p>
+    <w:p xmlns:wp14="http://schemas.microsoft.com/office/word/2010/wordml" wp14:textId="77777777">
       <w:pPr>
         <w:autoSpaceDE w:val="0"/>
         <w:autoSpaceDN w:val="0"/>
@@ -530,7 +530,7 @@
         </w:rPr>
       </w:pPr>
     </w:p>
-    <w:p>
+    <w:p xmlns:wp14="http://schemas.microsoft.com/office/word/2010/wordml" wp14:textId="77777777">
       <w:pPr>
         <w:numPr>
           <w:ilvl w:val="0"/>
@@ -564,7 +564,7 @@
         <w:t xml:space="preserve"> tenemos los atributos: nombre, apellido, edad, sexo. ¿Cuál sería la forma correcta de declararlos?</w:t>
       </w:r>
     </w:p>
-    <w:p>
+    <w:p xmlns:wp14="http://schemas.microsoft.com/office/word/2010/wordml" wp14:textId="77777777">
       <w:pPr>
         <w:pStyle w:val="Prrafodelista"/>
         <w:numPr>
@@ -588,7 +588,7 @@
         <w:t>String nombre private;</w:t>
       </w:r>
     </w:p>
-    <w:p>
+    <w:p xmlns:wp14="http://schemas.microsoft.com/office/word/2010/wordml" wp14:textId="77777777">
       <w:pPr>
         <w:spacing w:after="0"/>
         <w:ind w:left="708" w:firstLine="426"/>
@@ -607,7 +607,7 @@
         <w:t>String apellido private;</w:t>
       </w:r>
     </w:p>
-    <w:p>
+    <w:p xmlns:wp14="http://schemas.microsoft.com/office/word/2010/wordml" wp14:textId="77777777">
       <w:pPr>
         <w:spacing w:after="0"/>
         <w:ind w:left="708" w:firstLine="426"/>
@@ -626,7 +626,7 @@
         <w:t>int edad private;</w:t>
       </w:r>
     </w:p>
-    <w:p>
+    <w:p xmlns:wp14="http://schemas.microsoft.com/office/word/2010/wordml" wp14:textId="77777777">
       <w:pPr>
         <w:spacing w:after="0"/>
         <w:ind w:left="708" w:firstLine="426"/>
@@ -645,7 +645,7 @@
         <w:t>String sexo private;</w:t>
       </w:r>
     </w:p>
-    <w:p>
+    <w:p xmlns:wp14="http://schemas.microsoft.com/office/word/2010/wordml" wp14:textId="77777777">
       <w:pPr>
         <w:pStyle w:val="Prrafodelista"/>
         <w:numPr>
@@ -656,77 +656,77 @@
         <w:ind w:left="1134"/>
         <w:rPr>
           <w:rFonts w:ascii="Consolas" w:hAnsi="Consolas"/>
-          <w:szCs w:val="24"/>
+          <w:highlight w:val="yellow"/>
           <w:lang w:bidi="es-ES"/>
         </w:rPr>
       </w:pPr>
       <w:r>
         <w:rPr>
           <w:rFonts w:ascii="Consolas" w:hAnsi="Consolas"/>
-          <w:szCs w:val="24"/>
+          <w:highlight w:val="yellow"/>
           <w:lang w:bidi="es-ES"/>
         </w:rPr>
         <w:t>private String nombre;</w:t>
       </w:r>
     </w:p>
-    <w:p>
+    <w:p xmlns:wp14="http://schemas.microsoft.com/office/word/2010/wordml" wp14:textId="77777777">
       <w:pPr>
         <w:spacing w:after="0"/>
         <w:ind w:left="708" w:firstLine="426"/>
         <w:rPr>
           <w:rFonts w:ascii="Consolas" w:hAnsi="Consolas"/>
-          <w:szCs w:val="24"/>
+          <w:highlight w:val="yellow"/>
           <w:lang w:bidi="es-ES"/>
         </w:rPr>
       </w:pPr>
       <w:r>
         <w:rPr>
           <w:rFonts w:ascii="Consolas" w:hAnsi="Consolas"/>
-          <w:szCs w:val="24"/>
+          <w:highlight w:val="yellow"/>
           <w:lang w:bidi="es-ES"/>
         </w:rPr>
         <w:t>private String apellido;</w:t>
       </w:r>
     </w:p>
-    <w:p>
+    <w:p xmlns:wp14="http://schemas.microsoft.com/office/word/2010/wordml" wp14:textId="77777777">
       <w:pPr>
         <w:spacing w:after="0"/>
         <w:ind w:left="708" w:firstLine="426"/>
         <w:rPr>
           <w:rFonts w:ascii="Consolas" w:hAnsi="Consolas"/>
-          <w:szCs w:val="24"/>
+          <w:highlight w:val="yellow"/>
           <w:lang w:bidi="es-ES"/>
         </w:rPr>
       </w:pPr>
       <w:r>
         <w:rPr>
           <w:rFonts w:ascii="Consolas" w:hAnsi="Consolas"/>
-          <w:szCs w:val="24"/>
+          <w:highlight w:val="yellow"/>
           <w:lang w:bidi="es-ES"/>
         </w:rPr>
         <w:t>private int edad;</w:t>
       </w:r>
     </w:p>
-    <w:p>
+    <w:p xmlns:wp14="http://schemas.microsoft.com/office/word/2010/wordml" wp14:textId="77777777">
       <w:pPr>
         <w:spacing w:after="0"/>
         <w:ind w:left="708" w:firstLine="426"/>
         <w:rPr>
           <w:rFonts w:ascii="Consolas" w:hAnsi="Consolas"/>
-          <w:szCs w:val="24"/>
+          <w:highlight w:val="yellow"/>
           <w:lang w:bidi="es-ES"/>
         </w:rPr>
       </w:pPr>
       <w:r>
         <w:rPr>
           <w:rFonts w:ascii="Consolas" w:hAnsi="Consolas"/>
-          <w:szCs w:val="24"/>
+          <w:highlight w:val="yellow"/>
           <w:lang w:bidi="es-ES"/>
         </w:rPr>
         <w:t>private String Sexo;</w:t>
       </w:r>
     </w:p>
-    <w:p>
+    <w:p xmlns:wp14="http://schemas.microsoft.com/office/word/2010/wordml" wp14:textId="77777777">
       <w:pPr>
         <w:pStyle w:val="Prrafodelista"/>
         <w:numPr>
@@ -750,7 +750,7 @@
         <w:t>private nombre String;</w:t>
       </w:r>
     </w:p>
-    <w:p>
+    <w:p xmlns:wp14="http://schemas.microsoft.com/office/word/2010/wordml" wp14:textId="77777777">
       <w:pPr>
         <w:spacing w:after="0"/>
         <w:ind w:left="708" w:firstLine="426"/>
@@ -769,7 +769,7 @@
         <w:t>private apellido String;</w:t>
       </w:r>
     </w:p>
-    <w:p>
+    <w:p xmlns:wp14="http://schemas.microsoft.com/office/word/2010/wordml" wp14:textId="77777777">
       <w:pPr>
         <w:spacing w:after="0"/>
         <w:ind w:left="708" w:firstLine="426"/>
@@ -788,7 +788,7 @@
         <w:t>private edad int;</w:t>
       </w:r>
     </w:p>
-    <w:p>
+    <w:p xmlns:wp14="http://schemas.microsoft.com/office/word/2010/wordml" wp14:textId="77777777">
       <w:pPr>
         <w:spacing w:after="0"/>
         <w:ind w:left="708" w:firstLine="426"/>
@@ -807,7 +807,7 @@
         <w:t>private sexo String;</w:t>
       </w:r>
     </w:p>
-    <w:p>
+    <w:p xmlns:wp14="http://schemas.microsoft.com/office/word/2010/wordml" wp14:textId="77777777">
       <w:pPr>
         <w:spacing w:after="0"/>
         <w:ind w:left="708" w:firstLine="426"/>
@@ -818,7 +818,7 @@
         </w:rPr>
       </w:pPr>
     </w:p>
-    <w:p>
+    <w:p xmlns:wp14="http://schemas.microsoft.com/office/word/2010/wordml" wp14:textId="77777777">
       <w:pPr>
         <w:rPr>
           <w:rFonts w:eastAsia="Arial" w:cs="Arial"/>
@@ -833,7 +833,7 @@
         <w:br w:type="page"/>
       </w:r>
     </w:p>
-    <w:p>
+    <w:p xmlns:wp14="http://schemas.microsoft.com/office/word/2010/wordml" wp14:textId="77777777">
       <w:pPr>
         <w:numPr>
           <w:ilvl w:val="0"/>
@@ -868,7 +868,7 @@
         <w:t xml:space="preserve"> nos permite mostrar la información completa de un objeto, es decir, el valor de sus atributos.</w:t>
       </w:r>
     </w:p>
-    <w:p>
+    <w:p xmlns:wp14="http://schemas.microsoft.com/office/word/2010/wordml" wp14:textId="77777777">
       <w:pPr>
         <w:pStyle w:val="Prrafodelista"/>
         <w:numPr>
@@ -876,19 +876,18 @@
           <w:numId w:val="24"/>
         </w:numPr>
         <w:rPr>
-          <w:szCs w:val="24"/>
-          <w:lang w:bidi="es-ES"/>
-        </w:rPr>
-      </w:pPr>
-      <w:r>
-        <w:rPr>
-          <w:szCs w:val="24"/>
+          <w:lang w:bidi="es-ES"/>
+        </w:rPr>
+      </w:pPr>
+      <w:r>
+        <w:rPr>
+          <w:highlight w:val="yellow"/>
           <w:lang w:bidi="es-ES"/>
         </w:rPr>
         <w:t>Verdadero</w:t>
       </w:r>
     </w:p>
-    <w:p>
+    <w:p xmlns:wp14="http://schemas.microsoft.com/office/word/2010/wordml" wp14:textId="77777777">
       <w:pPr>
         <w:pStyle w:val="Prrafodelista"/>
         <w:numPr>
@@ -908,7 +907,7 @@
         <w:t>Falso</w:t>
       </w:r>
     </w:p>
-    <w:p>
+    <w:p xmlns:wp14="http://schemas.microsoft.com/office/word/2010/wordml" wp14:textId="77777777">
       <w:pPr>
         <w:numPr>
           <w:ilvl w:val="0"/>
@@ -921,28 +920,215 @@
       </w:pPr>
       <w:r>
         <w:rPr>
-          <w:szCs w:val="24"/>
           <w:lang w:bidi="es-ES"/>
         </w:rPr>
         <w:t xml:space="preserve">Completa los espacios en blanco para crear el método </w:t>
       </w:r>
       <w:r>
         <w:rPr>
-          <w:b/>
-          <w:szCs w:val="24"/>
+          <w:b w:val="1"/>
+          <w:bCs w:val="1"/>
           <w:lang w:bidi="es-ES"/>
         </w:rPr>
         <w:t>toString</w:t>
       </w:r>
       <w:r>
         <w:rPr>
-          <w:szCs w:val="24"/>
           <w:lang w:bidi="es-ES"/>
         </w:rPr>
         <w:t xml:space="preserve"> de la clase Empleado.</w:t>
       </w:r>
     </w:p>
     <w:p>
+      <w:pPr>
+        <w:pStyle w:val="Normal"/>
+        <w:rPr>
+          <w:rFonts w:ascii="Arial" w:hAnsi="Arial" w:eastAsia="" w:cs=""/>
+          <w:sz w:val="24"/>
+          <w:szCs w:val="24"/>
+          <w:lang w:bidi="es-ES"/>
+        </w:rPr>
+      </w:pPr>
+    </w:p>
+    <w:p>
+      <w:pPr>
+        <w:pStyle w:val="Normal"/>
+        <w:rPr>
+          <w:rFonts w:ascii="Arial" w:hAnsi="Arial" w:eastAsia="" w:cs=""/>
+          <w:sz w:val="24"/>
+          <w:szCs w:val="24"/>
+          <w:highlight w:val="yellow"/>
+          <w:lang w:bidi="es-ES"/>
+        </w:rPr>
+      </w:pPr>
+      <w:r>
+        <w:rPr>
+          <w:rFonts w:ascii="Arial" w:hAnsi="Arial" w:eastAsia="" w:cs=""/>
+          <w:sz w:val="24"/>
+          <w:szCs w:val="24"/>
+          <w:highlight w:val="yellow"/>
+          <w:lang w:bidi="es-ES"/>
+        </w:rPr>
+        <w:t xml:space="preserve">Public </w:t>
+      </w:r>
+      <w:r>
+        <w:rPr>
+          <w:rFonts w:ascii="Arial" w:hAnsi="Arial" w:eastAsia="" w:cs=""/>
+          <w:sz w:val="24"/>
+          <w:szCs w:val="24"/>
+          <w:highlight w:val="yellow"/>
+          <w:lang w:bidi="es-ES"/>
+        </w:rPr>
+        <w:t>class</w:t>
+      </w:r>
+      <w:r>
+        <w:rPr>
+          <w:rFonts w:ascii="Arial" w:hAnsi="Arial" w:eastAsia="" w:cs=""/>
+          <w:sz w:val="24"/>
+          <w:szCs w:val="24"/>
+          <w:highlight w:val="yellow"/>
+          <w:lang w:bidi="es-ES"/>
+        </w:rPr>
+        <w:t xml:space="preserve"> </w:t>
+      </w:r>
+      <w:r>
+        <w:rPr>
+          <w:rFonts w:ascii="Arial" w:hAnsi="Arial" w:eastAsia="" w:cs=""/>
+          <w:sz w:val="24"/>
+          <w:szCs w:val="24"/>
+          <w:highlight w:val="yellow"/>
+          <w:lang w:bidi="es-ES"/>
+        </w:rPr>
+        <w:t>Empleado{</w:t>
+      </w:r>
+    </w:p>
+    <w:p>
+      <w:pPr>
+        <w:pStyle w:val="Normal"/>
+        <w:rPr>
+          <w:rFonts w:ascii="Arial" w:hAnsi="Arial" w:eastAsia="" w:cs=""/>
+          <w:sz w:val="24"/>
+          <w:szCs w:val="24"/>
+          <w:highlight w:val="yellow"/>
+          <w:lang w:bidi="es-ES"/>
+        </w:rPr>
+      </w:pPr>
+      <w:r>
+        <w:rPr>
+          <w:rFonts w:ascii="Arial" w:hAnsi="Arial" w:eastAsia="" w:cs=""/>
+          <w:sz w:val="24"/>
+          <w:szCs w:val="24"/>
+          <w:highlight w:val="yellow"/>
+          <w:lang w:bidi="es-ES"/>
+        </w:rPr>
+        <w:t xml:space="preserve">Private </w:t>
+      </w:r>
+      <w:r>
+        <w:rPr>
+          <w:rFonts w:ascii="Arial" w:hAnsi="Arial" w:eastAsia="" w:cs=""/>
+          <w:sz w:val="24"/>
+          <w:szCs w:val="24"/>
+          <w:highlight w:val="yellow"/>
+          <w:lang w:bidi="es-ES"/>
+        </w:rPr>
+        <w:t>String</w:t>
+      </w:r>
+      <w:r>
+        <w:rPr>
+          <w:rFonts w:ascii="Arial" w:hAnsi="Arial" w:eastAsia="" w:cs=""/>
+          <w:sz w:val="24"/>
+          <w:szCs w:val="24"/>
+          <w:highlight w:val="yellow"/>
+          <w:lang w:bidi="es-ES"/>
+        </w:rPr>
+        <w:t xml:space="preserve"> nombre = “manuel”;</w:t>
+      </w:r>
+    </w:p>
+    <w:p>
+      <w:pPr>
+        <w:pStyle w:val="Normal"/>
+        <w:rPr>
+          <w:rFonts w:ascii="Arial" w:hAnsi="Arial" w:eastAsia="" w:cs=""/>
+          <w:sz w:val="24"/>
+          <w:szCs w:val="24"/>
+          <w:highlight w:val="yellow"/>
+          <w:lang w:bidi="es-ES"/>
+        </w:rPr>
+      </w:pPr>
+      <w:r>
+        <w:rPr>
+          <w:rFonts w:ascii="Arial" w:hAnsi="Arial" w:eastAsia="" w:cs=""/>
+          <w:sz w:val="24"/>
+          <w:szCs w:val="24"/>
+          <w:highlight w:val="yellow"/>
+          <w:lang w:bidi="es-ES"/>
+        </w:rPr>
+        <w:t xml:space="preserve">Private </w:t>
+      </w:r>
+      <w:r>
+        <w:rPr>
+          <w:rFonts w:ascii="Arial" w:hAnsi="Arial" w:eastAsia="" w:cs=""/>
+          <w:sz w:val="24"/>
+          <w:szCs w:val="24"/>
+          <w:highlight w:val="yellow"/>
+          <w:lang w:bidi="es-ES"/>
+        </w:rPr>
+        <w:t>int</w:t>
+      </w:r>
+      <w:r>
+        <w:rPr>
+          <w:rFonts w:ascii="Arial" w:hAnsi="Arial" w:eastAsia="" w:cs=""/>
+          <w:sz w:val="24"/>
+          <w:szCs w:val="24"/>
+          <w:highlight w:val="yellow"/>
+          <w:lang w:bidi="es-ES"/>
+        </w:rPr>
+        <w:t xml:space="preserve"> edad = 35;</w:t>
+      </w:r>
+    </w:p>
+    <w:p>
+      <w:pPr>
+        <w:pStyle w:val="Normal"/>
+        <w:rPr>
+          <w:rFonts w:ascii="Arial" w:hAnsi="Arial" w:eastAsia="" w:cs=""/>
+          <w:sz w:val="24"/>
+          <w:szCs w:val="24"/>
+          <w:highlight w:val="yellow"/>
+          <w:lang w:bidi="es-ES"/>
+        </w:rPr>
+      </w:pPr>
+      <w:r>
+        <w:rPr>
+          <w:rFonts w:ascii="Arial" w:hAnsi="Arial" w:eastAsia="" w:cs=""/>
+          <w:sz w:val="24"/>
+          <w:szCs w:val="24"/>
+          <w:highlight w:val="yellow"/>
+          <w:lang w:bidi="es-ES"/>
+        </w:rPr>
+        <w:t xml:space="preserve">Private </w:t>
+      </w:r>
+      <w:r>
+        <w:rPr>
+          <w:rFonts w:ascii="Arial" w:hAnsi="Arial" w:eastAsia="" w:cs=""/>
+          <w:sz w:val="24"/>
+          <w:szCs w:val="24"/>
+          <w:highlight w:val="yellow"/>
+          <w:lang w:bidi="es-ES"/>
+        </w:rPr>
+        <w:t>int</w:t>
+      </w:r>
+      <w:r>
+        <w:rPr>
+          <w:rFonts w:ascii="Arial" w:hAnsi="Arial" w:eastAsia="" w:cs=""/>
+          <w:sz w:val="24"/>
+          <w:szCs w:val="24"/>
+          <w:highlight w:val="yellow"/>
+          <w:lang w:bidi="es-ES"/>
+        </w:rPr>
+        <w:t xml:space="preserve"> salario = 100000;</w:t>
+      </w:r>
+    </w:p>
+    <w:p xmlns:wp14="http://schemas.microsoft.com/office/word/2010/wordml" wp14:textId="77777777">
       <w:pPr>
         <w:autoSpaceDE w:val="0"/>
         <w:autoSpaceDN w:val="0"/>
@@ -976,7 +1162,7 @@
         <w:t xml:space="preserve"> String toString(){</w:t>
       </w:r>
     </w:p>
-    <w:p>
+    <w:p xmlns:wp14="http://schemas.microsoft.com/office/word/2010/wordml" wp14:textId="77777777">
       <w:pPr>
         <w:autoSpaceDE w:val="0"/>
         <w:autoSpaceDN w:val="0"/>
@@ -997,6 +1183,14 @@
           <w:lang w:bidi="ar-SA"/>
         </w:rPr>
         <w:tab/>
+      </w:r>
+      <w:r>
+        <w:rPr>
+          <w:rFonts w:ascii="Consolas" w:hAnsi="Consolas" w:cs="Consolas"/>
+          <w:color w:val="000000"/>
+          <w:szCs w:val="24"/>
+          <w:lang w:bidi="ar-SA"/>
+        </w:rPr>
         <w:t xml:space="preserve">String </w:t>
       </w:r>
       <w:r>
@@ -1144,7 +1338,7 @@
         <w:t>;</w:t>
       </w:r>
     </w:p>
-    <w:p>
+    <w:p xmlns:wp14="http://schemas.microsoft.com/office/word/2010/wordml" wp14:textId="77777777">
       <w:pPr>
         <w:autoSpaceDE w:val="0"/>
         <w:autoSpaceDN w:val="0"/>
@@ -1205,7 +1399,7 @@
         <w:t>;</w:t>
       </w:r>
     </w:p>
-    <w:p>
+    <w:p xmlns:wp14="http://schemas.microsoft.com/office/word/2010/wordml" wp14:textId="77777777">
       <w:pPr>
         <w:autoSpaceDE w:val="0"/>
         <w:autoSpaceDN w:val="0"/>
@@ -1223,13 +1417,32 @@
         <w:rPr>
           <w:rFonts w:ascii="Consolas" w:hAnsi="Consolas" w:cs="Consolas"/>
           <w:color w:val="000000"/>
-          <w:szCs w:val="24"/>
           <w:lang w:bidi="ar-SA"/>
         </w:rPr>
         <w:t>}</w:t>
       </w:r>
     </w:p>
     <w:p>
+      <w:pPr>
+        <w:pStyle w:val="Normal"/>
+        <w:spacing w:after="0" w:line="240" w:lineRule="auto"/>
+        <w:ind w:left="709"/>
+        <w:rPr>
+          <w:rFonts w:ascii="Consolas" w:hAnsi="Consolas" w:cs="Consolas"/>
+          <w:color w:val="000000"/>
+          <w:lang w:bidi="ar-SA"/>
+        </w:rPr>
+      </w:pPr>
+      <w:r>
+        <w:rPr>
+          <w:rFonts w:ascii="Consolas" w:hAnsi="Consolas" w:cs="Consolas"/>
+          <w:color w:val="000000"/>
+          <w:lang w:bidi="ar-SA"/>
+        </w:rPr>
+        <w:t>}</w:t>
+      </w:r>
+    </w:p>
+    <w:p xmlns:wp14="http://schemas.microsoft.com/office/word/2010/wordml" wp14:textId="77777777">
       <w:pPr>
         <w:autoSpaceDE w:val="0"/>
         <w:autoSpaceDN w:val="0"/>
@@ -1243,7 +1456,7 @@
         </w:rPr>
       </w:pPr>
     </w:p>
-    <w:p>
+    <w:p xmlns:wp14="http://schemas.microsoft.com/office/word/2010/wordml" wp14:textId="77777777">
       <w:pPr>
         <w:numPr>
           <w:ilvl w:val="0"/>
@@ -1256,13 +1469,12 @@
       </w:pPr>
       <w:r>
         <w:rPr>
-          <w:szCs w:val="24"/>
           <w:lang w:bidi="es-ES"/>
         </w:rPr>
         <w:t>Arrastra y suelta de las opciones a continuación para definir los métodos set y get.</w:t>
       </w:r>
     </w:p>
-    <w:p>
+    <w:p xmlns:wp14="http://schemas.microsoft.com/office/word/2010/wordml" wp14:textId="77777777">
       <w:pPr>
         <w:autoSpaceDE w:val="0"/>
         <w:autoSpaceDN w:val="0"/>
@@ -1316,7 +1528,7 @@
         <w:t xml:space="preserve"> A {</w:t>
       </w:r>
     </w:p>
-    <w:p>
+    <w:p xmlns:wp14="http://schemas.microsoft.com/office/word/2010/wordml" wp14:textId="77777777">
       <w:pPr>
         <w:autoSpaceDE w:val="0"/>
         <w:autoSpaceDN w:val="0"/>
@@ -1397,7 +1609,7 @@
         <w:t>;</w:t>
       </w:r>
     </w:p>
-    <w:p>
+    <w:p xmlns:wp14="http://schemas.microsoft.com/office/word/2010/wordml" wp14:textId="77777777">
       <w:pPr>
         <w:autoSpaceDE w:val="0"/>
         <w:autoSpaceDN w:val="0"/>
@@ -1460,7 +1672,7 @@
         <w:t xml:space="preserve"> getX() {</w:t>
       </w:r>
     </w:p>
-    <w:p>
+    <w:p xmlns:wp14="http://schemas.microsoft.com/office/word/2010/wordml" wp14:textId="77777777">
       <w:pPr>
         <w:autoSpaceDE w:val="0"/>
         <w:autoSpaceDN w:val="0"/>
@@ -1530,7 +1742,7 @@
         <w:t>;</w:t>
       </w:r>
     </w:p>
-    <w:p>
+    <w:p xmlns:wp14="http://schemas.microsoft.com/office/word/2010/wordml" wp14:textId="77777777">
       <w:pPr>
         <w:autoSpaceDE w:val="0"/>
         <w:autoSpaceDN w:val="0"/>
@@ -1551,10 +1763,18 @@
           <w:lang w:bidi="ar-SA"/>
         </w:rPr>
         <w:tab/>
+      </w:r>
+      <w:r>
+        <w:rPr>
+          <w:rFonts w:ascii="Consolas" w:hAnsi="Consolas" w:cs="Consolas"/>
+          <w:color w:val="000000"/>
+          <w:szCs w:val="24"/>
+          <w:lang w:bidi="ar-SA"/>
+        </w:rPr>
         <w:t>}</w:t>
       </w:r>
     </w:p>
-    <w:p>
+    <w:p xmlns:wp14="http://schemas.microsoft.com/office/word/2010/wordml" wp14:textId="77777777">
       <w:pPr>
         <w:autoSpaceDE w:val="0"/>
         <w:autoSpaceDN w:val="0"/>
@@ -1655,7 +1875,7 @@
         <w:t>) {</w:t>
       </w:r>
     </w:p>
-    <w:p>
+    <w:p xmlns:wp14="http://schemas.microsoft.com/office/word/2010/wordml" wp14:textId="77777777">
       <w:pPr>
         <w:autoSpaceDE w:val="0"/>
         <w:autoSpaceDN w:val="0"/>
@@ -1743,7 +1963,7 @@
         <w:t>;</w:t>
       </w:r>
     </w:p>
-    <w:p>
+    <w:p xmlns:wp14="http://schemas.microsoft.com/office/word/2010/wordml" wp14:textId="77777777">
       <w:pPr>
         <w:autoSpaceDE w:val="0"/>
         <w:autoSpaceDN w:val="0"/>
@@ -1764,10 +1984,18 @@
           <w:lang w:bidi="ar-SA"/>
         </w:rPr>
         <w:tab/>
+      </w:r>
+      <w:r>
+        <w:rPr>
+          <w:rFonts w:ascii="Consolas" w:hAnsi="Consolas" w:cs="Consolas"/>
+          <w:color w:val="000000"/>
+          <w:szCs w:val="24"/>
+          <w:lang w:bidi="ar-SA"/>
+        </w:rPr>
         <w:t>}</w:t>
       </w:r>
     </w:p>
-    <w:p>
+    <w:p xmlns:wp14="http://schemas.microsoft.com/office/word/2010/wordml" wp14:textId="77777777">
       <w:pPr>
         <w:autoSpaceDE w:val="0"/>
         <w:autoSpaceDN w:val="0"/>
@@ -1791,7 +2019,7 @@
         <w:t>}</w:t>
       </w:r>
     </w:p>
-    <w:p>
+    <w:p xmlns:wp14="http://schemas.microsoft.com/office/word/2010/wordml" wp14:textId="77777777">
       <w:pPr>
         <w:autoSpaceDE w:val="0"/>
         <w:autoSpaceDN w:val="0"/>
@@ -1805,7 +2033,7 @@
         </w:rPr>
       </w:pPr>
     </w:p>
-    <w:p>
+    <w:p xmlns:wp14="http://schemas.microsoft.com/office/word/2010/wordml" wp14:textId="77777777">
       <w:pPr>
         <w:ind w:left="708"/>
         <w:rPr>
@@ -1829,7 +2057,7 @@
         <w:t xml:space="preserve"> x, A, double, int, String, void, return</w:t>
       </w:r>
     </w:p>
-    <w:p>
+    <w:p xmlns:wp14="http://schemas.microsoft.com/office/word/2010/wordml" wp14:textId="77777777">
       <w:pPr>
         <w:numPr>
           <w:ilvl w:val="0"/>
@@ -1842,13 +2070,12 @@
       </w:pPr>
       <w:r>
         <w:rPr>
-          <w:szCs w:val="24"/>
           <w:lang w:bidi="es-ES"/>
         </w:rPr>
         <w:t>¿Cuáles de los siguientes son modificadores de acceso válidos?</w:t>
       </w:r>
     </w:p>
-    <w:p>
+    <w:p xmlns:wp14="http://schemas.microsoft.com/office/word/2010/wordml" wp14:textId="77777777">
       <w:pPr>
         <w:numPr>
           <w:ilvl w:val="1"/>
@@ -1861,70 +2088,66 @@
       </w:pPr>
       <w:r>
         <w:rPr>
-          <w:szCs w:val="24"/>
           <w:lang w:bidi="es-ES"/>
         </w:rPr>
         <w:t>hidden</w:t>
       </w:r>
     </w:p>
-    <w:p>
+    <w:p xmlns:wp14="http://schemas.microsoft.com/office/word/2010/wordml" wp14:textId="77777777">
       <w:pPr>
         <w:numPr>
           <w:ilvl w:val="1"/>
           <w:numId w:val="1"/>
         </w:numPr>
         <w:rPr>
-          <w:szCs w:val="24"/>
-          <w:lang w:bidi="es-ES"/>
-        </w:rPr>
-      </w:pPr>
-      <w:r>
-        <w:rPr>
-          <w:szCs w:val="24"/>
+          <w:lang w:bidi="es-ES"/>
+        </w:rPr>
+      </w:pPr>
+      <w:r>
+        <w:rPr>
+          <w:highlight w:val="yellow"/>
           <w:lang w:bidi="es-ES"/>
         </w:rPr>
         <w:t>public</w:t>
       </w:r>
     </w:p>
-    <w:p>
+    <w:p xmlns:wp14="http://schemas.microsoft.com/office/word/2010/wordml" wp14:textId="77777777">
       <w:pPr>
         <w:numPr>
           <w:ilvl w:val="1"/>
           <w:numId w:val="1"/>
         </w:numPr>
         <w:rPr>
-          <w:szCs w:val="24"/>
-          <w:lang w:bidi="es-ES"/>
-        </w:rPr>
-      </w:pPr>
-      <w:r>
-        <w:rPr>
-          <w:szCs w:val="24"/>
+          <w:lang w:bidi="es-ES"/>
+        </w:rPr>
+      </w:pPr>
+      <w:r>
+        <w:rPr>
+          <w:highlight w:val="yellow"/>
           <w:lang w:bidi="es-ES"/>
         </w:rPr>
         <w:t>protected</w:t>
       </w:r>
     </w:p>
-    <w:p>
+    <w:p xmlns:wp14="http://schemas.microsoft.com/office/word/2010/wordml" wp14:textId="77777777">
       <w:pPr>
         <w:numPr>
           <w:ilvl w:val="1"/>
           <w:numId w:val="1"/>
         </w:numPr>
         <w:rPr>
-          <w:szCs w:val="24"/>
-          <w:lang w:bidi="es-ES"/>
-        </w:rPr>
-      </w:pPr>
-      <w:r>
-        <w:rPr>
-          <w:szCs w:val="24"/>
+          <w:lang w:bidi="es-ES"/>
+        </w:rPr>
+      </w:pPr>
+      <w:r>
+        <w:rPr>
+          <w:highlight w:val="yellow"/>
           <w:lang w:bidi="es-ES"/>
         </w:rPr>
         <w:t>private</w:t>
       </w:r>
     </w:p>
-    <w:p>
+    <w:p xmlns:wp14="http://schemas.microsoft.com/office/word/2010/wordml" wp14:textId="77777777">
       <w:pPr>
         <w:numPr>
           <w:ilvl w:val="0"/>
@@ -1937,13 +2160,12 @@
       </w:pPr>
       <w:r>
         <w:rPr>
-          <w:szCs w:val="24"/>
           <w:lang w:bidi="es-ES"/>
         </w:rPr>
         <w:t>¿Cuál es la salida del siguiente código?</w:t>
       </w:r>
     </w:p>
-    <w:p>
+    <w:p xmlns:wp14="http://schemas.microsoft.com/office/word/2010/wordml" wp14:textId="77777777">
       <w:pPr>
         <w:autoSpaceDE w:val="0"/>
         <w:autoSpaceDN w:val="0"/>
@@ -1997,7 +2219,7 @@
         <w:t xml:space="preserve"> Vehiculo {</w:t>
       </w:r>
     </w:p>
-    <w:p>
+    <w:p xmlns:wp14="http://schemas.microsoft.com/office/word/2010/wordml" wp14:textId="77777777">
       <w:pPr>
         <w:autoSpaceDE w:val="0"/>
         <w:autoSpaceDN w:val="0"/>
@@ -2058,7 +2280,7 @@
         <w:t>;</w:t>
       </w:r>
     </w:p>
-    <w:p>
+    <w:p xmlns:wp14="http://schemas.microsoft.com/office/word/2010/wordml" wp14:textId="77777777">
       <w:pPr>
         <w:autoSpaceDE w:val="0"/>
         <w:autoSpaceDN w:val="0"/>
@@ -2090,7 +2312,7 @@
         <w:t>// Constructor por defecto</w:t>
       </w:r>
     </w:p>
-    <w:p>
+    <w:p xmlns:wp14="http://schemas.microsoft.com/office/word/2010/wordml" wp14:textId="77777777">
       <w:pPr>
         <w:autoSpaceDE w:val="0"/>
         <w:autoSpaceDN w:val="0"/>
@@ -2133,7 +2355,7 @@
         <w:t xml:space="preserve"> Vehiculo() {</w:t>
       </w:r>
     </w:p>
-    <w:p>
+    <w:p xmlns:wp14="http://schemas.microsoft.com/office/word/2010/wordml" wp14:textId="77777777">
       <w:pPr>
         <w:autoSpaceDE w:val="0"/>
         <w:autoSpaceDN w:val="0"/>
@@ -2154,10 +2376,18 @@
           <w:lang w:bidi="ar-SA"/>
         </w:rPr>
         <w:tab/>
+      </w:r>
+      <w:r>
+        <w:rPr>
+          <w:rFonts w:ascii="Consolas" w:hAnsi="Consolas" w:cs="Consolas"/>
+          <w:color w:val="000000"/>
+          <w:szCs w:val="24"/>
+          <w:lang w:bidi="ar-SA"/>
+        </w:rPr>
         <w:t>}</w:t>
       </w:r>
     </w:p>
-    <w:p>
+    <w:p xmlns:wp14="http://schemas.microsoft.com/office/word/2010/wordml" wp14:textId="77777777">
       <w:pPr>
         <w:autoSpaceDE w:val="0"/>
         <w:autoSpaceDN w:val="0"/>
@@ -2189,7 +2419,7 @@
         <w:t>// Getter</w:t>
       </w:r>
     </w:p>
-    <w:p>
+    <w:p xmlns:wp14="http://schemas.microsoft.com/office/word/2010/wordml" wp14:textId="77777777">
       <w:pPr>
         <w:autoSpaceDE w:val="0"/>
         <w:autoSpaceDN w:val="0"/>
@@ -2232,7 +2462,7 @@
         <w:t xml:space="preserve"> String getColor() {</w:t>
       </w:r>
     </w:p>
-    <w:p>
+    <w:p xmlns:wp14="http://schemas.microsoft.com/office/word/2010/wordml" wp14:textId="77777777">
       <w:pPr>
         <w:autoSpaceDE w:val="0"/>
         <w:autoSpaceDN w:val="0"/>
@@ -2302,7 +2532,7 @@
         <w:t>;</w:t>
       </w:r>
     </w:p>
-    <w:p>
+    <w:p xmlns:wp14="http://schemas.microsoft.com/office/word/2010/wordml" wp14:textId="77777777">
       <w:pPr>
         <w:autoSpaceDE w:val="0"/>
         <w:autoSpaceDN w:val="0"/>
@@ -2323,10 +2553,18 @@
           <w:lang w:bidi="ar-SA"/>
         </w:rPr>
         <w:tab/>
+      </w:r>
+      <w:r>
+        <w:rPr>
+          <w:rFonts w:ascii="Consolas" w:hAnsi="Consolas" w:cs="Consolas"/>
+          <w:color w:val="000000"/>
+          <w:szCs w:val="24"/>
+          <w:lang w:bidi="ar-SA"/>
+        </w:rPr>
         <w:t>}</w:t>
       </w:r>
     </w:p>
-    <w:p>
+    <w:p xmlns:wp14="http://schemas.microsoft.com/office/word/2010/wordml" wp14:textId="77777777">
       <w:pPr>
         <w:autoSpaceDE w:val="0"/>
         <w:autoSpaceDN w:val="0"/>
@@ -2358,7 +2596,7 @@
         <w:t>// Setter</w:t>
       </w:r>
     </w:p>
-    <w:p>
+    <w:p xmlns:wp14="http://schemas.microsoft.com/office/word/2010/wordml" wp14:textId="77777777">
       <w:pPr>
         <w:autoSpaceDE w:val="0"/>
         <w:autoSpaceDN w:val="0"/>
@@ -2439,7 +2677,7 @@
         <w:t>) {</w:t>
       </w:r>
     </w:p>
-    <w:p>
+    <w:p xmlns:wp14="http://schemas.microsoft.com/office/word/2010/wordml" wp14:textId="77777777">
       <w:pPr>
         <w:autoSpaceDE w:val="0"/>
         <w:autoSpaceDN w:val="0"/>
@@ -2507,7 +2745,7 @@
         <w:t>;</w:t>
       </w:r>
     </w:p>
-    <w:p>
+    <w:p xmlns:wp14="http://schemas.microsoft.com/office/word/2010/wordml" wp14:textId="77777777">
       <w:pPr>
         <w:autoSpaceDE w:val="0"/>
         <w:autoSpaceDN w:val="0"/>
@@ -2528,10 +2766,18 @@
           <w:lang w:bidi="ar-SA"/>
         </w:rPr>
         <w:tab/>
+      </w:r>
+      <w:r>
+        <w:rPr>
+          <w:rFonts w:ascii="Consolas" w:hAnsi="Consolas" w:cs="Consolas"/>
+          <w:color w:val="000000"/>
+          <w:szCs w:val="24"/>
+          <w:lang w:bidi="ar-SA"/>
+        </w:rPr>
         <w:t>}</w:t>
       </w:r>
     </w:p>
-    <w:p>
+    <w:p xmlns:wp14="http://schemas.microsoft.com/office/word/2010/wordml" wp14:textId="77777777">
       <w:pPr>
         <w:autoSpaceDE w:val="0"/>
         <w:autoSpaceDN w:val="0"/>
@@ -2555,7 +2801,7 @@
         <w:t>}</w:t>
       </w:r>
     </w:p>
-    <w:p>
+    <w:p xmlns:wp14="http://schemas.microsoft.com/office/word/2010/wordml" wp14:textId="77777777">
       <w:pPr>
         <w:autoSpaceDE w:val="0"/>
         <w:autoSpaceDN w:val="0"/>
@@ -2609,7 +2855,7 @@
         <w:t xml:space="preserve"> MainVehiculo {</w:t>
       </w:r>
     </w:p>
-    <w:p>
+    <w:p xmlns:wp14="http://schemas.microsoft.com/office/word/2010/wordml" wp14:textId="77777777">
       <w:pPr>
         <w:autoSpaceDE w:val="0"/>
         <w:autoSpaceDN w:val="0"/>
@@ -2711,7 +2957,7 @@
         <w:t>) {</w:t>
       </w:r>
     </w:p>
-    <w:p>
+    <w:p xmlns:wp14="http://schemas.microsoft.com/office/word/2010/wordml" wp14:textId="77777777">
       <w:pPr>
         <w:autoSpaceDE w:val="0"/>
         <w:autoSpaceDN w:val="0"/>
@@ -2741,6 +2987,14 @@
           <w:lang w:bidi="ar-SA"/>
         </w:rPr>
         <w:tab/>
+      </w:r>
+      <w:r>
+        <w:rPr>
+          <w:rFonts w:ascii="Consolas" w:hAnsi="Consolas" w:cs="Consolas"/>
+          <w:color w:val="000000"/>
+          <w:szCs w:val="24"/>
+          <w:lang w:bidi="ar-SA"/>
+        </w:rPr>
         <w:t xml:space="preserve">Vehiculo </w:t>
       </w:r>
       <w:r>
@@ -2782,7 +3036,7 @@
         <w:t xml:space="preserve"> Vehiculo();</w:t>
       </w:r>
     </w:p>
-    <w:p>
+    <w:p xmlns:wp14="http://schemas.microsoft.com/office/word/2010/wordml" wp14:textId="77777777">
       <w:pPr>
         <w:autoSpaceDE w:val="0"/>
         <w:autoSpaceDN w:val="0"/>
@@ -2850,7 +3104,7 @@
         <w:t>);</w:t>
       </w:r>
     </w:p>
-    <w:p>
+    <w:p xmlns:wp14="http://schemas.microsoft.com/office/word/2010/wordml" wp14:textId="77777777">
       <w:pPr>
         <w:autoSpaceDE w:val="0"/>
         <w:autoSpaceDN w:val="0"/>
@@ -2880,6 +3134,14 @@
           <w:lang w:bidi="ar-SA"/>
         </w:rPr>
         <w:tab/>
+      </w:r>
+      <w:r>
+        <w:rPr>
+          <w:rFonts w:ascii="Consolas" w:hAnsi="Consolas" w:cs="Consolas"/>
+          <w:color w:val="000000"/>
+          <w:szCs w:val="24"/>
+          <w:lang w:bidi="ar-SA"/>
+        </w:rPr>
         <w:t>System.</w:t>
       </w:r>
       <w:r>
@@ -2923,7 +3185,7 @@
         <w:t>.getColor());</w:t>
       </w:r>
     </w:p>
-    <w:p>
+    <w:p xmlns:wp14="http://schemas.microsoft.com/office/word/2010/wordml" wp14:textId="77777777">
       <w:pPr>
         <w:autoSpaceDE w:val="0"/>
         <w:autoSpaceDN w:val="0"/>
@@ -2944,10 +3206,18 @@
           <w:lang w:bidi="ar-SA"/>
         </w:rPr>
         <w:tab/>
+      </w:r>
+      <w:r>
+        <w:rPr>
+          <w:rFonts w:ascii="Consolas" w:hAnsi="Consolas" w:cs="Consolas"/>
+          <w:color w:val="000000"/>
+          <w:szCs w:val="24"/>
+          <w:lang w:bidi="ar-SA"/>
+        </w:rPr>
         <w:t>}</w:t>
       </w:r>
     </w:p>
-    <w:p>
+    <w:p xmlns:wp14="http://schemas.microsoft.com/office/word/2010/wordml" wp14:textId="77777777">
       <w:pPr>
         <w:autoSpaceDE w:val="0"/>
         <w:autoSpaceDN w:val="0"/>
@@ -2970,7 +3240,7 @@
         <w:t>}</w:t>
       </w:r>
     </w:p>
-    <w:p>
+    <w:p xmlns:wp14="http://schemas.microsoft.com/office/word/2010/wordml" wp14:textId="77777777">
       <w:pPr>
         <w:autoSpaceDE w:val="0"/>
         <w:autoSpaceDN w:val="0"/>
@@ -2979,12 +3249,39 @@
         <w:ind w:left="709"/>
         <w:rPr>
           <w:rFonts w:ascii="Consolas" w:hAnsi="Consolas" w:cs="Consolas"/>
-          <w:szCs w:val="24"/>
           <w:lang w:bidi="ar-SA"/>
         </w:rPr>
       </w:pPr>
     </w:p>
     <w:p>
+      <w:pPr>
+        <w:pStyle w:val="Normal"/>
+        <w:spacing w:after="0" w:line="240" w:lineRule="auto"/>
+        <w:ind w:left="709"/>
+        <w:rPr>
+          <w:rFonts w:ascii="Consolas" w:hAnsi="Consolas" w:cs="Consolas"/>
+          <w:highlight w:val="yellow"/>
+          <w:lang w:bidi="ar-SA"/>
+        </w:rPr>
+      </w:pPr>
+      <w:r>
+        <w:rPr>
+          <w:rFonts w:ascii="Consolas" w:hAnsi="Consolas" w:cs="Consolas"/>
+          <w:highlight w:val="yellow"/>
+          <w:lang w:bidi="ar-SA"/>
+        </w:rPr>
+        <w:t>Salida :</w:t>
+      </w:r>
+      <w:r>
+        <w:rPr>
+          <w:rFonts w:ascii="Consolas" w:hAnsi="Consolas" w:cs="Consolas"/>
+          <w:highlight w:val="yellow"/>
+          <w:lang w:bidi="ar-SA"/>
+        </w:rPr>
+        <w:t xml:space="preserve"> ‘Rojo’</w:t>
+      </w:r>
+    </w:p>
+    <w:p xmlns:wp14="http://schemas.microsoft.com/office/word/2010/wordml" wp14:textId="77777777">
       <w:pPr>
         <w:numPr>
           <w:ilvl w:val="0"/>
@@ -2997,28 +3294,26 @@
       </w:pPr>
       <w:r>
         <w:rPr>
-          <w:szCs w:val="24"/>
           <w:lang w:bidi="es-ES"/>
         </w:rPr>
         <w:t xml:space="preserve">Complete el siguiente código para que la variable </w:t>
       </w:r>
       <w:r>
         <w:rPr>
-          <w:b/>
-          <w:szCs w:val="24"/>
+          <w:b w:val="1"/>
+          <w:bCs w:val="1"/>
           <w:lang w:bidi="es-ES"/>
         </w:rPr>
         <w:t>CONT</w:t>
       </w:r>
       <w:r>
         <w:rPr>
-          <w:szCs w:val="24"/>
           <w:lang w:bidi="es-ES"/>
         </w:rPr>
         <w:t xml:space="preserve"> sea compartida por todos los objetos de esa clase.</w:t>
       </w:r>
     </w:p>
-    <w:p>
+    <w:p xmlns:wp14="http://schemas.microsoft.com/office/word/2010/wordml" wp14:textId="77777777">
       <w:pPr>
         <w:autoSpaceDE w:val="0"/>
         <w:autoSpaceDN w:val="0"/>
@@ -3072,7 +3367,7 @@
         <w:t xml:space="preserve"> Contador {</w:t>
       </w:r>
     </w:p>
-    <w:p>
+    <w:p xmlns:wp14="http://schemas.microsoft.com/office/word/2010/wordml" wp14:textId="77777777">
       <w:pPr>
         <w:autoSpaceDE w:val="0"/>
         <w:autoSpaceDN w:val="0"/>
@@ -3175,7 +3470,7 @@
         <w:t>= 0;</w:t>
       </w:r>
     </w:p>
-    <w:p>
+    <w:p xmlns:wp14="http://schemas.microsoft.com/office/word/2010/wordml" wp14:textId="77777777">
       <w:pPr>
         <w:autoSpaceDE w:val="0"/>
         <w:autoSpaceDN w:val="0"/>
@@ -3218,7 +3513,7 @@
         <w:t xml:space="preserve"> Contador() {</w:t>
       </w:r>
     </w:p>
-    <w:p>
+    <w:p xmlns:wp14="http://schemas.microsoft.com/office/word/2010/wordml" wp14:textId="77777777">
       <w:pPr>
         <w:autoSpaceDE w:val="0"/>
         <w:autoSpaceDN w:val="0"/>
@@ -3270,7 +3565,7 @@
         <w:t>++;</w:t>
       </w:r>
     </w:p>
-    <w:p>
+    <w:p xmlns:wp14="http://schemas.microsoft.com/office/word/2010/wordml" wp14:textId="77777777">
       <w:pPr>
         <w:autoSpaceDE w:val="0"/>
         <w:autoSpaceDN w:val="0"/>
@@ -3291,10 +3586,18 @@
           <w:lang w:bidi="ar-SA"/>
         </w:rPr>
         <w:tab/>
+      </w:r>
+      <w:r>
+        <w:rPr>
+          <w:rFonts w:ascii="Consolas" w:hAnsi="Consolas" w:cs="Consolas"/>
+          <w:color w:val="000000"/>
+          <w:szCs w:val="24"/>
+          <w:lang w:bidi="ar-SA"/>
+        </w:rPr>
         <w:t>}</w:t>
       </w:r>
     </w:p>
-    <w:p>
+    <w:p xmlns:wp14="http://schemas.microsoft.com/office/word/2010/wordml" wp14:textId="77777777">
       <w:pPr>
         <w:autoSpaceDE w:val="0"/>
         <w:autoSpaceDN w:val="0"/>
@@ -3317,7 +3620,7 @@
         <w:t>}</w:t>
       </w:r>
     </w:p>
-    <w:p>
+    <w:p xmlns:wp14="http://schemas.microsoft.com/office/word/2010/wordml" wp14:textId="77777777">
       <w:pPr>
         <w:numPr>
           <w:ilvl w:val="0"/>
@@ -3330,13 +3633,12 @@
       </w:pPr>
       <w:r>
         <w:rPr>
-          <w:szCs w:val="24"/>
           <w:lang w:bidi="es-ES"/>
         </w:rPr>
         <w:t>Completa los espacios en blanco para declarar una variable estática.</w:t>
       </w:r>
     </w:p>
-    <w:p>
+    <w:p xmlns:wp14="http://schemas.microsoft.com/office/word/2010/wordml" wp14:textId="77777777">
       <w:pPr>
         <w:autoSpaceDE w:val="0"/>
         <w:autoSpaceDN w:val="0"/>
@@ -3431,7 +3733,7 @@
         <w:t>= 0;</w:t>
       </w:r>
     </w:p>
-    <w:p>
+    <w:p xmlns:wp14="http://schemas.microsoft.com/office/word/2010/wordml" wp14:textId="77777777">
       <w:pPr>
         <w:autoSpaceDE w:val="0"/>
         <w:autoSpaceDN w:val="0"/>
@@ -3445,7 +3747,7 @@
         </w:rPr>
       </w:pPr>
     </w:p>
-    <w:p>
+    <w:p xmlns:wp14="http://schemas.microsoft.com/office/word/2010/wordml" wp14:textId="77777777">
       <w:pPr>
         <w:numPr>
           <w:ilvl w:val="0"/>
@@ -3458,13 +3760,12 @@
       </w:pPr>
       <w:r>
         <w:rPr>
-          <w:szCs w:val="24"/>
           <w:lang w:bidi="es-ES"/>
         </w:rPr>
         <w:t>Arrastra y suelta de las opciones a continuación para crear un código Java válido con encapsulamiento.</w:t>
       </w:r>
     </w:p>
-    <w:p>
+    <w:p xmlns:wp14="http://schemas.microsoft.com/office/word/2010/wordml" wp14:textId="77777777">
       <w:pPr>
         <w:autoSpaceDE w:val="0"/>
         <w:autoSpaceDN w:val="0"/>
@@ -3518,7 +3819,7 @@
         <w:t xml:space="preserve"> Persona {</w:t>
       </w:r>
     </w:p>
-    <w:p>
+    <w:p xmlns:wp14="http://schemas.microsoft.com/office/word/2010/wordml" wp14:textId="77777777">
       <w:pPr>
         <w:autoSpaceDE w:val="0"/>
         <w:autoSpaceDN w:val="0"/>
@@ -3599,7 +3900,7 @@
         <w:t>;</w:t>
       </w:r>
     </w:p>
-    <w:p>
+    <w:p xmlns:wp14="http://schemas.microsoft.com/office/word/2010/wordml" wp14:textId="77777777">
       <w:pPr>
         <w:autoSpaceDE w:val="0"/>
         <w:autoSpaceDN w:val="0"/>
@@ -3700,7 +4001,7 @@
         <w:t>) {</w:t>
       </w:r>
     </w:p>
-    <w:p>
+    <w:p xmlns:wp14="http://schemas.microsoft.com/office/word/2010/wordml" wp14:textId="77777777">
       <w:pPr>
         <w:autoSpaceDE w:val="0"/>
         <w:autoSpaceDN w:val="0"/>
@@ -3770,7 +4071,7 @@
         <w:t>&gt;0)</w:t>
       </w:r>
     </w:p>
-    <w:p>
+    <w:p xmlns:wp14="http://schemas.microsoft.com/office/word/2010/wordml" wp14:textId="77777777">
       <w:pPr>
         <w:autoSpaceDE w:val="0"/>
         <w:autoSpaceDN w:val="0"/>
@@ -3867,7 +4168,7 @@
         <w:t>;</w:t>
       </w:r>
     </w:p>
-    <w:p>
+    <w:p xmlns:wp14="http://schemas.microsoft.com/office/word/2010/wordml" wp14:textId="77777777">
       <w:pPr>
         <w:autoSpaceDE w:val="0"/>
         <w:autoSpaceDN w:val="0"/>
@@ -3888,10 +4189,18 @@
           <w:lang w:bidi="ar-SA"/>
         </w:rPr>
         <w:tab/>
+      </w:r>
+      <w:r>
+        <w:rPr>
+          <w:rFonts w:ascii="Consolas" w:hAnsi="Consolas" w:cs="Consolas"/>
+          <w:color w:val="000000"/>
+          <w:szCs w:val="24"/>
+          <w:lang w:bidi="ar-SA"/>
+        </w:rPr>
         <w:t>}</w:t>
       </w:r>
     </w:p>
-    <w:p>
+    <w:p xmlns:wp14="http://schemas.microsoft.com/office/word/2010/wordml" wp14:textId="77777777">
       <w:pPr>
         <w:autoSpaceDE w:val="0"/>
         <w:autoSpaceDN w:val="0"/>
@@ -3914,7 +4223,7 @@
         <w:t>}</w:t>
       </w:r>
     </w:p>
-    <w:p>
+    <w:p xmlns:wp14="http://schemas.microsoft.com/office/word/2010/wordml" wp14:textId="77777777">
       <w:pPr>
         <w:ind w:left="708"/>
         <w:rPr>
@@ -3940,7 +4249,7 @@
     </w:p>
     <w:sectPr>
       <w:footerReference w:type="default" r:id="rId10"/>
-      <w:pgSz w:w="11910" w:h="16840"/>
+      <w:pgSz w:w="11910" w:h="16840" w:orient="portrait"/>
       <w:pgMar w:top="1020" w:right="920" w:bottom="1040" w:left="940" w:header="546" w:footer="845" w:gutter="0"/>
       <w:cols w:space="720"/>
     </w:sectPr>
@@ -3949,9 +4258,9 @@
 </file>
 
 <file path=word/endnotes.xml><?xml version="1.0" encoding="utf-8"?>
-<w:endnotes xmlns:ve="http://schemas.openxmlformats.org/markup-compatibility/2006" xmlns:o="urn:schemas-microsoft-com:office:office" xmlns:r="http://schemas.openxmlformats.org/officeDocument/2006/relationships" xmlns:m="http://schemas.openxmlformats.org/officeDocument/2006/math" xmlns:v="urn:schemas-microsoft-com:vml" xmlns:wp="http://schemas.openxmlformats.org/drawingml/2006/wordprocessingDrawing" xmlns:w10="urn:schemas-microsoft-com:office:word" xmlns:w="http://schemas.openxmlformats.org/wordprocessingml/2006/main" xmlns:wne="http://schemas.microsoft.com/office/word/2006/wordml">
+<w:endnotes xmlns:w14="http://schemas.microsoft.com/office/word/2010/wordml" xmlns:wp14="http://schemas.microsoft.com/office/word/2010/wordprocessingDrawing" xmlns:ve="http://schemas.openxmlformats.org/markup-compatibility/2006" xmlns:o="urn:schemas-microsoft-com:office:office" xmlns:r="http://schemas.openxmlformats.org/officeDocument/2006/relationships" xmlns:m="http://schemas.openxmlformats.org/officeDocument/2006/math" xmlns:v="urn:schemas-microsoft-com:vml" xmlns:wp="http://schemas.openxmlformats.org/drawingml/2006/wordprocessingDrawing" xmlns:w10="urn:schemas-microsoft-com:office:word" xmlns:w="http://schemas.openxmlformats.org/wordprocessingml/2006/main" xmlns:wne="http://schemas.microsoft.com/office/word/2006/wordml" xmlns:mc="http://schemas.openxmlformats.org/markup-compatibility/2006" mc:Ignorable="w14 wp14">
   <w:endnote w:type="separator" w:id="0">
-    <w:p>
+    <w:p xmlns:wp14="http://schemas.microsoft.com/office/word/2010/wordml" wp14:textId="77777777">
       <w:pPr>
         <w:spacing w:after="0" w:line="240" w:lineRule="auto"/>
       </w:pPr>
@@ -3961,7 +4270,7 @@
     </w:p>
   </w:endnote>
   <w:endnote w:type="continuationSeparator" w:id="1">
-    <w:p>
+    <w:p xmlns:wp14="http://schemas.microsoft.com/office/word/2010/wordml" wp14:textId="77777777">
       <w:pPr>
         <w:spacing w:after="0" w:line="240" w:lineRule="auto"/>
       </w:pPr>
@@ -3974,8 +4283,8 @@
 </file>
 
 <file path=word/footer1.xml><?xml version="1.0" encoding="utf-8"?>
-<w:ftr xmlns:ve="http://schemas.openxmlformats.org/markup-compatibility/2006" xmlns:o="urn:schemas-microsoft-com:office:office" xmlns:r="http://schemas.openxmlformats.org/officeDocument/2006/relationships" xmlns:m="http://schemas.openxmlformats.org/officeDocument/2006/math" xmlns:v="urn:schemas-microsoft-com:vml" xmlns:wp="http://schemas.openxmlformats.org/drawingml/2006/wordprocessingDrawing" xmlns:w10="urn:schemas-microsoft-com:office:word" xmlns:w="http://schemas.openxmlformats.org/wordprocessingml/2006/main" xmlns:wne="http://schemas.microsoft.com/office/word/2006/wordml">
-  <w:p>
+<w:ftr xmlns:w14="http://schemas.microsoft.com/office/word/2010/wordml" xmlns:wp14="http://schemas.microsoft.com/office/word/2010/wordprocessingDrawing" xmlns:ve="http://schemas.openxmlformats.org/markup-compatibility/2006" xmlns:o="urn:schemas-microsoft-com:office:office" xmlns:r="http://schemas.openxmlformats.org/officeDocument/2006/relationships" xmlns:m="http://schemas.openxmlformats.org/officeDocument/2006/math" xmlns:v="urn:schemas-microsoft-com:vml" xmlns:wp="http://schemas.openxmlformats.org/drawingml/2006/wordprocessingDrawing" xmlns:w10="urn:schemas-microsoft-com:office:word" xmlns:w="http://schemas.openxmlformats.org/wordprocessingml/2006/main" xmlns:wne="http://schemas.microsoft.com/office/word/2006/wordml" xmlns:mc="http://schemas.openxmlformats.org/markup-compatibility/2006" mc:Ignorable="w14 wp14">
+  <w:p xmlns:wp14="http://schemas.microsoft.com/office/word/2010/wordml" wp14:textId="77777777">
     <w:pPr>
       <w:pStyle w:val="Piedepgina"/>
       <w:jc w:val="right"/>
@@ -3988,8 +4297,8 @@
 </file>
 
 <file path=word/footer2.xml><?xml version="1.0" encoding="utf-8"?>
-<w:ftr xmlns:ve="http://schemas.openxmlformats.org/markup-compatibility/2006" xmlns:o="urn:schemas-microsoft-com:office:office" xmlns:r="http://schemas.openxmlformats.org/officeDocument/2006/relationships" xmlns:m="http://schemas.openxmlformats.org/officeDocument/2006/math" xmlns:v="urn:schemas-microsoft-com:vml" xmlns:wp="http://schemas.openxmlformats.org/drawingml/2006/wordprocessingDrawing" xmlns:w10="urn:schemas-microsoft-com:office:word" xmlns:w="http://schemas.openxmlformats.org/wordprocessingml/2006/main" xmlns:wne="http://schemas.microsoft.com/office/word/2006/wordml">
-  <w:p>
+<w:ftr xmlns:w14="http://schemas.microsoft.com/office/word/2010/wordml" xmlns:wp14="http://schemas.microsoft.com/office/word/2010/wordprocessingDrawing" xmlns:ve="http://schemas.openxmlformats.org/markup-compatibility/2006" xmlns:o="urn:schemas-microsoft-com:office:office" xmlns:r="http://schemas.openxmlformats.org/officeDocument/2006/relationships" xmlns:m="http://schemas.openxmlformats.org/officeDocument/2006/math" xmlns:v="urn:schemas-microsoft-com:vml" xmlns:wp="http://schemas.openxmlformats.org/drawingml/2006/wordprocessingDrawing" xmlns:w10="urn:schemas-microsoft-com:office:word" xmlns:w="http://schemas.openxmlformats.org/wordprocessingml/2006/main" xmlns:wne="http://schemas.microsoft.com/office/word/2006/wordml" xmlns:mc="http://schemas.openxmlformats.org/markup-compatibility/2006" mc:Ignorable="w14 wp14">
+  <w:p xmlns:wp14="http://schemas.microsoft.com/office/word/2010/wordml" wp14:textId="77777777">
     <w:pPr>
       <w:pStyle w:val="Piedepgina"/>
       <w:jc w:val="right"/>
@@ -4033,9 +4342,9 @@
 </file>
 
 <file path=word/footnotes.xml><?xml version="1.0" encoding="utf-8"?>
-<w:footnotes xmlns:ve="http://schemas.openxmlformats.org/markup-compatibility/2006" xmlns:o="urn:schemas-microsoft-com:office:office" xmlns:r="http://schemas.openxmlformats.org/officeDocument/2006/relationships" xmlns:m="http://schemas.openxmlformats.org/officeDocument/2006/math" xmlns:v="urn:schemas-microsoft-com:vml" xmlns:wp="http://schemas.openxmlformats.org/drawingml/2006/wordprocessingDrawing" xmlns:w10="urn:schemas-microsoft-com:office:word" xmlns:w="http://schemas.openxmlformats.org/wordprocessingml/2006/main" xmlns:wne="http://schemas.microsoft.com/office/word/2006/wordml">
+<w:footnotes xmlns:w14="http://schemas.microsoft.com/office/word/2010/wordml" xmlns:wp14="http://schemas.microsoft.com/office/word/2010/wordprocessingDrawing" xmlns:ve="http://schemas.openxmlformats.org/markup-compatibility/2006" xmlns:o="urn:schemas-microsoft-com:office:office" xmlns:r="http://schemas.openxmlformats.org/officeDocument/2006/relationships" xmlns:m="http://schemas.openxmlformats.org/officeDocument/2006/math" xmlns:v="urn:schemas-microsoft-com:vml" xmlns:wp="http://schemas.openxmlformats.org/drawingml/2006/wordprocessingDrawing" xmlns:w10="urn:schemas-microsoft-com:office:word" xmlns:w="http://schemas.openxmlformats.org/wordprocessingml/2006/main" xmlns:wne="http://schemas.microsoft.com/office/word/2006/wordml" xmlns:mc="http://schemas.openxmlformats.org/markup-compatibility/2006" mc:Ignorable="w14 wp14">
   <w:footnote w:type="separator" w:id="0">
-    <w:p>
+    <w:p xmlns:wp14="http://schemas.microsoft.com/office/word/2010/wordml" wp14:textId="77777777">
       <w:pPr>
         <w:spacing w:after="0" w:line="240" w:lineRule="auto"/>
       </w:pPr>
@@ -4045,7 +4354,7 @@
     </w:p>
   </w:footnote>
   <w:footnote w:type="continuationSeparator" w:id="1">
-    <w:p>
+    <w:p xmlns:wp14="http://schemas.microsoft.com/office/word/2010/wordml" wp14:textId="77777777">
       <w:pPr>
         <w:spacing w:after="0" w:line="240" w:lineRule="auto"/>
       </w:pPr>
@@ -4244,7 +4553,7 @@
         <w:ind w:left="1068" w:hanging="360"/>
       </w:pPr>
       <w:rPr>
-        <w:rFonts w:ascii="Symbol" w:hAnsi="Symbol" w:hint="default"/>
+        <w:rFonts w:hint="default" w:ascii="Symbol" w:hAnsi="Symbol"/>
       </w:rPr>
     </w:lvl>
     <w:lvl w:ilvl="1" w:tplc="2C0A0003" w:tentative="1">
@@ -4256,7 +4565,7 @@
         <w:ind w:left="1788" w:hanging="360"/>
       </w:pPr>
       <w:rPr>
-        <w:rFonts w:ascii="Courier New" w:hAnsi="Courier New" w:cs="Courier New" w:hint="default"/>
+        <w:rFonts w:hint="default" w:ascii="Courier New" w:hAnsi="Courier New" w:cs="Courier New"/>
       </w:rPr>
     </w:lvl>
     <w:lvl w:ilvl="2" w:tplc="2C0A0005" w:tentative="1">
@@ -4268,7 +4577,7 @@
         <w:ind w:left="2508" w:hanging="360"/>
       </w:pPr>
       <w:rPr>
-        <w:rFonts w:ascii="Wingdings" w:hAnsi="Wingdings" w:hint="default"/>
+        <w:rFonts w:hint="default" w:ascii="Wingdings" w:hAnsi="Wingdings"/>
       </w:rPr>
     </w:lvl>
     <w:lvl w:ilvl="3" w:tplc="2C0A0001" w:tentative="1">
@@ -4280,7 +4589,7 @@
         <w:ind w:left="3228" w:hanging="360"/>
       </w:pPr>
       <w:rPr>
-        <w:rFonts w:ascii="Symbol" w:hAnsi="Symbol" w:hint="default"/>
+        <w:rFonts w:hint="default" w:ascii="Symbol" w:hAnsi="Symbol"/>
       </w:rPr>
     </w:lvl>
     <w:lvl w:ilvl="4" w:tplc="2C0A0003" w:tentative="1">
@@ -4292,7 +4601,7 @@
         <w:ind w:left="3948" w:hanging="360"/>
       </w:pPr>
       <w:rPr>
-        <w:rFonts w:ascii="Courier New" w:hAnsi="Courier New" w:cs="Courier New" w:hint="default"/>
+        <w:rFonts w:hint="default" w:ascii="Courier New" w:hAnsi="Courier New" w:cs="Courier New"/>
       </w:rPr>
     </w:lvl>
     <w:lvl w:ilvl="5" w:tplc="2C0A0005" w:tentative="1">
@@ -4304,7 +4613,7 @@
         <w:ind w:left="4668" w:hanging="360"/>
       </w:pPr>
       <w:rPr>
-        <w:rFonts w:ascii="Wingdings" w:hAnsi="Wingdings" w:hint="default"/>
+        <w:rFonts w:hint="default" w:ascii="Wingdings" w:hAnsi="Wingdings"/>
       </w:rPr>
     </w:lvl>
     <w:lvl w:ilvl="6" w:tplc="2C0A0001" w:tentative="1">
@@ -4316,7 +4625,7 @@
         <w:ind w:left="5388" w:hanging="360"/>
       </w:pPr>
       <w:rPr>
-        <w:rFonts w:ascii="Symbol" w:hAnsi="Symbol" w:hint="default"/>
+        <w:rFonts w:hint="default" w:ascii="Symbol" w:hAnsi="Symbol"/>
       </w:rPr>
     </w:lvl>
     <w:lvl w:ilvl="7" w:tplc="2C0A0003" w:tentative="1">
@@ -4328,7 +4637,7 @@
         <w:ind w:left="6108" w:hanging="360"/>
       </w:pPr>
       <w:rPr>
-        <w:rFonts w:ascii="Courier New" w:hAnsi="Courier New" w:cs="Courier New" w:hint="default"/>
+        <w:rFonts w:hint="default" w:ascii="Courier New" w:hAnsi="Courier New" w:cs="Courier New"/>
       </w:rPr>
     </w:lvl>
     <w:lvl w:ilvl="8" w:tplc="2C0A0005" w:tentative="1">
@@ -4340,7 +4649,7 @@
         <w:ind w:left="6828" w:hanging="360"/>
       </w:pPr>
       <w:rPr>
-        <w:rFonts w:ascii="Wingdings" w:hAnsi="Wingdings" w:hint="default"/>
+        <w:rFonts w:hint="default" w:ascii="Wingdings" w:hAnsi="Wingdings"/>
       </w:rPr>
     </w:lvl>
   </w:abstractNum>
@@ -4357,7 +4666,7 @@
         <w:ind w:left="1069" w:hanging="360"/>
       </w:pPr>
       <w:rPr>
-        <w:rFonts w:ascii="Symbol" w:hAnsi="Symbol" w:hint="default"/>
+        <w:rFonts w:hint="default" w:ascii="Symbol" w:hAnsi="Symbol"/>
         <w:b/>
       </w:rPr>
     </w:lvl>
@@ -4447,7 +4756,7 @@
         <w:ind w:left="720" w:hanging="360"/>
       </w:pPr>
       <w:rPr>
-        <w:rFonts w:ascii="Courier New" w:eastAsia="Courier New" w:hAnsi="Courier New" w:cs="Courier New"/>
+        <w:rFonts w:ascii="Courier New" w:hAnsi="Courier New" w:eastAsia="Courier New" w:cs="Courier New"/>
       </w:rPr>
     </w:lvl>
     <w:lvl w:ilvl="1">
@@ -4459,7 +4768,7 @@
         <w:ind w:left="1440" w:hanging="360"/>
       </w:pPr>
       <w:rPr>
-        <w:rFonts w:ascii="Courier New" w:eastAsia="Courier New" w:hAnsi="Courier New" w:cs="Courier New"/>
+        <w:rFonts w:ascii="Courier New" w:hAnsi="Courier New" w:eastAsia="Courier New" w:cs="Courier New"/>
       </w:rPr>
     </w:lvl>
     <w:lvl w:ilvl="2">
@@ -4471,7 +4780,7 @@
         <w:ind w:left="2160" w:hanging="360"/>
       </w:pPr>
       <w:rPr>
-        <w:rFonts w:ascii="Noto Sans Symbols" w:eastAsia="Noto Sans Symbols" w:hAnsi="Noto Sans Symbols" w:cs="Noto Sans Symbols"/>
+        <w:rFonts w:ascii="Noto Sans Symbols" w:hAnsi="Noto Sans Symbols" w:eastAsia="Noto Sans Symbols" w:cs="Noto Sans Symbols"/>
       </w:rPr>
     </w:lvl>
     <w:lvl w:ilvl="3">
@@ -4483,7 +4792,7 @@
         <w:ind w:left="2880" w:hanging="360"/>
       </w:pPr>
       <w:rPr>
-        <w:rFonts w:ascii="Noto Sans Symbols" w:eastAsia="Noto Sans Symbols" w:hAnsi="Noto Sans Symbols" w:cs="Noto Sans Symbols"/>
+        <w:rFonts w:ascii="Noto Sans Symbols" w:hAnsi="Noto Sans Symbols" w:eastAsia="Noto Sans Symbols" w:cs="Noto Sans Symbols"/>
       </w:rPr>
     </w:lvl>
     <w:lvl w:ilvl="4">
@@ -4495,7 +4804,7 @@
         <w:ind w:left="3600" w:hanging="360"/>
       </w:pPr>
       <w:rPr>
-        <w:rFonts w:ascii="Courier New" w:eastAsia="Courier New" w:hAnsi="Courier New" w:cs="Courier New"/>
+        <w:rFonts w:ascii="Courier New" w:hAnsi="Courier New" w:eastAsia="Courier New" w:cs="Courier New"/>
       </w:rPr>
     </w:lvl>
     <w:lvl w:ilvl="5">
@@ -4507,7 +4816,7 @@
         <w:ind w:left="4320" w:hanging="360"/>
       </w:pPr>
       <w:rPr>
-        <w:rFonts w:ascii="Noto Sans Symbols" w:eastAsia="Noto Sans Symbols" w:hAnsi="Noto Sans Symbols" w:cs="Noto Sans Symbols"/>
+        <w:rFonts w:ascii="Noto Sans Symbols" w:hAnsi="Noto Sans Symbols" w:eastAsia="Noto Sans Symbols" w:cs="Noto Sans Symbols"/>
       </w:rPr>
     </w:lvl>
     <w:lvl w:ilvl="6">
@@ -4519,7 +4828,7 @@
         <w:ind w:left="5040" w:hanging="360"/>
       </w:pPr>
       <w:rPr>
-        <w:rFonts w:ascii="Noto Sans Symbols" w:eastAsia="Noto Sans Symbols" w:hAnsi="Noto Sans Symbols" w:cs="Noto Sans Symbols"/>
+        <w:rFonts w:ascii="Noto Sans Symbols" w:hAnsi="Noto Sans Symbols" w:eastAsia="Noto Sans Symbols" w:cs="Noto Sans Symbols"/>
       </w:rPr>
     </w:lvl>
     <w:lvl w:ilvl="7">
@@ -4531,7 +4840,7 @@
         <w:ind w:left="5760" w:hanging="360"/>
       </w:pPr>
       <w:rPr>
-        <w:rFonts w:ascii="Courier New" w:eastAsia="Courier New" w:hAnsi="Courier New" w:cs="Courier New"/>
+        <w:rFonts w:ascii="Courier New" w:hAnsi="Courier New" w:eastAsia="Courier New" w:cs="Courier New"/>
       </w:rPr>
     </w:lvl>
     <w:lvl w:ilvl="8">
@@ -4543,7 +4852,7 @@
         <w:ind w:left="6480" w:hanging="360"/>
       </w:pPr>
       <w:rPr>
-        <w:rFonts w:ascii="Noto Sans Symbols" w:eastAsia="Noto Sans Symbols" w:hAnsi="Noto Sans Symbols" w:cs="Noto Sans Symbols"/>
+        <w:rFonts w:ascii="Noto Sans Symbols" w:hAnsi="Noto Sans Symbols" w:eastAsia="Noto Sans Symbols" w:cs="Noto Sans Symbols"/>
       </w:rPr>
     </w:lvl>
   </w:abstractNum>
@@ -4560,7 +4869,7 @@
         <w:ind w:left="720" w:hanging="360"/>
       </w:pPr>
       <w:rPr>
-        <w:rFonts w:ascii="Symbol" w:hAnsi="Symbol" w:hint="default"/>
+        <w:rFonts w:hint="default" w:ascii="Symbol" w:hAnsi="Symbol"/>
       </w:rPr>
     </w:lvl>
     <w:lvl w:ilvl="1">
@@ -4572,7 +4881,7 @@
         <w:ind w:left="1440" w:hanging="360"/>
       </w:pPr>
       <w:rPr>
-        <w:rFonts w:ascii="Courier New" w:eastAsia="Courier New" w:hAnsi="Courier New" w:cs="Courier New"/>
+        <w:rFonts w:ascii="Courier New" w:hAnsi="Courier New" w:eastAsia="Courier New" w:cs="Courier New"/>
       </w:rPr>
     </w:lvl>
     <w:lvl w:ilvl="2">
@@ -4584,7 +4893,7 @@
         <w:ind w:left="2160" w:hanging="360"/>
       </w:pPr>
       <w:rPr>
-        <w:rFonts w:ascii="Noto Sans Symbols" w:eastAsia="Noto Sans Symbols" w:hAnsi="Noto Sans Symbols" w:cs="Noto Sans Symbols"/>
+        <w:rFonts w:ascii="Noto Sans Symbols" w:hAnsi="Noto Sans Symbols" w:eastAsia="Noto Sans Symbols" w:cs="Noto Sans Symbols"/>
       </w:rPr>
     </w:lvl>
     <w:lvl w:ilvl="3">
@@ -4596,7 +4905,7 @@
         <w:ind w:left="2880" w:hanging="360"/>
       </w:pPr>
       <w:rPr>
-        <w:rFonts w:ascii="Noto Sans Symbols" w:eastAsia="Noto Sans Symbols" w:hAnsi="Noto Sans Symbols" w:cs="Noto Sans Symbols"/>
+        <w:rFonts w:ascii="Noto Sans Symbols" w:hAnsi="Noto Sans Symbols" w:eastAsia="Noto Sans Symbols" w:cs="Noto Sans Symbols"/>
       </w:rPr>
     </w:lvl>
     <w:lvl w:ilvl="4">
@@ -4608,7 +4917,7 @@
         <w:ind w:left="3600" w:hanging="360"/>
       </w:pPr>
       <w:rPr>
-        <w:rFonts w:ascii="Courier New" w:eastAsia="Courier New" w:hAnsi="Courier New" w:cs="Courier New"/>
+        <w:rFonts w:ascii="Courier New" w:hAnsi="Courier New" w:eastAsia="Courier New" w:cs="Courier New"/>
       </w:rPr>
     </w:lvl>
     <w:lvl w:ilvl="5">
@@ -4620,7 +4929,7 @@
         <w:ind w:left="4320" w:hanging="360"/>
       </w:pPr>
       <w:rPr>
-        <w:rFonts w:ascii="Noto Sans Symbols" w:eastAsia="Noto Sans Symbols" w:hAnsi="Noto Sans Symbols" w:cs="Noto Sans Symbols"/>
+        <w:rFonts w:ascii="Noto Sans Symbols" w:hAnsi="Noto Sans Symbols" w:eastAsia="Noto Sans Symbols" w:cs="Noto Sans Symbols"/>
       </w:rPr>
     </w:lvl>
     <w:lvl w:ilvl="6">
@@ -4632,7 +4941,7 @@
         <w:ind w:left="5040" w:hanging="360"/>
       </w:pPr>
       <w:rPr>
-        <w:rFonts w:ascii="Noto Sans Symbols" w:eastAsia="Noto Sans Symbols" w:hAnsi="Noto Sans Symbols" w:cs="Noto Sans Symbols"/>
+        <w:rFonts w:ascii="Noto Sans Symbols" w:hAnsi="Noto Sans Symbols" w:eastAsia="Noto Sans Symbols" w:cs="Noto Sans Symbols"/>
       </w:rPr>
     </w:lvl>
     <w:lvl w:ilvl="7">
@@ -4644,7 +4953,7 @@
         <w:ind w:left="5760" w:hanging="360"/>
       </w:pPr>
       <w:rPr>
-        <w:rFonts w:ascii="Courier New" w:eastAsia="Courier New" w:hAnsi="Courier New" w:cs="Courier New"/>
+        <w:rFonts w:ascii="Courier New" w:hAnsi="Courier New" w:eastAsia="Courier New" w:cs="Courier New"/>
       </w:rPr>
     </w:lvl>
     <w:lvl w:ilvl="8">
@@ -4656,7 +4965,7 @@
         <w:ind w:left="6480" w:hanging="360"/>
       </w:pPr>
       <w:rPr>
-        <w:rFonts w:ascii="Noto Sans Symbols" w:eastAsia="Noto Sans Symbols" w:hAnsi="Noto Sans Symbols" w:cs="Noto Sans Symbols"/>
+        <w:rFonts w:ascii="Noto Sans Symbols" w:hAnsi="Noto Sans Symbols" w:eastAsia="Noto Sans Symbols" w:cs="Noto Sans Symbols"/>
       </w:rPr>
     </w:lvl>
   </w:abstractNum>
@@ -4673,7 +4982,7 @@
         <w:ind w:left="1068" w:hanging="360"/>
       </w:pPr>
       <w:rPr>
-        <w:rFonts w:ascii="Symbol" w:hAnsi="Symbol" w:hint="default"/>
+        <w:rFonts w:hint="default" w:ascii="Symbol" w:hAnsi="Symbol"/>
       </w:rPr>
     </w:lvl>
     <w:lvl w:ilvl="1">
@@ -4685,7 +4994,7 @@
         <w:ind w:left="1788" w:hanging="360"/>
       </w:pPr>
       <w:rPr>
-        <w:rFonts w:ascii="Courier New" w:eastAsia="Courier New" w:hAnsi="Courier New" w:cs="Courier New"/>
+        <w:rFonts w:ascii="Courier New" w:hAnsi="Courier New" w:eastAsia="Courier New" w:cs="Courier New"/>
       </w:rPr>
     </w:lvl>
     <w:lvl w:ilvl="2">
@@ -4697,7 +5006,7 @@
         <w:ind w:left="2508" w:hanging="360"/>
       </w:pPr>
       <w:rPr>
-        <w:rFonts w:ascii="Noto Sans Symbols" w:eastAsia="Noto Sans Symbols" w:hAnsi="Noto Sans Symbols" w:cs="Noto Sans Symbols"/>
+        <w:rFonts w:ascii="Noto Sans Symbols" w:hAnsi="Noto Sans Symbols" w:eastAsia="Noto Sans Symbols" w:cs="Noto Sans Symbols"/>
       </w:rPr>
     </w:lvl>
     <w:lvl w:ilvl="3">
@@ -4709,7 +5018,7 @@
         <w:ind w:left="3228" w:hanging="360"/>
       </w:pPr>
       <w:rPr>
-        <w:rFonts w:ascii="Noto Sans Symbols" w:eastAsia="Noto Sans Symbols" w:hAnsi="Noto Sans Symbols" w:cs="Noto Sans Symbols"/>
+        <w:rFonts w:ascii="Noto Sans Symbols" w:hAnsi="Noto Sans Symbols" w:eastAsia="Noto Sans Symbols" w:cs="Noto Sans Symbols"/>
       </w:rPr>
     </w:lvl>
     <w:lvl w:ilvl="4">
@@ -4721,7 +5030,7 @@
         <w:ind w:left="3948" w:hanging="360"/>
       </w:pPr>
       <w:rPr>
-        <w:rFonts w:ascii="Courier New" w:eastAsia="Courier New" w:hAnsi="Courier New" w:cs="Courier New"/>
+        <w:rFonts w:ascii="Courier New" w:hAnsi="Courier New" w:eastAsia="Courier New" w:cs="Courier New"/>
       </w:rPr>
     </w:lvl>
     <w:lvl w:ilvl="5">
@@ -4733,7 +5042,7 @@
         <w:ind w:left="4668" w:hanging="360"/>
       </w:pPr>
       <w:rPr>
-        <w:rFonts w:ascii="Noto Sans Symbols" w:eastAsia="Noto Sans Symbols" w:hAnsi="Noto Sans Symbols" w:cs="Noto Sans Symbols"/>
+        <w:rFonts w:ascii="Noto Sans Symbols" w:hAnsi="Noto Sans Symbols" w:eastAsia="Noto Sans Symbols" w:cs="Noto Sans Symbols"/>
       </w:rPr>
     </w:lvl>
     <w:lvl w:ilvl="6">
@@ -4745,7 +5054,7 @@
         <w:ind w:left="5388" w:hanging="360"/>
       </w:pPr>
       <w:rPr>
-        <w:rFonts w:ascii="Noto Sans Symbols" w:eastAsia="Noto Sans Symbols" w:hAnsi="Noto Sans Symbols" w:cs="Noto Sans Symbols"/>
+        <w:rFonts w:ascii="Noto Sans Symbols" w:hAnsi="Noto Sans Symbols" w:eastAsia="Noto Sans Symbols" w:cs="Noto Sans Symbols"/>
       </w:rPr>
     </w:lvl>
     <w:lvl w:ilvl="7">
@@ -4757,7 +5066,7 @@
         <w:ind w:left="6108" w:hanging="360"/>
       </w:pPr>
       <w:rPr>
-        <w:rFonts w:ascii="Courier New" w:eastAsia="Courier New" w:hAnsi="Courier New" w:cs="Courier New"/>
+        <w:rFonts w:ascii="Courier New" w:hAnsi="Courier New" w:eastAsia="Courier New" w:cs="Courier New"/>
       </w:rPr>
     </w:lvl>
     <w:lvl w:ilvl="8">
@@ -4769,7 +5078,7 @@
         <w:ind w:left="6828" w:hanging="360"/>
       </w:pPr>
       <w:rPr>
-        <w:rFonts w:ascii="Noto Sans Symbols" w:eastAsia="Noto Sans Symbols" w:hAnsi="Noto Sans Symbols" w:cs="Noto Sans Symbols"/>
+        <w:rFonts w:ascii="Noto Sans Symbols" w:hAnsi="Noto Sans Symbols" w:eastAsia="Noto Sans Symbols" w:cs="Noto Sans Symbols"/>
       </w:rPr>
     </w:lvl>
   </w:abstractNum>
@@ -4786,7 +5095,7 @@
         <w:ind w:left="1069" w:hanging="360"/>
       </w:pPr>
       <w:rPr>
-        <w:rFonts w:ascii="Symbol" w:hAnsi="Symbol" w:hint="default"/>
+        <w:rFonts w:hint="default" w:ascii="Symbol" w:hAnsi="Symbol"/>
         <w:b/>
       </w:rPr>
     </w:lvl>
@@ -4876,7 +5185,7 @@
         <w:ind w:left="1068" w:hanging="360"/>
       </w:pPr>
       <w:rPr>
-        <w:rFonts w:ascii="Symbol" w:hAnsi="Symbol" w:hint="default"/>
+        <w:rFonts w:hint="default" w:ascii="Symbol" w:hAnsi="Symbol"/>
         <w:b/>
       </w:rPr>
     </w:lvl>
@@ -4966,7 +5275,7 @@
         <w:ind w:left="1068" w:hanging="360"/>
       </w:pPr>
       <w:rPr>
-        <w:rFonts w:ascii="Symbol" w:hAnsi="Symbol" w:hint="default"/>
+        <w:rFonts w:hint="default" w:ascii="Symbol" w:hAnsi="Symbol"/>
       </w:rPr>
     </w:lvl>
     <w:lvl w:ilvl="1">
@@ -4978,7 +5287,7 @@
         <w:ind w:left="1788" w:hanging="360"/>
       </w:pPr>
       <w:rPr>
-        <w:rFonts w:ascii="Courier New" w:eastAsia="Courier New" w:hAnsi="Courier New" w:cs="Courier New"/>
+        <w:rFonts w:ascii="Courier New" w:hAnsi="Courier New" w:eastAsia="Courier New" w:cs="Courier New"/>
       </w:rPr>
     </w:lvl>
     <w:lvl w:ilvl="2">
@@ -4990,7 +5299,7 @@
         <w:ind w:left="2508" w:hanging="360"/>
       </w:pPr>
       <w:rPr>
-        <w:rFonts w:ascii="Noto Sans Symbols" w:eastAsia="Noto Sans Symbols" w:hAnsi="Noto Sans Symbols" w:cs="Noto Sans Symbols"/>
+        <w:rFonts w:ascii="Noto Sans Symbols" w:hAnsi="Noto Sans Symbols" w:eastAsia="Noto Sans Symbols" w:cs="Noto Sans Symbols"/>
       </w:rPr>
     </w:lvl>
     <w:lvl w:ilvl="3">
@@ -5002,7 +5311,7 @@
         <w:ind w:left="3228" w:hanging="360"/>
       </w:pPr>
       <w:rPr>
-        <w:rFonts w:ascii="Noto Sans Symbols" w:eastAsia="Noto Sans Symbols" w:hAnsi="Noto Sans Symbols" w:cs="Noto Sans Symbols"/>
+        <w:rFonts w:ascii="Noto Sans Symbols" w:hAnsi="Noto Sans Symbols" w:eastAsia="Noto Sans Symbols" w:cs="Noto Sans Symbols"/>
       </w:rPr>
     </w:lvl>
     <w:lvl w:ilvl="4">
@@ -5014,7 +5323,7 @@
         <w:ind w:left="3948" w:hanging="360"/>
       </w:pPr>
       <w:rPr>
-        <w:rFonts w:ascii="Courier New" w:eastAsia="Courier New" w:hAnsi="Courier New" w:cs="Courier New"/>
+        <w:rFonts w:ascii="Courier New" w:hAnsi="Courier New" w:eastAsia="Courier New" w:cs="Courier New"/>
       </w:rPr>
     </w:lvl>
     <w:lvl w:ilvl="5">
@@ -5026,7 +5335,7 @@
         <w:ind w:left="4668" w:hanging="360"/>
       </w:pPr>
       <w:rPr>
-        <w:rFonts w:ascii="Noto Sans Symbols" w:eastAsia="Noto Sans Symbols" w:hAnsi="Noto Sans Symbols" w:cs="Noto Sans Symbols"/>
+        <w:rFonts w:ascii="Noto Sans Symbols" w:hAnsi="Noto Sans Symbols" w:eastAsia="Noto Sans Symbols" w:cs="Noto Sans Symbols"/>
       </w:rPr>
     </w:lvl>
     <w:lvl w:ilvl="6">
@@ -5038,7 +5347,7 @@
         <w:ind w:left="5388" w:hanging="360"/>
       </w:pPr>
       <w:rPr>
-        <w:rFonts w:ascii="Noto Sans Symbols" w:eastAsia="Noto Sans Symbols" w:hAnsi="Noto Sans Symbols" w:cs="Noto Sans Symbols"/>
+        <w:rFonts w:ascii="Noto Sans Symbols" w:hAnsi="Noto Sans Symbols" w:eastAsia="Noto Sans Symbols" w:cs="Noto Sans Symbols"/>
       </w:rPr>
     </w:lvl>
     <w:lvl w:ilvl="7">
@@ -5050,7 +5359,7 @@
         <w:ind w:left="6108" w:hanging="360"/>
       </w:pPr>
       <w:rPr>
-        <w:rFonts w:ascii="Courier New" w:eastAsia="Courier New" w:hAnsi="Courier New" w:cs="Courier New"/>
+        <w:rFonts w:ascii="Courier New" w:hAnsi="Courier New" w:eastAsia="Courier New" w:cs="Courier New"/>
       </w:rPr>
     </w:lvl>
     <w:lvl w:ilvl="8">
@@ -5062,7 +5371,7 @@
         <w:ind w:left="6828" w:hanging="360"/>
       </w:pPr>
       <w:rPr>
-        <w:rFonts w:ascii="Noto Sans Symbols" w:eastAsia="Noto Sans Symbols" w:hAnsi="Noto Sans Symbols" w:cs="Noto Sans Symbols"/>
+        <w:rFonts w:ascii="Noto Sans Symbols" w:hAnsi="Noto Sans Symbols" w:eastAsia="Noto Sans Symbols" w:cs="Noto Sans Symbols"/>
       </w:rPr>
     </w:lvl>
   </w:abstractNum>
@@ -5079,7 +5388,7 @@
         <w:ind w:left="1068" w:hanging="360"/>
       </w:pPr>
       <w:rPr>
-        <w:rFonts w:ascii="Symbol" w:hAnsi="Symbol" w:hint="default"/>
+        <w:rFonts w:hint="default" w:ascii="Symbol" w:hAnsi="Symbol"/>
       </w:rPr>
     </w:lvl>
     <w:lvl w:ilvl="1" w:tplc="2C0A0003" w:tentative="1">
@@ -5091,7 +5400,7 @@
         <w:ind w:left="1788" w:hanging="360"/>
       </w:pPr>
       <w:rPr>
-        <w:rFonts w:ascii="Courier New" w:hAnsi="Courier New" w:cs="Courier New" w:hint="default"/>
+        <w:rFonts w:hint="default" w:ascii="Courier New" w:hAnsi="Courier New" w:cs="Courier New"/>
       </w:rPr>
     </w:lvl>
     <w:lvl w:ilvl="2" w:tplc="2C0A0005" w:tentative="1">
@@ -5103,7 +5412,7 @@
         <w:ind w:left="2508" w:hanging="360"/>
       </w:pPr>
       <w:rPr>
-        <w:rFonts w:ascii="Wingdings" w:hAnsi="Wingdings" w:hint="default"/>
+        <w:rFonts w:hint="default" w:ascii="Wingdings" w:hAnsi="Wingdings"/>
       </w:rPr>
     </w:lvl>
     <w:lvl w:ilvl="3" w:tplc="2C0A0001" w:tentative="1">
@@ -5115,7 +5424,7 @@
         <w:ind w:left="3228" w:hanging="360"/>
       </w:pPr>
       <w:rPr>
-        <w:rFonts w:ascii="Symbol" w:hAnsi="Symbol" w:hint="default"/>
+        <w:rFonts w:hint="default" w:ascii="Symbol" w:hAnsi="Symbol"/>
       </w:rPr>
     </w:lvl>
     <w:lvl w:ilvl="4" w:tplc="2C0A0003" w:tentative="1">
@@ -5127,7 +5436,7 @@
         <w:ind w:left="3948" w:hanging="360"/>
       </w:pPr>
       <w:rPr>
-        <w:rFonts w:ascii="Courier New" w:hAnsi="Courier New" w:cs="Courier New" w:hint="default"/>
+        <w:rFonts w:hint="default" w:ascii="Courier New" w:hAnsi="Courier New" w:cs="Courier New"/>
       </w:rPr>
     </w:lvl>
     <w:lvl w:ilvl="5" w:tplc="2C0A0005" w:tentative="1">
@@ -5139,7 +5448,7 @@
         <w:ind w:left="4668" w:hanging="360"/>
       </w:pPr>
       <w:rPr>
-        <w:rFonts w:ascii="Wingdings" w:hAnsi="Wingdings" w:hint="default"/>
+        <w:rFonts w:hint="default" w:ascii="Wingdings" w:hAnsi="Wingdings"/>
       </w:rPr>
     </w:lvl>
     <w:lvl w:ilvl="6" w:tplc="2C0A0001" w:tentative="1">
@@ -5151,7 +5460,7 @@
         <w:ind w:left="5388" w:hanging="360"/>
       </w:pPr>
       <w:rPr>
-        <w:rFonts w:ascii="Symbol" w:hAnsi="Symbol" w:hint="default"/>
+        <w:rFonts w:hint="default" w:ascii="Symbol" w:hAnsi="Symbol"/>
       </w:rPr>
     </w:lvl>
     <w:lvl w:ilvl="7" w:tplc="2C0A0003" w:tentative="1">
@@ -5163,7 +5472,7 @@
         <w:ind w:left="6108" w:hanging="360"/>
       </w:pPr>
       <w:rPr>
-        <w:rFonts w:ascii="Courier New" w:hAnsi="Courier New" w:cs="Courier New" w:hint="default"/>
+        <w:rFonts w:hint="default" w:ascii="Courier New" w:hAnsi="Courier New" w:cs="Courier New"/>
       </w:rPr>
     </w:lvl>
     <w:lvl w:ilvl="8" w:tplc="2C0A0005" w:tentative="1">
@@ -5175,7 +5484,7 @@
         <w:ind w:left="6828" w:hanging="360"/>
       </w:pPr>
       <w:rPr>
-        <w:rFonts w:ascii="Wingdings" w:hAnsi="Wingdings" w:hint="default"/>
+        <w:rFonts w:hint="default" w:ascii="Wingdings" w:hAnsi="Wingdings"/>
       </w:rPr>
     </w:lvl>
   </w:abstractNum>
@@ -5192,7 +5501,7 @@
         <w:ind w:left="1068" w:hanging="360"/>
       </w:pPr>
       <w:rPr>
-        <w:rFonts w:ascii="Symbol" w:hAnsi="Symbol" w:hint="default"/>
+        <w:rFonts w:hint="default" w:ascii="Symbol" w:hAnsi="Symbol"/>
       </w:rPr>
     </w:lvl>
     <w:lvl w:ilvl="1">
@@ -5204,7 +5513,7 @@
         <w:ind w:left="1788" w:hanging="360"/>
       </w:pPr>
       <w:rPr>
-        <w:rFonts w:ascii="Courier New" w:eastAsia="Courier New" w:hAnsi="Courier New" w:cs="Courier New"/>
+        <w:rFonts w:ascii="Courier New" w:hAnsi="Courier New" w:eastAsia="Courier New" w:cs="Courier New"/>
       </w:rPr>
     </w:lvl>
     <w:lvl w:ilvl="2">
@@ -5216,7 +5525,7 @@
         <w:ind w:left="2508" w:hanging="360"/>
       </w:pPr>
       <w:rPr>
-        <w:rFonts w:ascii="Noto Sans Symbols" w:eastAsia="Noto Sans Symbols" w:hAnsi="Noto Sans Symbols" w:cs="Noto Sans Symbols"/>
+        <w:rFonts w:ascii="Noto Sans Symbols" w:hAnsi="Noto Sans Symbols" w:eastAsia="Noto Sans Symbols" w:cs="Noto Sans Symbols"/>
       </w:rPr>
     </w:lvl>
     <w:lvl w:ilvl="3">
@@ -5228,7 +5537,7 @@
         <w:ind w:left="3228" w:hanging="360"/>
       </w:pPr>
       <w:rPr>
-        <w:rFonts w:ascii="Noto Sans Symbols" w:eastAsia="Noto Sans Symbols" w:hAnsi="Noto Sans Symbols" w:cs="Noto Sans Symbols"/>
+        <w:rFonts w:ascii="Noto Sans Symbols" w:hAnsi="Noto Sans Symbols" w:eastAsia="Noto Sans Symbols" w:cs="Noto Sans Symbols"/>
       </w:rPr>
     </w:lvl>
     <w:lvl w:ilvl="4">
@@ -5240,7 +5549,7 @@
         <w:ind w:left="3948" w:hanging="360"/>
       </w:pPr>
       <w:rPr>
-        <w:rFonts w:ascii="Courier New" w:eastAsia="Courier New" w:hAnsi="Courier New" w:cs="Courier New"/>
+        <w:rFonts w:ascii="Courier New" w:hAnsi="Courier New" w:eastAsia="Courier New" w:cs="Courier New"/>
       </w:rPr>
     </w:lvl>
     <w:lvl w:ilvl="5">
@@ -5252,7 +5561,7 @@
         <w:ind w:left="4668" w:hanging="360"/>
       </w:pPr>
       <w:rPr>
-        <w:rFonts w:ascii="Noto Sans Symbols" w:eastAsia="Noto Sans Symbols" w:hAnsi="Noto Sans Symbols" w:cs="Noto Sans Symbols"/>
+        <w:rFonts w:ascii="Noto Sans Symbols" w:hAnsi="Noto Sans Symbols" w:eastAsia="Noto Sans Symbols" w:cs="Noto Sans Symbols"/>
       </w:rPr>
     </w:lvl>
     <w:lvl w:ilvl="6">
@@ -5264,7 +5573,7 @@
         <w:ind w:left="5388" w:hanging="360"/>
       </w:pPr>
       <w:rPr>
-        <w:rFonts w:ascii="Noto Sans Symbols" w:eastAsia="Noto Sans Symbols" w:hAnsi="Noto Sans Symbols" w:cs="Noto Sans Symbols"/>
+        <w:rFonts w:ascii="Noto Sans Symbols" w:hAnsi="Noto Sans Symbols" w:eastAsia="Noto Sans Symbols" w:cs="Noto Sans Symbols"/>
       </w:rPr>
     </w:lvl>
     <w:lvl w:ilvl="7">
@@ -5276,7 +5585,7 @@
         <w:ind w:left="6108" w:hanging="360"/>
       </w:pPr>
       <w:rPr>
-        <w:rFonts w:ascii="Courier New" w:eastAsia="Courier New" w:hAnsi="Courier New" w:cs="Courier New"/>
+        <w:rFonts w:ascii="Courier New" w:hAnsi="Courier New" w:eastAsia="Courier New" w:cs="Courier New"/>
       </w:rPr>
     </w:lvl>
     <w:lvl w:ilvl="8">
@@ -5288,7 +5597,7 @@
         <w:ind w:left="6828" w:hanging="360"/>
       </w:pPr>
       <w:rPr>
-        <w:rFonts w:ascii="Noto Sans Symbols" w:eastAsia="Noto Sans Symbols" w:hAnsi="Noto Sans Symbols" w:cs="Noto Sans Symbols"/>
+        <w:rFonts w:ascii="Noto Sans Symbols" w:hAnsi="Noto Sans Symbols" w:eastAsia="Noto Sans Symbols" w:cs="Noto Sans Symbols"/>
       </w:rPr>
     </w:lvl>
   </w:abstractNum>
@@ -5305,7 +5614,7 @@
         <w:ind w:left="1068" w:hanging="360"/>
       </w:pPr>
       <w:rPr>
-        <w:rFonts w:ascii="Symbol" w:hAnsi="Symbol" w:hint="default"/>
+        <w:rFonts w:hint="default" w:ascii="Symbol" w:hAnsi="Symbol"/>
       </w:rPr>
     </w:lvl>
     <w:lvl w:ilvl="1">
@@ -5317,7 +5626,7 @@
         <w:ind w:left="1788" w:hanging="360"/>
       </w:pPr>
       <w:rPr>
-        <w:rFonts w:ascii="Courier New" w:eastAsia="Courier New" w:hAnsi="Courier New" w:cs="Courier New"/>
+        <w:rFonts w:ascii="Courier New" w:hAnsi="Courier New" w:eastAsia="Courier New" w:cs="Courier New"/>
       </w:rPr>
     </w:lvl>
     <w:lvl w:ilvl="2">
@@ -5329,7 +5638,7 @@
         <w:ind w:left="2508" w:hanging="360"/>
       </w:pPr>
       <w:rPr>
-        <w:rFonts w:ascii="Noto Sans Symbols" w:eastAsia="Noto Sans Symbols" w:hAnsi="Noto Sans Symbols" w:cs="Noto Sans Symbols"/>
+        <w:rFonts w:ascii="Noto Sans Symbols" w:hAnsi="Noto Sans Symbols" w:eastAsia="Noto Sans Symbols" w:cs="Noto Sans Symbols"/>
       </w:rPr>
     </w:lvl>
     <w:lvl w:ilvl="3">
@@ -5341,7 +5650,7 @@
         <w:ind w:left="3228" w:hanging="360"/>
       </w:pPr>
       <w:rPr>
-        <w:rFonts w:ascii="Noto Sans Symbols" w:eastAsia="Noto Sans Symbols" w:hAnsi="Noto Sans Symbols" w:cs="Noto Sans Symbols"/>
+        <w:rFonts w:ascii="Noto Sans Symbols" w:hAnsi="Noto Sans Symbols" w:eastAsia="Noto Sans Symbols" w:cs="Noto Sans Symbols"/>
       </w:rPr>
     </w:lvl>
     <w:lvl w:ilvl="4">
@@ -5353,7 +5662,7 @@
         <w:ind w:left="3948" w:hanging="360"/>
       </w:pPr>
       <w:rPr>
-        <w:rFonts w:ascii="Courier New" w:eastAsia="Courier New" w:hAnsi="Courier New" w:cs="Courier New"/>
+        <w:rFonts w:ascii="Courier New" w:hAnsi="Courier New" w:eastAsia="Courier New" w:cs="Courier New"/>
       </w:rPr>
     </w:lvl>
     <w:lvl w:ilvl="5">
@@ -5365,7 +5674,7 @@
         <w:ind w:left="4668" w:hanging="360"/>
       </w:pPr>
       <w:rPr>
-        <w:rFonts w:ascii="Noto Sans Symbols" w:eastAsia="Noto Sans Symbols" w:hAnsi="Noto Sans Symbols" w:cs="Noto Sans Symbols"/>
+        <w:rFonts w:ascii="Noto Sans Symbols" w:hAnsi="Noto Sans Symbols" w:eastAsia="Noto Sans Symbols" w:cs="Noto Sans Symbols"/>
       </w:rPr>
     </w:lvl>
     <w:lvl w:ilvl="6">
@@ -5377,7 +5686,7 @@
         <w:ind w:left="5388" w:hanging="360"/>
       </w:pPr>
       <w:rPr>
-        <w:rFonts w:ascii="Noto Sans Symbols" w:eastAsia="Noto Sans Symbols" w:hAnsi="Noto Sans Symbols" w:cs="Noto Sans Symbols"/>
+        <w:rFonts w:ascii="Noto Sans Symbols" w:hAnsi="Noto Sans Symbols" w:eastAsia="Noto Sans Symbols" w:cs="Noto Sans Symbols"/>
       </w:rPr>
     </w:lvl>
     <w:lvl w:ilvl="7">
@@ -5389,7 +5698,7 @@
         <w:ind w:left="6108" w:hanging="360"/>
       </w:pPr>
       <w:rPr>
-        <w:rFonts w:ascii="Courier New" w:eastAsia="Courier New" w:hAnsi="Courier New" w:cs="Courier New"/>
+        <w:rFonts w:ascii="Courier New" w:hAnsi="Courier New" w:eastAsia="Courier New" w:cs="Courier New"/>
       </w:rPr>
     </w:lvl>
     <w:lvl w:ilvl="8">
@@ -5401,7 +5710,7 @@
         <w:ind w:left="6828" w:hanging="360"/>
       </w:pPr>
       <w:rPr>
-        <w:rFonts w:ascii="Noto Sans Symbols" w:eastAsia="Noto Sans Symbols" w:hAnsi="Noto Sans Symbols" w:cs="Noto Sans Symbols"/>
+        <w:rFonts w:ascii="Noto Sans Symbols" w:hAnsi="Noto Sans Symbols" w:eastAsia="Noto Sans Symbols" w:cs="Noto Sans Symbols"/>
       </w:rPr>
     </w:lvl>
   </w:abstractNum>
@@ -5418,7 +5727,7 @@
         <w:ind w:left="1068" w:hanging="360"/>
       </w:pPr>
       <w:rPr>
-        <w:rFonts w:ascii="Symbol" w:hAnsi="Symbol" w:hint="default"/>
+        <w:rFonts w:hint="default" w:ascii="Symbol" w:hAnsi="Symbol"/>
       </w:rPr>
     </w:lvl>
     <w:lvl w:ilvl="1" w:tplc="2C0A0003" w:tentative="1">
@@ -5430,7 +5739,7 @@
         <w:ind w:left="1788" w:hanging="360"/>
       </w:pPr>
       <w:rPr>
-        <w:rFonts w:ascii="Courier New" w:hAnsi="Courier New" w:cs="Courier New" w:hint="default"/>
+        <w:rFonts w:hint="default" w:ascii="Courier New" w:hAnsi="Courier New" w:cs="Courier New"/>
       </w:rPr>
     </w:lvl>
     <w:lvl w:ilvl="2" w:tplc="2C0A0005" w:tentative="1">
@@ -5442,7 +5751,7 @@
         <w:ind w:left="2508" w:hanging="360"/>
       </w:pPr>
       <w:rPr>
-        <w:rFonts w:ascii="Wingdings" w:hAnsi="Wingdings" w:hint="default"/>
+        <w:rFonts w:hint="default" w:ascii="Wingdings" w:hAnsi="Wingdings"/>
       </w:rPr>
     </w:lvl>
     <w:lvl w:ilvl="3" w:tplc="2C0A0001" w:tentative="1">
@@ -5454,7 +5763,7 @@
         <w:ind w:left="3228" w:hanging="360"/>
       </w:pPr>
       <w:rPr>
-        <w:rFonts w:ascii="Symbol" w:hAnsi="Symbol" w:hint="default"/>
+        <w:rFonts w:hint="default" w:ascii="Symbol" w:hAnsi="Symbol"/>
       </w:rPr>
     </w:lvl>
     <w:lvl w:ilvl="4" w:tplc="2C0A0003" w:tentative="1">
@@ -5466,7 +5775,7 @@
         <w:ind w:left="3948" w:hanging="360"/>
       </w:pPr>
       <w:rPr>
-        <w:rFonts w:ascii="Courier New" w:hAnsi="Courier New" w:cs="Courier New" w:hint="default"/>
+        <w:rFonts w:hint="default" w:ascii="Courier New" w:hAnsi="Courier New" w:cs="Courier New"/>
       </w:rPr>
     </w:lvl>
     <w:lvl w:ilvl="5" w:tplc="2C0A0005" w:tentative="1">
@@ -5478,7 +5787,7 @@
         <w:ind w:left="4668" w:hanging="360"/>
       </w:pPr>
       <w:rPr>
-        <w:rFonts w:ascii="Wingdings" w:hAnsi="Wingdings" w:hint="default"/>
+        <w:rFonts w:hint="default" w:ascii="Wingdings" w:hAnsi="Wingdings"/>
       </w:rPr>
     </w:lvl>
     <w:lvl w:ilvl="6" w:tplc="2C0A0001" w:tentative="1">
@@ -5490,7 +5799,7 @@
         <w:ind w:left="5388" w:hanging="360"/>
       </w:pPr>
       <w:rPr>
-        <w:rFonts w:ascii="Symbol" w:hAnsi="Symbol" w:hint="default"/>
+        <w:rFonts w:hint="default" w:ascii="Symbol" w:hAnsi="Symbol"/>
       </w:rPr>
     </w:lvl>
     <w:lvl w:ilvl="7" w:tplc="2C0A0003" w:tentative="1">
@@ -5502,7 +5811,7 @@
         <w:ind w:left="6108" w:hanging="360"/>
       </w:pPr>
       <w:rPr>
-        <w:rFonts w:ascii="Courier New" w:hAnsi="Courier New" w:cs="Courier New" w:hint="default"/>
+        <w:rFonts w:hint="default" w:ascii="Courier New" w:hAnsi="Courier New" w:cs="Courier New"/>
       </w:rPr>
     </w:lvl>
     <w:lvl w:ilvl="8" w:tplc="2C0A0005" w:tentative="1">
@@ -5514,7 +5823,7 @@
         <w:ind w:left="6828" w:hanging="360"/>
       </w:pPr>
       <w:rPr>
-        <w:rFonts w:ascii="Wingdings" w:hAnsi="Wingdings" w:hint="default"/>
+        <w:rFonts w:hint="default" w:ascii="Wingdings" w:hAnsi="Wingdings"/>
       </w:rPr>
     </w:lvl>
   </w:abstractNum>
@@ -5620,7 +5929,7 @@
         <w:ind w:left="1068" w:hanging="360"/>
       </w:pPr>
       <w:rPr>
-        <w:rFonts w:ascii="Symbol" w:hAnsi="Symbol" w:hint="default"/>
+        <w:rFonts w:hint="default" w:ascii="Symbol" w:hAnsi="Symbol"/>
       </w:rPr>
     </w:lvl>
     <w:lvl w:ilvl="1">
@@ -5632,7 +5941,7 @@
         <w:ind w:left="1788" w:hanging="360"/>
       </w:pPr>
       <w:rPr>
-        <w:rFonts w:ascii="Courier New" w:eastAsia="Courier New" w:hAnsi="Courier New" w:cs="Courier New"/>
+        <w:rFonts w:ascii="Courier New" w:hAnsi="Courier New" w:eastAsia="Courier New" w:cs="Courier New"/>
       </w:rPr>
     </w:lvl>
     <w:lvl w:ilvl="2">
@@ -5644,7 +5953,7 @@
         <w:ind w:left="2508" w:hanging="360"/>
       </w:pPr>
       <w:rPr>
-        <w:rFonts w:ascii="Noto Sans Symbols" w:eastAsia="Noto Sans Symbols" w:hAnsi="Noto Sans Symbols" w:cs="Noto Sans Symbols"/>
+        <w:rFonts w:ascii="Noto Sans Symbols" w:hAnsi="Noto Sans Symbols" w:eastAsia="Noto Sans Symbols" w:cs="Noto Sans Symbols"/>
       </w:rPr>
     </w:lvl>
     <w:lvl w:ilvl="3">
@@ -5656,7 +5965,7 @@
         <w:ind w:left="3228" w:hanging="360"/>
       </w:pPr>
       <w:rPr>
-        <w:rFonts w:ascii="Noto Sans Symbols" w:eastAsia="Noto Sans Symbols" w:hAnsi="Noto Sans Symbols" w:cs="Noto Sans Symbols"/>
+        <w:rFonts w:ascii="Noto Sans Symbols" w:hAnsi="Noto Sans Symbols" w:eastAsia="Noto Sans Symbols" w:cs="Noto Sans Symbols"/>
       </w:rPr>
     </w:lvl>
     <w:lvl w:ilvl="4">
@@ -5668,7 +5977,7 @@
         <w:ind w:left="3948" w:hanging="360"/>
       </w:pPr>
       <w:rPr>
-        <w:rFonts w:ascii="Courier New" w:eastAsia="Courier New" w:hAnsi="Courier New" w:cs="Courier New"/>
+        <w:rFonts w:ascii="Courier New" w:hAnsi="Courier New" w:eastAsia="Courier New" w:cs="Courier New"/>
       </w:rPr>
     </w:lvl>
     <w:lvl w:ilvl="5">
@@ -5680,7 +5989,7 @@
         <w:ind w:left="4668" w:hanging="360"/>
       </w:pPr>
       <w:rPr>
-        <w:rFonts w:ascii="Noto Sans Symbols" w:eastAsia="Noto Sans Symbols" w:hAnsi="Noto Sans Symbols" w:cs="Noto Sans Symbols"/>
+        <w:rFonts w:ascii="Noto Sans Symbols" w:hAnsi="Noto Sans Symbols" w:eastAsia="Noto Sans Symbols" w:cs="Noto Sans Symbols"/>
       </w:rPr>
     </w:lvl>
     <w:lvl w:ilvl="6">
@@ -5692,7 +6001,7 @@
         <w:ind w:left="5388" w:hanging="360"/>
       </w:pPr>
       <w:rPr>
-        <w:rFonts w:ascii="Noto Sans Symbols" w:eastAsia="Noto Sans Symbols" w:hAnsi="Noto Sans Symbols" w:cs="Noto Sans Symbols"/>
+        <w:rFonts w:ascii="Noto Sans Symbols" w:hAnsi="Noto Sans Symbols" w:eastAsia="Noto Sans Symbols" w:cs="Noto Sans Symbols"/>
       </w:rPr>
     </w:lvl>
     <w:lvl w:ilvl="7">
@@ -5704,7 +6013,7 @@
         <w:ind w:left="6108" w:hanging="360"/>
       </w:pPr>
       <w:rPr>
-        <w:rFonts w:ascii="Courier New" w:eastAsia="Courier New" w:hAnsi="Courier New" w:cs="Courier New"/>
+        <w:rFonts w:ascii="Courier New" w:hAnsi="Courier New" w:eastAsia="Courier New" w:cs="Courier New"/>
       </w:rPr>
     </w:lvl>
     <w:lvl w:ilvl="8">
@@ -5716,7 +6025,7 @@
         <w:ind w:left="6828" w:hanging="360"/>
       </w:pPr>
       <w:rPr>
-        <w:rFonts w:ascii="Noto Sans Symbols" w:eastAsia="Noto Sans Symbols" w:hAnsi="Noto Sans Symbols" w:cs="Noto Sans Symbols"/>
+        <w:rFonts w:ascii="Noto Sans Symbols" w:hAnsi="Noto Sans Symbols" w:eastAsia="Noto Sans Symbols" w:cs="Noto Sans Symbols"/>
       </w:rPr>
     </w:lvl>
   </w:abstractNum>
@@ -5733,7 +6042,7 @@
         <w:ind w:left="720" w:hanging="360"/>
       </w:pPr>
       <w:rPr>
-        <w:rFonts w:ascii="Symbol" w:hAnsi="Symbol" w:hint="default"/>
+        <w:rFonts w:hint="default" w:ascii="Symbol" w:hAnsi="Symbol"/>
       </w:rPr>
     </w:lvl>
     <w:lvl w:ilvl="1">
@@ -5745,7 +6054,7 @@
         <w:ind w:left="1440" w:hanging="360"/>
       </w:pPr>
       <w:rPr>
-        <w:rFonts w:ascii="Courier New" w:eastAsia="Courier New" w:hAnsi="Courier New" w:cs="Courier New"/>
+        <w:rFonts w:ascii="Courier New" w:hAnsi="Courier New" w:eastAsia="Courier New" w:cs="Courier New"/>
       </w:rPr>
     </w:lvl>
     <w:lvl w:ilvl="2">
@@ -5757,7 +6066,7 @@
         <w:ind w:left="2160" w:hanging="360"/>
       </w:pPr>
       <w:rPr>
-        <w:rFonts w:ascii="Noto Sans Symbols" w:eastAsia="Noto Sans Symbols" w:hAnsi="Noto Sans Symbols" w:cs="Noto Sans Symbols"/>
+        <w:rFonts w:ascii="Noto Sans Symbols" w:hAnsi="Noto Sans Symbols" w:eastAsia="Noto Sans Symbols" w:cs="Noto Sans Symbols"/>
       </w:rPr>
     </w:lvl>
     <w:lvl w:ilvl="3">
@@ -5769,7 +6078,7 @@
         <w:ind w:left="2880" w:hanging="360"/>
       </w:pPr>
       <w:rPr>
-        <w:rFonts w:ascii="Noto Sans Symbols" w:eastAsia="Noto Sans Symbols" w:hAnsi="Noto Sans Symbols" w:cs="Noto Sans Symbols"/>
+        <w:rFonts w:ascii="Noto Sans Symbols" w:hAnsi="Noto Sans Symbols" w:eastAsia="Noto Sans Symbols" w:cs="Noto Sans Symbols"/>
       </w:rPr>
     </w:lvl>
     <w:lvl w:ilvl="4">
@@ -5781,7 +6090,7 @@
         <w:ind w:left="3600" w:hanging="360"/>
       </w:pPr>
       <w:rPr>
-        <w:rFonts w:ascii="Courier New" w:eastAsia="Courier New" w:hAnsi="Courier New" w:cs="Courier New"/>
+        <w:rFonts w:ascii="Courier New" w:hAnsi="Courier New" w:eastAsia="Courier New" w:cs="Courier New"/>
       </w:rPr>
     </w:lvl>
     <w:lvl w:ilvl="5">
@@ -5793,7 +6102,7 @@
         <w:ind w:left="4320" w:hanging="360"/>
       </w:pPr>
       <w:rPr>
-        <w:rFonts w:ascii="Noto Sans Symbols" w:eastAsia="Noto Sans Symbols" w:hAnsi="Noto Sans Symbols" w:cs="Noto Sans Symbols"/>
+        <w:rFonts w:ascii="Noto Sans Symbols" w:hAnsi="Noto Sans Symbols" w:eastAsia="Noto Sans Symbols" w:cs="Noto Sans Symbols"/>
       </w:rPr>
     </w:lvl>
     <w:lvl w:ilvl="6">
@@ -5805,7 +6114,7 @@
         <w:ind w:left="5040" w:hanging="360"/>
       </w:pPr>
       <w:rPr>
-        <w:rFonts w:ascii="Noto Sans Symbols" w:eastAsia="Noto Sans Symbols" w:hAnsi="Noto Sans Symbols" w:cs="Noto Sans Symbols"/>
+        <w:rFonts w:ascii="Noto Sans Symbols" w:hAnsi="Noto Sans Symbols" w:eastAsia="Noto Sans Symbols" w:cs="Noto Sans Symbols"/>
       </w:rPr>
     </w:lvl>
     <w:lvl w:ilvl="7">
@@ -5817,7 +6126,7 @@
         <w:ind w:left="5760" w:hanging="360"/>
       </w:pPr>
       <w:rPr>
-        <w:rFonts w:ascii="Courier New" w:eastAsia="Courier New" w:hAnsi="Courier New" w:cs="Courier New"/>
+        <w:rFonts w:ascii="Courier New" w:hAnsi="Courier New" w:eastAsia="Courier New" w:cs="Courier New"/>
       </w:rPr>
     </w:lvl>
     <w:lvl w:ilvl="8">
@@ -5829,7 +6138,7 @@
         <w:ind w:left="6480" w:hanging="360"/>
       </w:pPr>
       <w:rPr>
-        <w:rFonts w:ascii="Noto Sans Symbols" w:eastAsia="Noto Sans Symbols" w:hAnsi="Noto Sans Symbols" w:cs="Noto Sans Symbols"/>
+        <w:rFonts w:ascii="Noto Sans Symbols" w:hAnsi="Noto Sans Symbols" w:eastAsia="Noto Sans Symbols" w:cs="Noto Sans Symbols"/>
       </w:rPr>
     </w:lvl>
   </w:abstractNum>
@@ -5846,7 +6155,7 @@
         <w:ind w:left="1068" w:hanging="360"/>
       </w:pPr>
       <w:rPr>
-        <w:rFonts w:ascii="Symbol" w:hAnsi="Symbol" w:hint="default"/>
+        <w:rFonts w:hint="default" w:ascii="Symbol" w:hAnsi="Symbol"/>
       </w:rPr>
     </w:lvl>
     <w:lvl w:ilvl="1">
@@ -5858,7 +6167,7 @@
         <w:ind w:left="1788" w:hanging="360"/>
       </w:pPr>
       <w:rPr>
-        <w:rFonts w:ascii="Courier New" w:eastAsia="Courier New" w:hAnsi="Courier New" w:cs="Courier New"/>
+        <w:rFonts w:ascii="Courier New" w:hAnsi="Courier New" w:eastAsia="Courier New" w:cs="Courier New"/>
       </w:rPr>
     </w:lvl>
     <w:lvl w:ilvl="2">
@@ -5870,7 +6179,7 @@
         <w:ind w:left="2508" w:hanging="360"/>
       </w:pPr>
       <w:rPr>
-        <w:rFonts w:ascii="Noto Sans Symbols" w:eastAsia="Noto Sans Symbols" w:hAnsi="Noto Sans Symbols" w:cs="Noto Sans Symbols"/>
+        <w:rFonts w:ascii="Noto Sans Symbols" w:hAnsi="Noto Sans Symbols" w:eastAsia="Noto Sans Symbols" w:cs="Noto Sans Symbols"/>
       </w:rPr>
     </w:lvl>
     <w:lvl w:ilvl="3">
@@ -5882,7 +6191,7 @@
         <w:ind w:left="3228" w:hanging="360"/>
       </w:pPr>
       <w:rPr>
-        <w:rFonts w:ascii="Noto Sans Symbols" w:eastAsia="Noto Sans Symbols" w:hAnsi="Noto Sans Symbols" w:cs="Noto Sans Symbols"/>
+        <w:rFonts w:ascii="Noto Sans Symbols" w:hAnsi="Noto Sans Symbols" w:eastAsia="Noto Sans Symbols" w:cs="Noto Sans Symbols"/>
       </w:rPr>
     </w:lvl>
     <w:lvl w:ilvl="4">
@@ -5894,7 +6203,7 @@
         <w:ind w:left="3948" w:hanging="360"/>
       </w:pPr>
       <w:rPr>
-        <w:rFonts w:ascii="Courier New" w:eastAsia="Courier New" w:hAnsi="Courier New" w:cs="Courier New"/>
+        <w:rFonts w:ascii="Courier New" w:hAnsi="Courier New" w:eastAsia="Courier New" w:cs="Courier New"/>
       </w:rPr>
     </w:lvl>
     <w:lvl w:ilvl="5">
@@ -5906,7 +6215,7 @@
         <w:ind w:left="4668" w:hanging="360"/>
       </w:pPr>
       <w:rPr>
-        <w:rFonts w:ascii="Noto Sans Symbols" w:eastAsia="Noto Sans Symbols" w:hAnsi="Noto Sans Symbols" w:cs="Noto Sans Symbols"/>
+        <w:rFonts w:ascii="Noto Sans Symbols" w:hAnsi="Noto Sans Symbols" w:eastAsia="Noto Sans Symbols" w:cs="Noto Sans Symbols"/>
       </w:rPr>
     </w:lvl>
     <w:lvl w:ilvl="6">
@@ -5918,7 +6227,7 @@
         <w:ind w:left="5388" w:hanging="360"/>
       </w:pPr>
       <w:rPr>
-        <w:rFonts w:ascii="Noto Sans Symbols" w:eastAsia="Noto Sans Symbols" w:hAnsi="Noto Sans Symbols" w:cs="Noto Sans Symbols"/>
+        <w:rFonts w:ascii="Noto Sans Symbols" w:hAnsi="Noto Sans Symbols" w:eastAsia="Noto Sans Symbols" w:cs="Noto Sans Symbols"/>
       </w:rPr>
     </w:lvl>
     <w:lvl w:ilvl="7">
@@ -5930,7 +6239,7 @@
         <w:ind w:left="6108" w:hanging="360"/>
       </w:pPr>
       <w:rPr>
-        <w:rFonts w:ascii="Courier New" w:eastAsia="Courier New" w:hAnsi="Courier New" w:cs="Courier New"/>
+        <w:rFonts w:ascii="Courier New" w:hAnsi="Courier New" w:eastAsia="Courier New" w:cs="Courier New"/>
       </w:rPr>
     </w:lvl>
     <w:lvl w:ilvl="8">
@@ -5942,7 +6251,7 @@
         <w:ind w:left="6828" w:hanging="360"/>
       </w:pPr>
       <w:rPr>
-        <w:rFonts w:ascii="Noto Sans Symbols" w:eastAsia="Noto Sans Symbols" w:hAnsi="Noto Sans Symbols" w:cs="Noto Sans Symbols"/>
+        <w:rFonts w:ascii="Noto Sans Symbols" w:hAnsi="Noto Sans Symbols" w:eastAsia="Noto Sans Symbols" w:cs="Noto Sans Symbols"/>
       </w:rPr>
     </w:lvl>
   </w:abstractNum>
@@ -5959,7 +6268,7 @@
         <w:ind w:left="1080" w:hanging="360"/>
       </w:pPr>
       <w:rPr>
-        <w:rFonts w:ascii="Symbol" w:hAnsi="Symbol" w:hint="default"/>
+        <w:rFonts w:hint="default" w:ascii="Symbol" w:hAnsi="Symbol"/>
       </w:rPr>
     </w:lvl>
     <w:lvl w:ilvl="1" w:tplc="2C0A0003" w:tentative="1">
@@ -5971,7 +6280,7 @@
         <w:ind w:left="1800" w:hanging="360"/>
       </w:pPr>
       <w:rPr>
-        <w:rFonts w:ascii="Courier New" w:hAnsi="Courier New" w:cs="Courier New" w:hint="default"/>
+        <w:rFonts w:hint="default" w:ascii="Courier New" w:hAnsi="Courier New" w:cs="Courier New"/>
       </w:rPr>
     </w:lvl>
     <w:lvl w:ilvl="2" w:tplc="2C0A0005" w:tentative="1">
@@ -5983,7 +6292,7 @@
         <w:ind w:left="2520" w:hanging="360"/>
       </w:pPr>
       <w:rPr>
-        <w:rFonts w:ascii="Wingdings" w:hAnsi="Wingdings" w:hint="default"/>
+        <w:rFonts w:hint="default" w:ascii="Wingdings" w:hAnsi="Wingdings"/>
       </w:rPr>
     </w:lvl>
     <w:lvl w:ilvl="3" w:tplc="2C0A0001" w:tentative="1">
@@ -5995,7 +6304,7 @@
         <w:ind w:left="3240" w:hanging="360"/>
       </w:pPr>
       <w:rPr>
-        <w:rFonts w:ascii="Symbol" w:hAnsi="Symbol" w:hint="default"/>
+        <w:rFonts w:hint="default" w:ascii="Symbol" w:hAnsi="Symbol"/>
       </w:rPr>
     </w:lvl>
     <w:lvl w:ilvl="4" w:tplc="2C0A0003" w:tentative="1">
@@ -6007,7 +6316,7 @@
         <w:ind w:left="3960" w:hanging="360"/>
       </w:pPr>
       <w:rPr>
-        <w:rFonts w:ascii="Courier New" w:hAnsi="Courier New" w:cs="Courier New" w:hint="default"/>
+        <w:rFonts w:hint="default" w:ascii="Courier New" w:hAnsi="Courier New" w:cs="Courier New"/>
       </w:rPr>
     </w:lvl>
     <w:lvl w:ilvl="5" w:tplc="2C0A0005" w:tentative="1">
@@ -6019,7 +6328,7 @@
         <w:ind w:left="4680" w:hanging="360"/>
       </w:pPr>
       <w:rPr>
-        <w:rFonts w:ascii="Wingdings" w:hAnsi="Wingdings" w:hint="default"/>
+        <w:rFonts w:hint="default" w:ascii="Wingdings" w:hAnsi="Wingdings"/>
       </w:rPr>
     </w:lvl>
     <w:lvl w:ilvl="6" w:tplc="2C0A0001" w:tentative="1">
@@ -6031,7 +6340,7 @@
         <w:ind w:left="5400" w:hanging="360"/>
       </w:pPr>
       <w:rPr>
-        <w:rFonts w:ascii="Symbol" w:hAnsi="Symbol" w:hint="default"/>
+        <w:rFonts w:hint="default" w:ascii="Symbol" w:hAnsi="Symbol"/>
       </w:rPr>
     </w:lvl>
     <w:lvl w:ilvl="7" w:tplc="2C0A0003" w:tentative="1">
@@ -6043,7 +6352,7 @@
         <w:ind w:left="6120" w:hanging="360"/>
       </w:pPr>
       <w:rPr>
-        <w:rFonts w:ascii="Courier New" w:hAnsi="Courier New" w:cs="Courier New" w:hint="default"/>
+        <w:rFonts w:hint="default" w:ascii="Courier New" w:hAnsi="Courier New" w:cs="Courier New"/>
       </w:rPr>
     </w:lvl>
     <w:lvl w:ilvl="8" w:tplc="2C0A0005" w:tentative="1">
@@ -6055,7 +6364,7 @@
         <w:ind w:left="6840" w:hanging="360"/>
       </w:pPr>
       <w:rPr>
-        <w:rFonts w:ascii="Wingdings" w:hAnsi="Wingdings" w:hint="default"/>
+        <w:rFonts w:hint="default" w:ascii="Wingdings" w:hAnsi="Wingdings"/>
       </w:rPr>
     </w:lvl>
   </w:abstractNum>
@@ -6072,7 +6381,7 @@
         <w:ind w:left="1068" w:hanging="360"/>
       </w:pPr>
       <w:rPr>
-        <w:rFonts w:ascii="Symbol" w:hAnsi="Symbol" w:hint="default"/>
+        <w:rFonts w:hint="default" w:ascii="Symbol" w:hAnsi="Symbol"/>
       </w:rPr>
     </w:lvl>
     <w:lvl w:ilvl="1" w:tplc="2C0A0003" w:tentative="1">
@@ -6084,7 +6393,7 @@
         <w:ind w:left="1788" w:hanging="360"/>
       </w:pPr>
       <w:rPr>
-        <w:rFonts w:ascii="Courier New" w:hAnsi="Courier New" w:cs="Courier New" w:hint="default"/>
+        <w:rFonts w:hint="default" w:ascii="Courier New" w:hAnsi="Courier New" w:cs="Courier New"/>
       </w:rPr>
     </w:lvl>
     <w:lvl w:ilvl="2" w:tplc="2C0A0005" w:tentative="1">
@@ -6096,7 +6405,7 @@
         <w:ind w:left="2508" w:hanging="360"/>
       </w:pPr>
       <w:rPr>
-        <w:rFonts w:ascii="Wingdings" w:hAnsi="Wingdings" w:hint="default"/>
+        <w:rFonts w:hint="default" w:ascii="Wingdings" w:hAnsi="Wingdings"/>
       </w:rPr>
     </w:lvl>
     <w:lvl w:ilvl="3" w:tplc="2C0A0001" w:tentative="1">
@@ -6108,7 +6417,7 @@
         <w:ind w:left="3228" w:hanging="360"/>
       </w:pPr>
       <w:rPr>
-        <w:rFonts w:ascii="Symbol" w:hAnsi="Symbol" w:hint="default"/>
+        <w:rFonts w:hint="default" w:ascii="Symbol" w:hAnsi="Symbol"/>
       </w:rPr>
     </w:lvl>
     <w:lvl w:ilvl="4" w:tplc="2C0A0003" w:tentative="1">
@@ -6120,7 +6429,7 @@
         <w:ind w:left="3948" w:hanging="360"/>
       </w:pPr>
       <w:rPr>
-        <w:rFonts w:ascii="Courier New" w:hAnsi="Courier New" w:cs="Courier New" w:hint="default"/>
+        <w:rFonts w:hint="default" w:ascii="Courier New" w:hAnsi="Courier New" w:cs="Courier New"/>
       </w:rPr>
     </w:lvl>
     <w:lvl w:ilvl="5" w:tplc="2C0A0005" w:tentative="1">
@@ -6132,7 +6441,7 @@
         <w:ind w:left="4668" w:hanging="360"/>
       </w:pPr>
       <w:rPr>
-        <w:rFonts w:ascii="Wingdings" w:hAnsi="Wingdings" w:hint="default"/>
+        <w:rFonts w:hint="default" w:ascii="Wingdings" w:hAnsi="Wingdings"/>
       </w:rPr>
     </w:lvl>
     <w:lvl w:ilvl="6" w:tplc="2C0A0001" w:tentative="1">
@@ -6144,7 +6453,7 @@
         <w:ind w:left="5388" w:hanging="360"/>
       </w:pPr>
       <w:rPr>
-        <w:rFonts w:ascii="Symbol" w:hAnsi="Symbol" w:hint="default"/>
+        <w:rFonts w:hint="default" w:ascii="Symbol" w:hAnsi="Symbol"/>
       </w:rPr>
     </w:lvl>
     <w:lvl w:ilvl="7" w:tplc="2C0A0003" w:tentative="1">
@@ -6156,7 +6465,7 @@
         <w:ind w:left="6108" w:hanging="360"/>
       </w:pPr>
       <w:rPr>
-        <w:rFonts w:ascii="Courier New" w:hAnsi="Courier New" w:cs="Courier New" w:hint="default"/>
+        <w:rFonts w:hint="default" w:ascii="Courier New" w:hAnsi="Courier New" w:cs="Courier New"/>
       </w:rPr>
     </w:lvl>
     <w:lvl w:ilvl="8" w:tplc="2C0A0005" w:tentative="1">
@@ -6168,7 +6477,7 @@
         <w:ind w:left="6828" w:hanging="360"/>
       </w:pPr>
       <w:rPr>
-        <w:rFonts w:ascii="Wingdings" w:hAnsi="Wingdings" w:hint="default"/>
+        <w:rFonts w:hint="default" w:ascii="Wingdings" w:hAnsi="Wingdings"/>
       </w:rPr>
     </w:lvl>
   </w:abstractNum>
@@ -6185,7 +6494,7 @@
         <w:ind w:left="1068" w:hanging="360"/>
       </w:pPr>
       <w:rPr>
-        <w:rFonts w:ascii="Symbol" w:hAnsi="Symbol" w:hint="default"/>
+        <w:rFonts w:hint="default" w:ascii="Symbol" w:hAnsi="Symbol"/>
       </w:rPr>
     </w:lvl>
     <w:lvl w:ilvl="1" w:tplc="2C0A0003" w:tentative="1">
@@ -6197,7 +6506,7 @@
         <w:ind w:left="1788" w:hanging="360"/>
       </w:pPr>
       <w:rPr>
-        <w:rFonts w:ascii="Courier New" w:hAnsi="Courier New" w:cs="Courier New" w:hint="default"/>
+        <w:rFonts w:hint="default" w:ascii="Courier New" w:hAnsi="Courier New" w:cs="Courier New"/>
       </w:rPr>
     </w:lvl>
     <w:lvl w:ilvl="2" w:tplc="2C0A0005" w:tentative="1">
@@ -6209,7 +6518,7 @@
         <w:ind w:left="2508" w:hanging="360"/>
       </w:pPr>
       <w:rPr>
-        <w:rFonts w:ascii="Wingdings" w:hAnsi="Wingdings" w:hint="default"/>
+        <w:rFonts w:hint="default" w:ascii="Wingdings" w:hAnsi="Wingdings"/>
       </w:rPr>
     </w:lvl>
     <w:lvl w:ilvl="3" w:tplc="2C0A0001" w:tentative="1">
@@ -6221,7 +6530,7 @@
         <w:ind w:left="3228" w:hanging="360"/>
       </w:pPr>
       <w:rPr>
-        <w:rFonts w:ascii="Symbol" w:hAnsi="Symbol" w:hint="default"/>
+        <w:rFonts w:hint="default" w:ascii="Symbol" w:hAnsi="Symbol"/>
       </w:rPr>
     </w:lvl>
     <w:lvl w:ilvl="4" w:tplc="2C0A0003" w:tentative="1">
@@ -6233,7 +6542,7 @@
         <w:ind w:left="3948" w:hanging="360"/>
       </w:pPr>
       <w:rPr>
-        <w:rFonts w:ascii="Courier New" w:hAnsi="Courier New" w:cs="Courier New" w:hint="default"/>
+        <w:rFonts w:hint="default" w:ascii="Courier New" w:hAnsi="Courier New" w:cs="Courier New"/>
       </w:rPr>
     </w:lvl>
     <w:lvl w:ilvl="5" w:tplc="2C0A0005" w:tentative="1">
@@ -6245,7 +6554,7 @@
         <w:ind w:left="4668" w:hanging="360"/>
       </w:pPr>
       <w:rPr>
-        <w:rFonts w:ascii="Wingdings" w:hAnsi="Wingdings" w:hint="default"/>
+        <w:rFonts w:hint="default" w:ascii="Wingdings" w:hAnsi="Wingdings"/>
       </w:rPr>
     </w:lvl>
     <w:lvl w:ilvl="6" w:tplc="2C0A0001" w:tentative="1">
@@ -6257,7 +6566,7 @@
         <w:ind w:left="5388" w:hanging="360"/>
       </w:pPr>
       <w:rPr>
-        <w:rFonts w:ascii="Symbol" w:hAnsi="Symbol" w:hint="default"/>
+        <w:rFonts w:hint="default" w:ascii="Symbol" w:hAnsi="Symbol"/>
       </w:rPr>
     </w:lvl>
     <w:lvl w:ilvl="7" w:tplc="2C0A0003" w:tentative="1">
@@ -6269,7 +6578,7 @@
         <w:ind w:left="6108" w:hanging="360"/>
       </w:pPr>
       <w:rPr>
-        <w:rFonts w:ascii="Courier New" w:hAnsi="Courier New" w:cs="Courier New" w:hint="default"/>
+        <w:rFonts w:hint="default" w:ascii="Courier New" w:hAnsi="Courier New" w:cs="Courier New"/>
       </w:rPr>
     </w:lvl>
     <w:lvl w:ilvl="8" w:tplc="2C0A0005" w:tentative="1">
@@ -6281,7 +6590,7 @@
         <w:ind w:left="6828" w:hanging="360"/>
       </w:pPr>
       <w:rPr>
-        <w:rFonts w:ascii="Wingdings" w:hAnsi="Wingdings" w:hint="default"/>
+        <w:rFonts w:hint="default" w:ascii="Wingdings" w:hAnsi="Wingdings"/>
       </w:rPr>
     </w:lvl>
   </w:abstractNum>
@@ -6298,7 +6607,7 @@
         <w:ind w:left="1068" w:hanging="360"/>
       </w:pPr>
       <w:rPr>
-        <w:rFonts w:ascii="Symbol" w:hAnsi="Symbol" w:hint="default"/>
+        <w:rFonts w:hint="default" w:ascii="Symbol" w:hAnsi="Symbol"/>
       </w:rPr>
     </w:lvl>
     <w:lvl w:ilvl="1" w:tplc="2C0A0003" w:tentative="1">
@@ -6310,7 +6619,7 @@
         <w:ind w:left="1788" w:hanging="360"/>
       </w:pPr>
       <w:rPr>
-        <w:rFonts w:ascii="Courier New" w:hAnsi="Courier New" w:cs="Courier New" w:hint="default"/>
+        <w:rFonts w:hint="default" w:ascii="Courier New" w:hAnsi="Courier New" w:cs="Courier New"/>
       </w:rPr>
     </w:lvl>
     <w:lvl w:ilvl="2" w:tplc="2C0A0005" w:tentative="1">
@@ -6322,7 +6631,7 @@
         <w:ind w:left="2508" w:hanging="360"/>
       </w:pPr>
       <w:rPr>
-        <w:rFonts w:ascii="Wingdings" w:hAnsi="Wingdings" w:hint="default"/>
+        <w:rFonts w:hint="default" w:ascii="Wingdings" w:hAnsi="Wingdings"/>
       </w:rPr>
     </w:lvl>
     <w:lvl w:ilvl="3" w:tplc="2C0A0001" w:tentative="1">
@@ -6334,7 +6643,7 @@
         <w:ind w:left="3228" w:hanging="360"/>
       </w:pPr>
       <w:rPr>
-        <w:rFonts w:ascii="Symbol" w:hAnsi="Symbol" w:hint="default"/>
+        <w:rFonts w:hint="default" w:ascii="Symbol" w:hAnsi="Symbol"/>
       </w:rPr>
     </w:lvl>
     <w:lvl w:ilvl="4" w:tplc="2C0A0003" w:tentative="1">
@@ -6346,7 +6655,7 @@
         <w:ind w:left="3948" w:hanging="360"/>
       </w:pPr>
       <w:rPr>
-        <w:rFonts w:ascii="Courier New" w:hAnsi="Courier New" w:cs="Courier New" w:hint="default"/>
+        <w:rFonts w:hint="default" w:ascii="Courier New" w:hAnsi="Courier New" w:cs="Courier New"/>
       </w:rPr>
     </w:lvl>
     <w:lvl w:ilvl="5" w:tplc="2C0A0005" w:tentative="1">
@@ -6358,7 +6667,7 @@
         <w:ind w:left="4668" w:hanging="360"/>
       </w:pPr>
       <w:rPr>
-        <w:rFonts w:ascii="Wingdings" w:hAnsi="Wingdings" w:hint="default"/>
+        <w:rFonts w:hint="default" w:ascii="Wingdings" w:hAnsi="Wingdings"/>
       </w:rPr>
     </w:lvl>
     <w:lvl w:ilvl="6" w:tplc="2C0A0001" w:tentative="1">
@@ -6370,7 +6679,7 @@
         <w:ind w:left="5388" w:hanging="360"/>
       </w:pPr>
       <w:rPr>
-        <w:rFonts w:ascii="Symbol" w:hAnsi="Symbol" w:hint="default"/>
+        <w:rFonts w:hint="default" w:ascii="Symbol" w:hAnsi="Symbol"/>
       </w:rPr>
     </w:lvl>
     <w:lvl w:ilvl="7" w:tplc="2C0A0003" w:tentative="1">
@@ -6382,7 +6691,7 @@
         <w:ind w:left="6108" w:hanging="360"/>
       </w:pPr>
       <w:rPr>
-        <w:rFonts w:ascii="Courier New" w:hAnsi="Courier New" w:cs="Courier New" w:hint="default"/>
+        <w:rFonts w:hint="default" w:ascii="Courier New" w:hAnsi="Courier New" w:cs="Courier New"/>
       </w:rPr>
     </w:lvl>
     <w:lvl w:ilvl="8" w:tplc="2C0A0005" w:tentative="1">
@@ -6394,7 +6703,7 @@
         <w:ind w:left="6828" w:hanging="360"/>
       </w:pPr>
       <w:rPr>
-        <w:rFonts w:ascii="Wingdings" w:hAnsi="Wingdings" w:hint="default"/>
+        <w:rFonts w:hint="default" w:ascii="Wingdings" w:hAnsi="Wingdings"/>
       </w:rPr>
     </w:lvl>
   </w:abstractNum>
@@ -6411,7 +6720,7 @@
         <w:ind w:left="1068" w:hanging="360"/>
       </w:pPr>
       <w:rPr>
-        <w:rFonts w:ascii="Symbol" w:hAnsi="Symbol" w:hint="default"/>
+        <w:rFonts w:hint="default" w:ascii="Symbol" w:hAnsi="Symbol"/>
       </w:rPr>
     </w:lvl>
     <w:lvl w:ilvl="1" w:tplc="2C0A0003" w:tentative="1">
@@ -6423,7 +6732,7 @@
         <w:ind w:left="1788" w:hanging="360"/>
       </w:pPr>
       <w:rPr>
-        <w:rFonts w:ascii="Courier New" w:hAnsi="Courier New" w:cs="Courier New" w:hint="default"/>
+        <w:rFonts w:hint="default" w:ascii="Courier New" w:hAnsi="Courier New" w:cs="Courier New"/>
       </w:rPr>
     </w:lvl>
     <w:lvl w:ilvl="2" w:tplc="2C0A0005" w:tentative="1">
@@ -6435,7 +6744,7 @@
         <w:ind w:left="2508" w:hanging="360"/>
       </w:pPr>
       <w:rPr>
-        <w:rFonts w:ascii="Wingdings" w:hAnsi="Wingdings" w:hint="default"/>
+        <w:rFonts w:hint="default" w:ascii="Wingdings" w:hAnsi="Wingdings"/>
       </w:rPr>
     </w:lvl>
     <w:lvl w:ilvl="3" w:tplc="2C0A0001" w:tentative="1">
@@ -6447,7 +6756,7 @@
         <w:ind w:left="3228" w:hanging="360"/>
       </w:pPr>
       <w:rPr>
-        <w:rFonts w:ascii="Symbol" w:hAnsi="Symbol" w:hint="default"/>
+        <w:rFonts w:hint="default" w:ascii="Symbol" w:hAnsi="Symbol"/>
       </w:rPr>
     </w:lvl>
     <w:lvl w:ilvl="4" w:tplc="2C0A0003" w:tentative="1">
@@ -6459,7 +6768,7 @@
         <w:ind w:left="3948" w:hanging="360"/>
       </w:pPr>
       <w:rPr>
-        <w:rFonts w:ascii="Courier New" w:hAnsi="Courier New" w:cs="Courier New" w:hint="default"/>
+        <w:rFonts w:hint="default" w:ascii="Courier New" w:hAnsi="Courier New" w:cs="Courier New"/>
       </w:rPr>
     </w:lvl>
     <w:lvl w:ilvl="5" w:tplc="2C0A0005" w:tentative="1">
@@ -6471,7 +6780,7 @@
         <w:ind w:left="4668" w:hanging="360"/>
       </w:pPr>
       <w:rPr>
-        <w:rFonts w:ascii="Wingdings" w:hAnsi="Wingdings" w:hint="default"/>
+        <w:rFonts w:hint="default" w:ascii="Wingdings" w:hAnsi="Wingdings"/>
       </w:rPr>
     </w:lvl>
     <w:lvl w:ilvl="6" w:tplc="2C0A0001" w:tentative="1">
@@ -6483,7 +6792,7 @@
         <w:ind w:left="5388" w:hanging="360"/>
       </w:pPr>
       <w:rPr>
-        <w:rFonts w:ascii="Symbol" w:hAnsi="Symbol" w:hint="default"/>
+        <w:rFonts w:hint="default" w:ascii="Symbol" w:hAnsi="Symbol"/>
       </w:rPr>
     </w:lvl>
     <w:lvl w:ilvl="7" w:tplc="2C0A0003" w:tentative="1">
@@ -6495,7 +6804,7 @@
         <w:ind w:left="6108" w:hanging="360"/>
       </w:pPr>
       <w:rPr>
-        <w:rFonts w:ascii="Courier New" w:hAnsi="Courier New" w:cs="Courier New" w:hint="default"/>
+        <w:rFonts w:hint="default" w:ascii="Courier New" w:hAnsi="Courier New" w:cs="Courier New"/>
       </w:rPr>
     </w:lvl>
     <w:lvl w:ilvl="8" w:tplc="2C0A0005" w:tentative="1">
@@ -6507,7 +6816,7 @@
         <w:ind w:left="6828" w:hanging="360"/>
       </w:pPr>
       <w:rPr>
-        <w:rFonts w:ascii="Wingdings" w:hAnsi="Wingdings" w:hint="default"/>
+        <w:rFonts w:hint="default" w:ascii="Wingdings" w:hAnsi="Wingdings"/>
       </w:rPr>
     </w:lvl>
   </w:abstractNum>
@@ -6613,7 +6922,7 @@
         <w:ind w:left="1068" w:hanging="360"/>
       </w:pPr>
       <w:rPr>
-        <w:rFonts w:ascii="Symbol" w:hAnsi="Symbol" w:hint="default"/>
+        <w:rFonts w:hint="default" w:ascii="Symbol" w:hAnsi="Symbol"/>
       </w:rPr>
     </w:lvl>
     <w:lvl w:ilvl="1">
@@ -6625,7 +6934,7 @@
         <w:ind w:left="1788" w:hanging="360"/>
       </w:pPr>
       <w:rPr>
-        <w:rFonts w:ascii="Courier New" w:eastAsia="Courier New" w:hAnsi="Courier New" w:cs="Courier New"/>
+        <w:rFonts w:ascii="Courier New" w:hAnsi="Courier New" w:eastAsia="Courier New" w:cs="Courier New"/>
       </w:rPr>
     </w:lvl>
     <w:lvl w:ilvl="2">
@@ -6637,7 +6946,7 @@
         <w:ind w:left="2508" w:hanging="360"/>
       </w:pPr>
       <w:rPr>
-        <w:rFonts w:ascii="Noto Sans Symbols" w:eastAsia="Noto Sans Symbols" w:hAnsi="Noto Sans Symbols" w:cs="Noto Sans Symbols"/>
+        <w:rFonts w:ascii="Noto Sans Symbols" w:hAnsi="Noto Sans Symbols" w:eastAsia="Noto Sans Symbols" w:cs="Noto Sans Symbols"/>
       </w:rPr>
     </w:lvl>
     <w:lvl w:ilvl="3">
@@ -6649,7 +6958,7 @@
         <w:ind w:left="3228" w:hanging="360"/>
       </w:pPr>
       <w:rPr>
-        <w:rFonts w:ascii="Noto Sans Symbols" w:eastAsia="Noto Sans Symbols" w:hAnsi="Noto Sans Symbols" w:cs="Noto Sans Symbols"/>
+        <w:rFonts w:ascii="Noto Sans Symbols" w:hAnsi="Noto Sans Symbols" w:eastAsia="Noto Sans Symbols" w:cs="Noto Sans Symbols"/>
       </w:rPr>
     </w:lvl>
     <w:lvl w:ilvl="4">
@@ -6661,7 +6970,7 @@
         <w:ind w:left="3948" w:hanging="360"/>
       </w:pPr>
       <w:rPr>
-        <w:rFonts w:ascii="Courier New" w:eastAsia="Courier New" w:hAnsi="Courier New" w:cs="Courier New"/>
+        <w:rFonts w:ascii="Courier New" w:hAnsi="Courier New" w:eastAsia="Courier New" w:cs="Courier New"/>
       </w:rPr>
     </w:lvl>
     <w:lvl w:ilvl="5">
@@ -6673,7 +6982,7 @@
         <w:ind w:left="4668" w:hanging="360"/>
       </w:pPr>
       <w:rPr>
-        <w:rFonts w:ascii="Noto Sans Symbols" w:eastAsia="Noto Sans Symbols" w:hAnsi="Noto Sans Symbols" w:cs="Noto Sans Symbols"/>
+        <w:rFonts w:ascii="Noto Sans Symbols" w:hAnsi="Noto Sans Symbols" w:eastAsia="Noto Sans Symbols" w:cs="Noto Sans Symbols"/>
       </w:rPr>
     </w:lvl>
     <w:lvl w:ilvl="6">
@@ -6685,7 +6994,7 @@
         <w:ind w:left="5388" w:hanging="360"/>
       </w:pPr>
       <w:rPr>
-        <w:rFonts w:ascii="Noto Sans Symbols" w:eastAsia="Noto Sans Symbols" w:hAnsi="Noto Sans Symbols" w:cs="Noto Sans Symbols"/>
+        <w:rFonts w:ascii="Noto Sans Symbols" w:hAnsi="Noto Sans Symbols" w:eastAsia="Noto Sans Symbols" w:cs="Noto Sans Symbols"/>
       </w:rPr>
     </w:lvl>
     <w:lvl w:ilvl="7">
@@ -6697,7 +7006,7 @@
         <w:ind w:left="6108" w:hanging="360"/>
       </w:pPr>
       <w:rPr>
-        <w:rFonts w:ascii="Courier New" w:eastAsia="Courier New" w:hAnsi="Courier New" w:cs="Courier New"/>
+        <w:rFonts w:ascii="Courier New" w:hAnsi="Courier New" w:eastAsia="Courier New" w:cs="Courier New"/>
       </w:rPr>
     </w:lvl>
     <w:lvl w:ilvl="8">
@@ -6709,7 +7018,7 @@
         <w:ind w:left="6828" w:hanging="360"/>
       </w:pPr>
       <w:rPr>
-        <w:rFonts w:ascii="Noto Sans Symbols" w:eastAsia="Noto Sans Symbols" w:hAnsi="Noto Sans Symbols" w:cs="Noto Sans Symbols"/>
+        <w:rFonts w:ascii="Noto Sans Symbols" w:hAnsi="Noto Sans Symbols" w:eastAsia="Noto Sans Symbols" w:cs="Noto Sans Symbols"/>
       </w:rPr>
     </w:lvl>
   </w:abstractNum>
@@ -6726,7 +7035,7 @@
         <w:ind w:left="1080" w:hanging="360"/>
       </w:pPr>
       <w:rPr>
-        <w:rFonts w:ascii="Symbol" w:hAnsi="Symbol" w:hint="default"/>
+        <w:rFonts w:hint="default" w:ascii="Symbol" w:hAnsi="Symbol"/>
       </w:rPr>
     </w:lvl>
     <w:lvl w:ilvl="1" w:tplc="2C0A0003" w:tentative="1">
@@ -6738,7 +7047,7 @@
         <w:ind w:left="1800" w:hanging="360"/>
       </w:pPr>
       <w:rPr>
-        <w:rFonts w:ascii="Courier New" w:hAnsi="Courier New" w:cs="Courier New" w:hint="default"/>
+        <w:rFonts w:hint="default" w:ascii="Courier New" w:hAnsi="Courier New" w:cs="Courier New"/>
       </w:rPr>
     </w:lvl>
     <w:lvl w:ilvl="2" w:tplc="2C0A0005" w:tentative="1">
@@ -6750,7 +7059,7 @@
         <w:ind w:left="2520" w:hanging="360"/>
       </w:pPr>
       <w:rPr>
-        <w:rFonts w:ascii="Wingdings" w:hAnsi="Wingdings" w:hint="default"/>
+        <w:rFonts w:hint="default" w:ascii="Wingdings" w:hAnsi="Wingdings"/>
       </w:rPr>
     </w:lvl>
     <w:lvl w:ilvl="3" w:tplc="2C0A0001" w:tentative="1">
@@ -6762,7 +7071,7 @@
         <w:ind w:left="3240" w:hanging="360"/>
       </w:pPr>
       <w:rPr>
-        <w:rFonts w:ascii="Symbol" w:hAnsi="Symbol" w:hint="default"/>
+        <w:rFonts w:hint="default" w:ascii="Symbol" w:hAnsi="Symbol"/>
       </w:rPr>
     </w:lvl>
     <w:lvl w:ilvl="4" w:tplc="2C0A0003" w:tentative="1">
@@ -6774,7 +7083,7 @@
         <w:ind w:left="3960" w:hanging="360"/>
       </w:pPr>
       <w:rPr>
-        <w:rFonts w:ascii="Courier New" w:hAnsi="Courier New" w:cs="Courier New" w:hint="default"/>
+        <w:rFonts w:hint="default" w:ascii="Courier New" w:hAnsi="Courier New" w:cs="Courier New"/>
       </w:rPr>
     </w:lvl>
     <w:lvl w:ilvl="5" w:tplc="2C0A0005" w:tentative="1">
@@ -6786,7 +7095,7 @@
         <w:ind w:left="4680" w:hanging="360"/>
       </w:pPr>
       <w:rPr>
-        <w:rFonts w:ascii="Wingdings" w:hAnsi="Wingdings" w:hint="default"/>
+        <w:rFonts w:hint="default" w:ascii="Wingdings" w:hAnsi="Wingdings"/>
       </w:rPr>
     </w:lvl>
     <w:lvl w:ilvl="6" w:tplc="2C0A0001" w:tentative="1">
@@ -6798,7 +7107,7 @@
         <w:ind w:left="5400" w:hanging="360"/>
       </w:pPr>
       <w:rPr>
-        <w:rFonts w:ascii="Symbol" w:hAnsi="Symbol" w:hint="default"/>
+        <w:rFonts w:hint="default" w:ascii="Symbol" w:hAnsi="Symbol"/>
       </w:rPr>
     </w:lvl>
     <w:lvl w:ilvl="7" w:tplc="2C0A0003" w:tentative="1">
@@ -6810,7 +7119,7 @@
         <w:ind w:left="6120" w:hanging="360"/>
       </w:pPr>
       <w:rPr>
-        <w:rFonts w:ascii="Courier New" w:hAnsi="Courier New" w:cs="Courier New" w:hint="default"/>
+        <w:rFonts w:hint="default" w:ascii="Courier New" w:hAnsi="Courier New" w:cs="Courier New"/>
       </w:rPr>
     </w:lvl>
     <w:lvl w:ilvl="8" w:tplc="2C0A0005" w:tentative="1">
@@ -6822,7 +7131,7 @@
         <w:ind w:left="6840" w:hanging="360"/>
       </w:pPr>
       <w:rPr>
-        <w:rFonts w:ascii="Wingdings" w:hAnsi="Wingdings" w:hint="default"/>
+        <w:rFonts w:hint="default" w:ascii="Wingdings" w:hAnsi="Wingdings"/>
       </w:rPr>
     </w:lvl>
   </w:abstractNum>
@@ -6839,7 +7148,7 @@
         <w:ind w:left="720" w:hanging="360"/>
       </w:pPr>
       <w:rPr>
-        <w:rFonts w:ascii="Symbol" w:hAnsi="Symbol" w:hint="default"/>
+        <w:rFonts w:hint="default" w:ascii="Symbol" w:hAnsi="Symbol"/>
       </w:rPr>
     </w:lvl>
     <w:lvl w:ilvl="1">
@@ -6851,7 +7160,7 @@
         <w:ind w:left="1440" w:hanging="360"/>
       </w:pPr>
       <w:rPr>
-        <w:rFonts w:ascii="Courier New" w:eastAsia="Courier New" w:hAnsi="Courier New" w:cs="Courier New"/>
+        <w:rFonts w:ascii="Courier New" w:hAnsi="Courier New" w:eastAsia="Courier New" w:cs="Courier New"/>
       </w:rPr>
     </w:lvl>
     <w:lvl w:ilvl="2">
@@ -6863,7 +7172,7 @@
         <w:ind w:left="2160" w:hanging="360"/>
       </w:pPr>
       <w:rPr>
-        <w:rFonts w:ascii="Noto Sans Symbols" w:eastAsia="Noto Sans Symbols" w:hAnsi="Noto Sans Symbols" w:cs="Noto Sans Symbols"/>
+        <w:rFonts w:ascii="Noto Sans Symbols" w:hAnsi="Noto Sans Symbols" w:eastAsia="Noto Sans Symbols" w:cs="Noto Sans Symbols"/>
       </w:rPr>
     </w:lvl>
     <w:lvl w:ilvl="3">
@@ -6875,7 +7184,7 @@
         <w:ind w:left="2880" w:hanging="360"/>
       </w:pPr>
       <w:rPr>
-        <w:rFonts w:ascii="Noto Sans Symbols" w:eastAsia="Noto Sans Symbols" w:hAnsi="Noto Sans Symbols" w:cs="Noto Sans Symbols"/>
+        <w:rFonts w:ascii="Noto Sans Symbols" w:hAnsi="Noto Sans Symbols" w:eastAsia="Noto Sans Symbols" w:cs="Noto Sans Symbols"/>
       </w:rPr>
     </w:lvl>
     <w:lvl w:ilvl="4">
@@ -6887,7 +7196,7 @@
         <w:ind w:left="3600" w:hanging="360"/>
       </w:pPr>
       <w:rPr>
-        <w:rFonts w:ascii="Courier New" w:eastAsia="Courier New" w:hAnsi="Courier New" w:cs="Courier New"/>
+        <w:rFonts w:ascii="Courier New" w:hAnsi="Courier New" w:eastAsia="Courier New" w:cs="Courier New"/>
       </w:rPr>
     </w:lvl>
     <w:lvl w:ilvl="5">
@@ -6899,7 +7208,7 @@
         <w:ind w:left="4320" w:hanging="360"/>
       </w:pPr>
       <w:rPr>
-        <w:rFonts w:ascii="Noto Sans Symbols" w:eastAsia="Noto Sans Symbols" w:hAnsi="Noto Sans Symbols" w:cs="Noto Sans Symbols"/>
+        <w:rFonts w:ascii="Noto Sans Symbols" w:hAnsi="Noto Sans Symbols" w:eastAsia="Noto Sans Symbols" w:cs="Noto Sans Symbols"/>
       </w:rPr>
     </w:lvl>
     <w:lvl w:ilvl="6">
@@ -6911,7 +7220,7 @@
         <w:ind w:left="5040" w:hanging="360"/>
       </w:pPr>
       <w:rPr>
-        <w:rFonts w:ascii="Noto Sans Symbols" w:eastAsia="Noto Sans Symbols" w:hAnsi="Noto Sans Symbols" w:cs="Noto Sans Symbols"/>
+        <w:rFonts w:ascii="Noto Sans Symbols" w:hAnsi="Noto Sans Symbols" w:eastAsia="Noto Sans Symbols" w:cs="Noto Sans Symbols"/>
       </w:rPr>
     </w:lvl>
     <w:lvl w:ilvl="7">
@@ -6923,7 +7232,7 @@
         <w:ind w:left="5760" w:hanging="360"/>
       </w:pPr>
       <w:rPr>
-        <w:rFonts w:ascii="Courier New" w:eastAsia="Courier New" w:hAnsi="Courier New" w:cs="Courier New"/>
+        <w:rFonts w:ascii="Courier New" w:hAnsi="Courier New" w:eastAsia="Courier New" w:cs="Courier New"/>
       </w:rPr>
     </w:lvl>
     <w:lvl w:ilvl="8">
@@ -6935,7 +7244,7 @@
         <w:ind w:left="6480" w:hanging="360"/>
       </w:pPr>
       <w:rPr>
-        <w:rFonts w:ascii="Noto Sans Symbols" w:eastAsia="Noto Sans Symbols" w:hAnsi="Noto Sans Symbols" w:cs="Noto Sans Symbols"/>
+        <w:rFonts w:ascii="Noto Sans Symbols" w:hAnsi="Noto Sans Symbols" w:eastAsia="Noto Sans Symbols" w:cs="Noto Sans Symbols"/>
       </w:rPr>
     </w:lvl>
   </w:abstractNum>
@@ -7299,11 +7608,11 @@
 </file>
 
 <file path=word/styles.xml><?xml version="1.0" encoding="utf-8"?>
-<w:styles xmlns:r="http://schemas.openxmlformats.org/officeDocument/2006/relationships" xmlns:w="http://schemas.openxmlformats.org/wordprocessingml/2006/main">
+<w:styles xmlns:w14="http://schemas.microsoft.com/office/word/2010/wordml" xmlns:wp14="http://schemas.microsoft.com/office/word/2010/wordprocessingDrawing" xmlns:r="http://schemas.openxmlformats.org/officeDocument/2006/relationships" xmlns:w="http://schemas.openxmlformats.org/wordprocessingml/2006/main" xmlns:mc="http://schemas.openxmlformats.org/markup-compatibility/2006" mc:Ignorable="w14 wp14">
   <w:docDefaults>
     <w:rPrDefault>
       <w:rPr>
-        <w:rFonts w:asciiTheme="majorHAnsi" w:eastAsiaTheme="majorEastAsia" w:hAnsiTheme="majorHAnsi" w:cstheme="majorBidi"/>
+        <w:rFonts w:asciiTheme="majorHAnsi" w:hAnsiTheme="majorHAnsi" w:eastAsiaTheme="majorEastAsia" w:cstheme="majorBidi"/>
         <w:sz w:val="22"/>
         <w:szCs w:val="22"/>
         <w:lang w:val="en-US" w:eastAsia="en-US" w:bidi="en-US"/>
@@ -7316,8 +7625,8 @@
     </w:pPrDefault>
   </w:docDefaults>
   <w:latentStyles w:defLockedState="0" w:defUIPriority="99" w:defSemiHidden="1" w:defUnhideWhenUsed="1" w:defQFormat="0" w:count="267">
-    <w:lsdException w:name="Normal" w:semiHidden="0" w:uiPriority="0" w:unhideWhenUsed="0" w:qFormat="1"/>
-    <w:lsdException w:name="heading 1" w:semiHidden="0" w:uiPriority="9" w:unhideWhenUsed="0" w:qFormat="1"/>
+    <w:lsdException w:name="Normal" w:uiPriority="0" w:semiHidden="0" w:unhideWhenUsed="0" w:qFormat="1"/>
+    <w:lsdException w:name="heading 1" w:uiPriority="9" w:semiHidden="0" w:unhideWhenUsed="0" w:qFormat="1"/>
     <w:lsdException w:name="heading 2" w:uiPriority="9" w:qFormat="1"/>
     <w:lsdException w:name="heading 3" w:uiPriority="9" w:qFormat="1"/>
     <w:lsdException w:name="heading 4" w:uiPriority="9" w:qFormat="1"/>
@@ -7336,126 +7645,126 @@
     <w:lsdException w:name="toc 8" w:uiPriority="39"/>
     <w:lsdException w:name="toc 9" w:uiPriority="39"/>
     <w:lsdException w:name="caption" w:uiPriority="35" w:qFormat="1"/>
-    <w:lsdException w:name="Title" w:semiHidden="0" w:uiPriority="10" w:unhideWhenUsed="0" w:qFormat="1"/>
+    <w:lsdException w:name="Title" w:uiPriority="10" w:semiHidden="0" w:unhideWhenUsed="0" w:qFormat="1"/>
     <w:lsdException w:name="Default Paragraph Font" w:uiPriority="1"/>
     <w:lsdException w:name="Body Text" w:uiPriority="1" w:qFormat="1"/>
-    <w:lsdException w:name="Subtitle" w:semiHidden="0" w:uiPriority="11" w:unhideWhenUsed="0" w:qFormat="1"/>
-    <w:lsdException w:name="Strong" w:semiHidden="0" w:uiPriority="22" w:unhideWhenUsed="0" w:qFormat="1"/>
-    <w:lsdException w:name="Emphasis" w:semiHidden="0" w:uiPriority="20" w:unhideWhenUsed="0" w:qFormat="1"/>
-    <w:lsdException w:name="Table Grid" w:semiHidden="0" w:uiPriority="59" w:unhideWhenUsed="0"/>
+    <w:lsdException w:name="Subtitle" w:uiPriority="11" w:semiHidden="0" w:unhideWhenUsed="0" w:qFormat="1"/>
+    <w:lsdException w:name="Strong" w:uiPriority="22" w:semiHidden="0" w:unhideWhenUsed="0" w:qFormat="1"/>
+    <w:lsdException w:name="Emphasis" w:uiPriority="20" w:semiHidden="0" w:unhideWhenUsed="0" w:qFormat="1"/>
+    <w:lsdException w:name="Table Grid" w:uiPriority="59" w:semiHidden="0" w:unhideWhenUsed="0"/>
     <w:lsdException w:name="Placeholder Text" w:unhideWhenUsed="0"/>
-    <w:lsdException w:name="No Spacing" w:semiHidden="0" w:uiPriority="1" w:unhideWhenUsed="0" w:qFormat="1"/>
-    <w:lsdException w:name="Light Shading" w:semiHidden="0" w:uiPriority="60" w:unhideWhenUsed="0"/>
-    <w:lsdException w:name="Light List" w:semiHidden="0" w:uiPriority="61" w:unhideWhenUsed="0"/>
-    <w:lsdException w:name="Light Grid" w:semiHidden="0" w:uiPriority="62" w:unhideWhenUsed="0"/>
-    <w:lsdException w:name="Medium Shading 1" w:semiHidden="0" w:uiPriority="63" w:unhideWhenUsed="0"/>
-    <w:lsdException w:name="Medium Shading 2" w:semiHidden="0" w:uiPriority="64" w:unhideWhenUsed="0"/>
-    <w:lsdException w:name="Medium List 1" w:semiHidden="0" w:uiPriority="65" w:unhideWhenUsed="0"/>
-    <w:lsdException w:name="Medium List 2" w:semiHidden="0" w:uiPriority="66" w:unhideWhenUsed="0"/>
-    <w:lsdException w:name="Medium Grid 1" w:semiHidden="0" w:uiPriority="67" w:unhideWhenUsed="0"/>
-    <w:lsdException w:name="Medium Grid 2" w:semiHidden="0" w:uiPriority="68" w:unhideWhenUsed="0"/>
-    <w:lsdException w:name="Medium Grid 3" w:semiHidden="0" w:uiPriority="69" w:unhideWhenUsed="0"/>
-    <w:lsdException w:name="Dark List" w:semiHidden="0" w:uiPriority="70" w:unhideWhenUsed="0"/>
-    <w:lsdException w:name="Colorful Shading" w:semiHidden="0" w:uiPriority="71" w:unhideWhenUsed="0"/>
-    <w:lsdException w:name="Colorful List" w:semiHidden="0" w:uiPriority="72" w:unhideWhenUsed="0"/>
-    <w:lsdException w:name="Colorful Grid" w:semiHidden="0" w:uiPriority="73" w:unhideWhenUsed="0"/>
-    <w:lsdException w:name="Light Shading Accent 1" w:semiHidden="0" w:uiPriority="60" w:unhideWhenUsed="0"/>
-    <w:lsdException w:name="Light List Accent 1" w:semiHidden="0" w:uiPriority="61" w:unhideWhenUsed="0"/>
-    <w:lsdException w:name="Light Grid Accent 1" w:semiHidden="0" w:uiPriority="62" w:unhideWhenUsed="0"/>
-    <w:lsdException w:name="Medium Shading 1 Accent 1" w:semiHidden="0" w:uiPriority="63" w:unhideWhenUsed="0"/>
-    <w:lsdException w:name="Medium Shading 2 Accent 1" w:semiHidden="0" w:uiPriority="64" w:unhideWhenUsed="0"/>
-    <w:lsdException w:name="Medium List 1 Accent 1" w:semiHidden="0" w:uiPriority="65" w:unhideWhenUsed="0"/>
+    <w:lsdException w:name="No Spacing" w:uiPriority="1" w:semiHidden="0" w:unhideWhenUsed="0" w:qFormat="1"/>
+    <w:lsdException w:name="Light Shading" w:uiPriority="60" w:semiHidden="0" w:unhideWhenUsed="0"/>
+    <w:lsdException w:name="Light List" w:uiPriority="61" w:semiHidden="0" w:unhideWhenUsed="0"/>
+    <w:lsdException w:name="Light Grid" w:uiPriority="62" w:semiHidden="0" w:unhideWhenUsed="0"/>
+    <w:lsdException w:name="Medium Shading 1" w:uiPriority="63" w:semiHidden="0" w:unhideWhenUsed="0"/>
+    <w:lsdException w:name="Medium Shading 2" w:uiPriority="64" w:semiHidden="0" w:unhideWhenUsed="0"/>
+    <w:lsdException w:name="Medium List 1" w:uiPriority="65" w:semiHidden="0" w:unhideWhenUsed="0"/>
+    <w:lsdException w:name="Medium List 2" w:uiPriority="66" w:semiHidden="0" w:unhideWhenUsed="0"/>
+    <w:lsdException w:name="Medium Grid 1" w:uiPriority="67" w:semiHidden="0" w:unhideWhenUsed="0"/>
+    <w:lsdException w:name="Medium Grid 2" w:uiPriority="68" w:semiHidden="0" w:unhideWhenUsed="0"/>
+    <w:lsdException w:name="Medium Grid 3" w:uiPriority="69" w:semiHidden="0" w:unhideWhenUsed="0"/>
+    <w:lsdException w:name="Dark List" w:uiPriority="70" w:semiHidden="0" w:unhideWhenUsed="0"/>
+    <w:lsdException w:name="Colorful Shading" w:uiPriority="71" w:semiHidden="0" w:unhideWhenUsed="0"/>
+    <w:lsdException w:name="Colorful List" w:uiPriority="72" w:semiHidden="0" w:unhideWhenUsed="0"/>
+    <w:lsdException w:name="Colorful Grid" w:uiPriority="73" w:semiHidden="0" w:unhideWhenUsed="0"/>
+    <w:lsdException w:name="Light Shading Accent 1" w:uiPriority="60" w:semiHidden="0" w:unhideWhenUsed="0"/>
+    <w:lsdException w:name="Light List Accent 1" w:uiPriority="61" w:semiHidden="0" w:unhideWhenUsed="0"/>
+    <w:lsdException w:name="Light Grid Accent 1" w:uiPriority="62" w:semiHidden="0" w:unhideWhenUsed="0"/>
+    <w:lsdException w:name="Medium Shading 1 Accent 1" w:uiPriority="63" w:semiHidden="0" w:unhideWhenUsed="0"/>
+    <w:lsdException w:name="Medium Shading 2 Accent 1" w:uiPriority="64" w:semiHidden="0" w:unhideWhenUsed="0"/>
+    <w:lsdException w:name="Medium List 1 Accent 1" w:uiPriority="65" w:semiHidden="0" w:unhideWhenUsed="0"/>
     <w:lsdException w:name="Revision" w:unhideWhenUsed="0"/>
-    <w:lsdException w:name="List Paragraph" w:semiHidden="0" w:uiPriority="1" w:unhideWhenUsed="0" w:qFormat="1"/>
-    <w:lsdException w:name="Quote" w:semiHidden="0" w:uiPriority="29" w:unhideWhenUsed="0" w:qFormat="1"/>
-    <w:lsdException w:name="Intense Quote" w:semiHidden="0" w:uiPriority="30" w:unhideWhenUsed="0" w:qFormat="1"/>
-    <w:lsdException w:name="Medium List 2 Accent 1" w:semiHidden="0" w:uiPriority="66" w:unhideWhenUsed="0"/>
-    <w:lsdException w:name="Medium Grid 1 Accent 1" w:semiHidden="0" w:uiPriority="67" w:unhideWhenUsed="0"/>
-    <w:lsdException w:name="Medium Grid 2 Accent 1" w:semiHidden="0" w:uiPriority="68" w:unhideWhenUsed="0"/>
-    <w:lsdException w:name="Medium Grid 3 Accent 1" w:semiHidden="0" w:uiPriority="69" w:unhideWhenUsed="0"/>
-    <w:lsdException w:name="Dark List Accent 1" w:semiHidden="0" w:uiPriority="70" w:unhideWhenUsed="0"/>
-    <w:lsdException w:name="Colorful Shading Accent 1" w:semiHidden="0" w:uiPriority="71" w:unhideWhenUsed="0"/>
-    <w:lsdException w:name="Colorful List Accent 1" w:semiHidden="0" w:uiPriority="72" w:unhideWhenUsed="0"/>
-    <w:lsdException w:name="Colorful Grid Accent 1" w:semiHidden="0" w:uiPriority="73" w:unhideWhenUsed="0"/>
-    <w:lsdException w:name="Light Shading Accent 2" w:semiHidden="0" w:uiPriority="60" w:unhideWhenUsed="0"/>
-    <w:lsdException w:name="Light List Accent 2" w:semiHidden="0" w:uiPriority="61" w:unhideWhenUsed="0"/>
-    <w:lsdException w:name="Light Grid Accent 2" w:semiHidden="0" w:uiPriority="62" w:unhideWhenUsed="0"/>
-    <w:lsdException w:name="Medium Shading 1 Accent 2" w:semiHidden="0" w:uiPriority="63" w:unhideWhenUsed="0"/>
-    <w:lsdException w:name="Medium Shading 2 Accent 2" w:semiHidden="0" w:uiPriority="64" w:unhideWhenUsed="0"/>
-    <w:lsdException w:name="Medium List 1 Accent 2" w:semiHidden="0" w:uiPriority="65" w:unhideWhenUsed="0"/>
-    <w:lsdException w:name="Medium List 2 Accent 2" w:semiHidden="0" w:uiPriority="66" w:unhideWhenUsed="0"/>
-    <w:lsdException w:name="Medium Grid 1 Accent 2" w:semiHidden="0" w:uiPriority="67" w:unhideWhenUsed="0"/>
-    <w:lsdException w:name="Medium Grid 2 Accent 2" w:semiHidden="0" w:uiPriority="68" w:unhideWhenUsed="0"/>
-    <w:lsdException w:name="Medium Grid 3 Accent 2" w:semiHidden="0" w:uiPriority="69" w:unhideWhenUsed="0"/>
-    <w:lsdException w:name="Dark List Accent 2" w:semiHidden="0" w:uiPriority="70" w:unhideWhenUsed="0"/>
-    <w:lsdException w:name="Colorful Shading Accent 2" w:semiHidden="0" w:uiPriority="71" w:unhideWhenUsed="0"/>
-    <w:lsdException w:name="Colorful List Accent 2" w:semiHidden="0" w:uiPriority="72" w:unhideWhenUsed="0"/>
-    <w:lsdException w:name="Colorful Grid Accent 2" w:semiHidden="0" w:uiPriority="73" w:unhideWhenUsed="0"/>
-    <w:lsdException w:name="Light Shading Accent 3" w:semiHidden="0" w:uiPriority="60" w:unhideWhenUsed="0"/>
-    <w:lsdException w:name="Light List Accent 3" w:semiHidden="0" w:uiPriority="61" w:unhideWhenUsed="0"/>
-    <w:lsdException w:name="Light Grid Accent 3" w:semiHidden="0" w:uiPriority="62" w:unhideWhenUsed="0"/>
-    <w:lsdException w:name="Medium Shading 1 Accent 3" w:semiHidden="0" w:uiPriority="63" w:unhideWhenUsed="0"/>
-    <w:lsdException w:name="Medium Shading 2 Accent 3" w:semiHidden="0" w:uiPriority="64" w:unhideWhenUsed="0"/>
-    <w:lsdException w:name="Medium List 1 Accent 3" w:semiHidden="0" w:uiPriority="65" w:unhideWhenUsed="0"/>
-    <w:lsdException w:name="Medium List 2 Accent 3" w:semiHidden="0" w:uiPriority="66" w:unhideWhenUsed="0"/>
-    <w:lsdException w:name="Medium Grid 1 Accent 3" w:semiHidden="0" w:uiPriority="67" w:unhideWhenUsed="0"/>
-    <w:lsdException w:name="Medium Grid 2 Accent 3" w:semiHidden="0" w:uiPriority="68" w:unhideWhenUsed="0"/>
-    <w:lsdException w:name="Medium Grid 3 Accent 3" w:semiHidden="0" w:uiPriority="69" w:unhideWhenUsed="0"/>
-    <w:lsdException w:name="Dark List Accent 3" w:semiHidden="0" w:uiPriority="70" w:unhideWhenUsed="0"/>
-    <w:lsdException w:name="Colorful Shading Accent 3" w:semiHidden="0" w:uiPriority="71" w:unhideWhenUsed="0"/>
-    <w:lsdException w:name="Colorful List Accent 3" w:semiHidden="0" w:uiPriority="72" w:unhideWhenUsed="0"/>
-    <w:lsdException w:name="Colorful Grid Accent 3" w:semiHidden="0" w:uiPriority="73" w:unhideWhenUsed="0"/>
-    <w:lsdException w:name="Light Shading Accent 4" w:semiHidden="0" w:uiPriority="60" w:unhideWhenUsed="0"/>
-    <w:lsdException w:name="Light List Accent 4" w:semiHidden="0" w:uiPriority="61" w:unhideWhenUsed="0"/>
-    <w:lsdException w:name="Light Grid Accent 4" w:semiHidden="0" w:uiPriority="62" w:unhideWhenUsed="0"/>
-    <w:lsdException w:name="Medium Shading 1 Accent 4" w:semiHidden="0" w:uiPriority="63" w:unhideWhenUsed="0"/>
-    <w:lsdException w:name="Medium Shading 2 Accent 4" w:semiHidden="0" w:uiPriority="64" w:unhideWhenUsed="0"/>
-    <w:lsdException w:name="Medium List 1 Accent 4" w:semiHidden="0" w:uiPriority="65" w:unhideWhenUsed="0"/>
-    <w:lsdException w:name="Medium List 2 Accent 4" w:semiHidden="0" w:uiPriority="66" w:unhideWhenUsed="0"/>
-    <w:lsdException w:name="Medium Grid 1 Accent 4" w:semiHidden="0" w:uiPriority="67" w:unhideWhenUsed="0"/>
-    <w:lsdException w:name="Medium Grid 2 Accent 4" w:semiHidden="0" w:uiPriority="68" w:unhideWhenUsed="0"/>
-    <w:lsdException w:name="Medium Grid 3 Accent 4" w:semiHidden="0" w:uiPriority="69" w:unhideWhenUsed="0"/>
-    <w:lsdException w:name="Dark List Accent 4" w:semiHidden="0" w:uiPriority="70" w:unhideWhenUsed="0"/>
-    <w:lsdException w:name="Colorful Shading Accent 4" w:semiHidden="0" w:uiPriority="71" w:unhideWhenUsed="0"/>
-    <w:lsdException w:name="Colorful List Accent 4" w:semiHidden="0" w:uiPriority="72" w:unhideWhenUsed="0"/>
-    <w:lsdException w:name="Colorful Grid Accent 4" w:semiHidden="0" w:uiPriority="73" w:unhideWhenUsed="0"/>
-    <w:lsdException w:name="Light Shading Accent 5" w:semiHidden="0" w:uiPriority="60" w:unhideWhenUsed="0"/>
-    <w:lsdException w:name="Light List Accent 5" w:semiHidden="0" w:uiPriority="61" w:unhideWhenUsed="0"/>
-    <w:lsdException w:name="Light Grid Accent 5" w:semiHidden="0" w:uiPriority="62" w:unhideWhenUsed="0"/>
-    <w:lsdException w:name="Medium Shading 1 Accent 5" w:semiHidden="0" w:uiPriority="63" w:unhideWhenUsed="0"/>
-    <w:lsdException w:name="Medium Shading 2 Accent 5" w:semiHidden="0" w:uiPriority="64" w:unhideWhenUsed="0"/>
-    <w:lsdException w:name="Medium List 1 Accent 5" w:semiHidden="0" w:uiPriority="65" w:unhideWhenUsed="0"/>
-    <w:lsdException w:name="Medium List 2 Accent 5" w:semiHidden="0" w:uiPriority="66" w:unhideWhenUsed="0"/>
-    <w:lsdException w:name="Medium Grid 1 Accent 5" w:semiHidden="0" w:uiPriority="67" w:unhideWhenUsed="0"/>
-    <w:lsdException w:name="Medium Grid 2 Accent 5" w:semiHidden="0" w:uiPriority="68" w:unhideWhenUsed="0"/>
-    <w:lsdException w:name="Medium Grid 3 Accent 5" w:semiHidden="0" w:uiPriority="69" w:unhideWhenUsed="0"/>
-    <w:lsdException w:name="Dark List Accent 5" w:semiHidden="0" w:uiPriority="70" w:unhideWhenUsed="0"/>
-    <w:lsdException w:name="Colorful Shading Accent 5" w:semiHidden="0" w:uiPriority="71" w:unhideWhenUsed="0"/>
-    <w:lsdException w:name="Colorful List Accent 5" w:semiHidden="0" w:uiPriority="72" w:unhideWhenUsed="0"/>
-    <w:lsdException w:name="Colorful Grid Accent 5" w:semiHidden="0" w:uiPriority="73" w:unhideWhenUsed="0"/>
-    <w:lsdException w:name="Light Shading Accent 6" w:semiHidden="0" w:uiPriority="60" w:unhideWhenUsed="0"/>
-    <w:lsdException w:name="Light List Accent 6" w:semiHidden="0" w:uiPriority="61" w:unhideWhenUsed="0"/>
-    <w:lsdException w:name="Light Grid Accent 6" w:semiHidden="0" w:uiPriority="62" w:unhideWhenUsed="0"/>
-    <w:lsdException w:name="Medium Shading 1 Accent 6" w:semiHidden="0" w:uiPriority="63" w:unhideWhenUsed="0"/>
-    <w:lsdException w:name="Medium Shading 2 Accent 6" w:semiHidden="0" w:uiPriority="64" w:unhideWhenUsed="0"/>
-    <w:lsdException w:name="Medium List 1 Accent 6" w:semiHidden="0" w:uiPriority="65" w:unhideWhenUsed="0"/>
-    <w:lsdException w:name="Medium List 2 Accent 6" w:semiHidden="0" w:uiPriority="66" w:unhideWhenUsed="0"/>
-    <w:lsdException w:name="Medium Grid 1 Accent 6" w:semiHidden="0" w:uiPriority="67" w:unhideWhenUsed="0"/>
-    <w:lsdException w:name="Medium Grid 2 Accent 6" w:semiHidden="0" w:uiPriority="68" w:unhideWhenUsed="0"/>
-    <w:lsdException w:name="Medium Grid 3 Accent 6" w:semiHidden="0" w:uiPriority="69" w:unhideWhenUsed="0"/>
-    <w:lsdException w:name="Dark List Accent 6" w:semiHidden="0" w:uiPriority="70" w:unhideWhenUsed="0"/>
-    <w:lsdException w:name="Colorful Shading Accent 6" w:semiHidden="0" w:uiPriority="71" w:unhideWhenUsed="0"/>
-    <w:lsdException w:name="Colorful List Accent 6" w:semiHidden="0" w:uiPriority="72" w:unhideWhenUsed="0"/>
-    <w:lsdException w:name="Colorful Grid Accent 6" w:semiHidden="0" w:uiPriority="73" w:unhideWhenUsed="0"/>
-    <w:lsdException w:name="Subtle Emphasis" w:semiHidden="0" w:uiPriority="19" w:unhideWhenUsed="0" w:qFormat="1"/>
-    <w:lsdException w:name="Intense Emphasis" w:semiHidden="0" w:uiPriority="21" w:unhideWhenUsed="0" w:qFormat="1"/>
-    <w:lsdException w:name="Subtle Reference" w:semiHidden="0" w:uiPriority="31" w:unhideWhenUsed="0" w:qFormat="1"/>
-    <w:lsdException w:name="Intense Reference" w:semiHidden="0" w:uiPriority="32" w:unhideWhenUsed="0" w:qFormat="1"/>
-    <w:lsdException w:name="Book Title" w:semiHidden="0" w:uiPriority="33" w:unhideWhenUsed="0" w:qFormat="1"/>
+    <w:lsdException w:name="List Paragraph" w:uiPriority="1" w:semiHidden="0" w:unhideWhenUsed="0" w:qFormat="1"/>
+    <w:lsdException w:name="Quote" w:uiPriority="29" w:semiHidden="0" w:unhideWhenUsed="0" w:qFormat="1"/>
+    <w:lsdException w:name="Intense Quote" w:uiPriority="30" w:semiHidden="0" w:unhideWhenUsed="0" w:qFormat="1"/>
+    <w:lsdException w:name="Medium List 2 Accent 1" w:uiPriority="66" w:semiHidden="0" w:unhideWhenUsed="0"/>
+    <w:lsdException w:name="Medium Grid 1 Accent 1" w:uiPriority="67" w:semiHidden="0" w:unhideWhenUsed="0"/>
+    <w:lsdException w:name="Medium Grid 2 Accent 1" w:uiPriority="68" w:semiHidden="0" w:unhideWhenUsed="0"/>
+    <w:lsdException w:name="Medium Grid 3 Accent 1" w:uiPriority="69" w:semiHidden="0" w:unhideWhenUsed="0"/>
+    <w:lsdException w:name="Dark List Accent 1" w:uiPriority="70" w:semiHidden="0" w:unhideWhenUsed="0"/>
+    <w:lsdException w:name="Colorful Shading Accent 1" w:uiPriority="71" w:semiHidden="0" w:unhideWhenUsed="0"/>
+    <w:lsdException w:name="Colorful List Accent 1" w:uiPriority="72" w:semiHidden="0" w:unhideWhenUsed="0"/>
+    <w:lsdException w:name="Colorful Grid Accent 1" w:uiPriority="73" w:semiHidden="0" w:unhideWhenUsed="0"/>
+    <w:lsdException w:name="Light Shading Accent 2" w:uiPriority="60" w:semiHidden="0" w:unhideWhenUsed="0"/>
+    <w:lsdException w:name="Light List Accent 2" w:uiPriority="61" w:semiHidden="0" w:unhideWhenUsed="0"/>
+    <w:lsdException w:name="Light Grid Accent 2" w:uiPriority="62" w:semiHidden="0" w:unhideWhenUsed="0"/>
+    <w:lsdException w:name="Medium Shading 1 Accent 2" w:uiPriority="63" w:semiHidden="0" w:unhideWhenUsed="0"/>
+    <w:lsdException w:name="Medium Shading 2 Accent 2" w:uiPriority="64" w:semiHidden="0" w:unhideWhenUsed="0"/>
+    <w:lsdException w:name="Medium List 1 Accent 2" w:uiPriority="65" w:semiHidden="0" w:unhideWhenUsed="0"/>
+    <w:lsdException w:name="Medium List 2 Accent 2" w:uiPriority="66" w:semiHidden="0" w:unhideWhenUsed="0"/>
+    <w:lsdException w:name="Medium Grid 1 Accent 2" w:uiPriority="67" w:semiHidden="0" w:unhideWhenUsed="0"/>
+    <w:lsdException w:name="Medium Grid 2 Accent 2" w:uiPriority="68" w:semiHidden="0" w:unhideWhenUsed="0"/>
+    <w:lsdException w:name="Medium Grid 3 Accent 2" w:uiPriority="69" w:semiHidden="0" w:unhideWhenUsed="0"/>
+    <w:lsdException w:name="Dark List Accent 2" w:uiPriority="70" w:semiHidden="0" w:unhideWhenUsed="0"/>
+    <w:lsdException w:name="Colorful Shading Accent 2" w:uiPriority="71" w:semiHidden="0" w:unhideWhenUsed="0"/>
+    <w:lsdException w:name="Colorful List Accent 2" w:uiPriority="72" w:semiHidden="0" w:unhideWhenUsed="0"/>
+    <w:lsdException w:name="Colorful Grid Accent 2" w:uiPriority="73" w:semiHidden="0" w:unhideWhenUsed="0"/>
+    <w:lsdException w:name="Light Shading Accent 3" w:uiPriority="60" w:semiHidden="0" w:unhideWhenUsed="0"/>
+    <w:lsdException w:name="Light List Accent 3" w:uiPriority="61" w:semiHidden="0" w:unhideWhenUsed="0"/>
+    <w:lsdException w:name="Light Grid Accent 3" w:uiPriority="62" w:semiHidden="0" w:unhideWhenUsed="0"/>
+    <w:lsdException w:name="Medium Shading 1 Accent 3" w:uiPriority="63" w:semiHidden="0" w:unhideWhenUsed="0"/>
+    <w:lsdException w:name="Medium Shading 2 Accent 3" w:uiPriority="64" w:semiHidden="0" w:unhideWhenUsed="0"/>
+    <w:lsdException w:name="Medium List 1 Accent 3" w:uiPriority="65" w:semiHidden="0" w:unhideWhenUsed="0"/>
+    <w:lsdException w:name="Medium List 2 Accent 3" w:uiPriority="66" w:semiHidden="0" w:unhideWhenUsed="0"/>
+    <w:lsdException w:name="Medium Grid 1 Accent 3" w:uiPriority="67" w:semiHidden="0" w:unhideWhenUsed="0"/>
+    <w:lsdException w:name="Medium Grid 2 Accent 3" w:uiPriority="68" w:semiHidden="0" w:unhideWhenUsed="0"/>
+    <w:lsdException w:name="Medium Grid 3 Accent 3" w:uiPriority="69" w:semiHidden="0" w:unhideWhenUsed="0"/>
+    <w:lsdException w:name="Dark List Accent 3" w:uiPriority="70" w:semiHidden="0" w:unhideWhenUsed="0"/>
+    <w:lsdException w:name="Colorful Shading Accent 3" w:uiPriority="71" w:semiHidden="0" w:unhideWhenUsed="0"/>
+    <w:lsdException w:name="Colorful List Accent 3" w:uiPriority="72" w:semiHidden="0" w:unhideWhenUsed="0"/>
+    <w:lsdException w:name="Colorful Grid Accent 3" w:uiPriority="73" w:semiHidden="0" w:unhideWhenUsed="0"/>
+    <w:lsdException w:name="Light Shading Accent 4" w:uiPriority="60" w:semiHidden="0" w:unhideWhenUsed="0"/>
+    <w:lsdException w:name="Light List Accent 4" w:uiPriority="61" w:semiHidden="0" w:unhideWhenUsed="0"/>
+    <w:lsdException w:name="Light Grid Accent 4" w:uiPriority="62" w:semiHidden="0" w:unhideWhenUsed="0"/>
+    <w:lsdException w:name="Medium Shading 1 Accent 4" w:uiPriority="63" w:semiHidden="0" w:unhideWhenUsed="0"/>
+    <w:lsdException w:name="Medium Shading 2 Accent 4" w:uiPriority="64" w:semiHidden="0" w:unhideWhenUsed="0"/>
+    <w:lsdException w:name="Medium List 1 Accent 4" w:uiPriority="65" w:semiHidden="0" w:unhideWhenUsed="0"/>
+    <w:lsdException w:name="Medium List 2 Accent 4" w:uiPriority="66" w:semiHidden="0" w:unhideWhenUsed="0"/>
+    <w:lsdException w:name="Medium Grid 1 Accent 4" w:uiPriority="67" w:semiHidden="0" w:unhideWhenUsed="0"/>
+    <w:lsdException w:name="Medium Grid 2 Accent 4" w:uiPriority="68" w:semiHidden="0" w:unhideWhenUsed="0"/>
+    <w:lsdException w:name="Medium Grid 3 Accent 4" w:uiPriority="69" w:semiHidden="0" w:unhideWhenUsed="0"/>
+    <w:lsdException w:name="Dark List Accent 4" w:uiPriority="70" w:semiHidden="0" w:unhideWhenUsed="0"/>
+    <w:lsdException w:name="Colorful Shading Accent 4" w:uiPriority="71" w:semiHidden="0" w:unhideWhenUsed="0"/>
+    <w:lsdException w:name="Colorful List Accent 4" w:uiPriority="72" w:semiHidden="0" w:unhideWhenUsed="0"/>
+    <w:lsdException w:name="Colorful Grid Accent 4" w:uiPriority="73" w:semiHidden="0" w:unhideWhenUsed="0"/>
+    <w:lsdException w:name="Light Shading Accent 5" w:uiPriority="60" w:semiHidden="0" w:unhideWhenUsed="0"/>
+    <w:lsdException w:name="Light List Accent 5" w:uiPriority="61" w:semiHidden="0" w:unhideWhenUsed="0"/>
+    <w:lsdException w:name="Light Grid Accent 5" w:uiPriority="62" w:semiHidden="0" w:unhideWhenUsed="0"/>
+    <w:lsdException w:name="Medium Shading 1 Accent 5" w:uiPriority="63" w:semiHidden="0" w:unhideWhenUsed="0"/>
+    <w:lsdException w:name="Medium Shading 2 Accent 5" w:uiPriority="64" w:semiHidden="0" w:unhideWhenUsed="0"/>
+    <w:lsdException w:name="Medium List 1 Accent 5" w:uiPriority="65" w:semiHidden="0" w:unhideWhenUsed="0"/>
+    <w:lsdException w:name="Medium List 2 Accent 5" w:uiPriority="66" w:semiHidden="0" w:unhideWhenUsed="0"/>
+    <w:lsdException w:name="Medium Grid 1 Accent 5" w:uiPriority="67" w:semiHidden="0" w:unhideWhenUsed="0"/>
+    <w:lsdException w:name="Medium Grid 2 Accent 5" w:uiPriority="68" w:semiHidden="0" w:unhideWhenUsed="0"/>
+    <w:lsdException w:name="Medium Grid 3 Accent 5" w:uiPriority="69" w:semiHidden="0" w:unhideWhenUsed="0"/>
+    <w:lsdException w:name="Dark List Accent 5" w:uiPriority="70" w:semiHidden="0" w:unhideWhenUsed="0"/>
+    <w:lsdException w:name="Colorful Shading Accent 5" w:uiPriority="71" w:semiHidden="0" w:unhideWhenUsed="0"/>
+    <w:lsdException w:name="Colorful List Accent 5" w:uiPriority="72" w:semiHidden="0" w:unhideWhenUsed="0"/>
+    <w:lsdException w:name="Colorful Grid Accent 5" w:uiPriority="73" w:semiHidden="0" w:unhideWhenUsed="0"/>
+    <w:lsdException w:name="Light Shading Accent 6" w:uiPriority="60" w:semiHidden="0" w:unhideWhenUsed="0"/>
+    <w:lsdException w:name="Light List Accent 6" w:uiPriority="61" w:semiHidden="0" w:unhideWhenUsed="0"/>
+    <w:lsdException w:name="Light Grid Accent 6" w:uiPriority="62" w:semiHidden="0" w:unhideWhenUsed="0"/>
+    <w:lsdException w:name="Medium Shading 1 Accent 6" w:uiPriority="63" w:semiHidden="0" w:unhideWhenUsed="0"/>
+    <w:lsdException w:name="Medium Shading 2 Accent 6" w:uiPriority="64" w:semiHidden="0" w:unhideWhenUsed="0"/>
+    <w:lsdException w:name="Medium List 1 Accent 6" w:uiPriority="65" w:semiHidden="0" w:unhideWhenUsed="0"/>
+    <w:lsdException w:name="Medium List 2 Accent 6" w:uiPriority="66" w:semiHidden="0" w:unhideWhenUsed="0"/>
+    <w:lsdException w:name="Medium Grid 1 Accent 6" w:uiPriority="67" w:semiHidden="0" w:unhideWhenUsed="0"/>
+    <w:lsdException w:name="Medium Grid 2 Accent 6" w:uiPriority="68" w:semiHidden="0" w:unhideWhenUsed="0"/>
+    <w:lsdException w:name="Medium Grid 3 Accent 6" w:uiPriority="69" w:semiHidden="0" w:unhideWhenUsed="0"/>
+    <w:lsdException w:name="Dark List Accent 6" w:uiPriority="70" w:semiHidden="0" w:unhideWhenUsed="0"/>
+    <w:lsdException w:name="Colorful Shading Accent 6" w:uiPriority="71" w:semiHidden="0" w:unhideWhenUsed="0"/>
+    <w:lsdException w:name="Colorful List Accent 6" w:uiPriority="72" w:semiHidden="0" w:unhideWhenUsed="0"/>
+    <w:lsdException w:name="Colorful Grid Accent 6" w:uiPriority="73" w:semiHidden="0" w:unhideWhenUsed="0"/>
+    <w:lsdException w:name="Subtle Emphasis" w:uiPriority="19" w:semiHidden="0" w:unhideWhenUsed="0" w:qFormat="1"/>
+    <w:lsdException w:name="Intense Emphasis" w:uiPriority="21" w:semiHidden="0" w:unhideWhenUsed="0" w:qFormat="1"/>
+    <w:lsdException w:name="Subtle Reference" w:uiPriority="31" w:semiHidden="0" w:unhideWhenUsed="0" w:qFormat="1"/>
+    <w:lsdException w:name="Intense Reference" w:uiPriority="32" w:semiHidden="0" w:unhideWhenUsed="0" w:qFormat="1"/>
+    <w:lsdException w:name="Book Title" w:uiPriority="33" w:semiHidden="0" w:unhideWhenUsed="0" w:qFormat="1"/>
     <w:lsdException w:name="Bibliography" w:uiPriority="37"/>
     <w:lsdException w:name="TOC Heading" w:uiPriority="39" w:qFormat="1"/>
   </w:latentStyles>
-  <w:style w:type="paragraph" w:default="1" w:styleId="Normal">
+  <w:style w:type="paragraph" w:styleId="Normal" w:default="1">
     <w:name w:val="Normal"/>
     <w:qFormat/>
     <w:rsid w:val="00000387"/>
@@ -7475,7 +7784,7 @@
     <w:rsid w:val="00CC75A0"/>
     <w:pPr>
       <w:pBdr>
-        <w:bottom w:val="thinThickSmallGap" w:sz="12" w:space="1" w:color="943634" w:themeColor="accent2" w:themeShade="BF"/>
+        <w:bottom w:val="thinThickSmallGap" w:color="943634" w:themeColor="accent2" w:themeShade="BF" w:sz="12" w:space="1"/>
       </w:pBdr>
       <w:spacing w:before="400"/>
       <w:jc w:val="center"/>
@@ -7500,7 +7809,7 @@
     <w:rsid w:val="00CB1B90"/>
     <w:pPr>
       <w:pBdr>
-        <w:bottom w:val="single" w:sz="12" w:space="1" w:color="00B050" w:themeColor="text1"/>
+        <w:bottom w:val="single" w:color="00B050" w:themeColor="text1" w:sz="12" w:space="1"/>
       </w:pBdr>
       <w:spacing w:before="400"/>
       <w:outlineLvl w:val="1"/>
@@ -7525,7 +7834,7 @@
     <w:rsid w:val="00CB1B90"/>
     <w:pPr>
       <w:pBdr>
-        <w:bottom w:val="single" w:sz="12" w:space="1" w:color="00B050" w:themeColor="text1"/>
+        <w:bottom w:val="single" w:color="00B050" w:themeColor="text1" w:sz="12" w:space="1"/>
       </w:pBdr>
       <w:spacing w:before="300"/>
       <w:outlineLvl w:val="2"/>
@@ -7549,7 +7858,7 @@
     <w:rsid w:val="00CC75A0"/>
     <w:pPr>
       <w:pBdr>
-        <w:bottom w:val="dotted" w:sz="4" w:space="1" w:color="943634" w:themeColor="accent2" w:themeShade="BF"/>
+        <w:bottom w:val="dotted" w:color="943634" w:themeColor="accent2" w:themeShade="BF" w:sz="4" w:space="1"/>
       </w:pBdr>
       <w:spacing w:after="120"/>
       <w:jc w:val="center"/>
@@ -7672,13 +7981,13 @@
       <w:szCs w:val="20"/>
     </w:rPr>
   </w:style>
-  <w:style w:type="character" w:default="1" w:styleId="Fuentedeprrafopredeter">
+  <w:style w:type="character" w:styleId="Fuentedeprrafopredeter" w:default="1">
     <w:name w:val="Default Paragraph Font"/>
     <w:uiPriority w:val="1"/>
     <w:semiHidden/>
     <w:unhideWhenUsed/>
   </w:style>
-  <w:style w:type="table" w:default="1" w:styleId="Tablanormal">
+  <w:style w:type="table" w:styleId="Tablanormal" w:default="1">
     <w:name w:val="Normal Table"/>
     <w:uiPriority w:val="99"/>
     <w:semiHidden/>
@@ -7694,13 +8003,13 @@
       </w:tblCellMar>
     </w:tblPr>
   </w:style>
-  <w:style w:type="numbering" w:default="1" w:styleId="Sinlista">
+  <w:style w:type="numbering" w:styleId="Sinlista" w:default="1">
     <w:name w:val="No List"/>
     <w:uiPriority w:val="99"/>
     <w:semiHidden/>
     <w:unhideWhenUsed/>
   </w:style>
-  <w:style w:type="character" w:customStyle="1" w:styleId="Ttulo1Car">
+  <w:style w:type="character" w:styleId="Ttulo1Car" w:customStyle="1">
     <w:name w:val="Título 1 Car"/>
     <w:basedOn w:val="Fuentedeprrafopredeter"/>
     <w:link w:val="Ttulo1"/>
@@ -7715,7 +8024,7 @@
       <w:szCs w:val="28"/>
     </w:rPr>
   </w:style>
-  <w:style w:type="character" w:customStyle="1" w:styleId="Ttulo2Car">
+  <w:style w:type="character" w:styleId="Ttulo2Car" w:customStyle="1">
     <w:name w:val="Título 2 Car"/>
     <w:basedOn w:val="Fuentedeprrafopredeter"/>
     <w:link w:val="Ttulo2"/>
@@ -7731,7 +8040,7 @@
       <w:szCs w:val="24"/>
     </w:rPr>
   </w:style>
-  <w:style w:type="character" w:customStyle="1" w:styleId="Ttulo3Car">
+  <w:style w:type="character" w:styleId="Ttulo3Car" w:customStyle="1">
     <w:name w:val="Título 3 Car"/>
     <w:basedOn w:val="Fuentedeprrafopredeter"/>
     <w:link w:val="Ttulo3"/>
@@ -7745,7 +8054,7 @@
       <w:szCs w:val="24"/>
     </w:rPr>
   </w:style>
-  <w:style w:type="character" w:customStyle="1" w:styleId="Ttulo4Car">
+  <w:style w:type="character" w:styleId="Ttulo4Car" w:customStyle="1">
     <w:name w:val="Título 4 Car"/>
     <w:basedOn w:val="Fuentedeprrafopredeter"/>
     <w:link w:val="Ttulo4"/>
@@ -7759,7 +8068,7 @@
       <w:spacing w:val="10"/>
     </w:rPr>
   </w:style>
-  <w:style w:type="character" w:customStyle="1" w:styleId="Ttulo5Car">
+  <w:style w:type="character" w:styleId="Ttulo5Car" w:customStyle="1">
     <w:name w:val="Título 5 Car"/>
     <w:basedOn w:val="Fuentedeprrafopredeter"/>
     <w:link w:val="Ttulo5"/>
@@ -7773,7 +8082,7 @@
       <w:spacing w:val="10"/>
     </w:rPr>
   </w:style>
-  <w:style w:type="character" w:customStyle="1" w:styleId="Ttulo6Car">
+  <w:style w:type="character" w:styleId="Ttulo6Car" w:customStyle="1">
     <w:name w:val="Título 6 Car"/>
     <w:basedOn w:val="Fuentedeprrafopredeter"/>
     <w:link w:val="Ttulo6"/>
@@ -7787,7 +8096,7 @@
       <w:spacing w:val="10"/>
     </w:rPr>
   </w:style>
-  <w:style w:type="character" w:customStyle="1" w:styleId="Ttulo7Car">
+  <w:style w:type="character" w:styleId="Ttulo7Car" w:customStyle="1">
     <w:name w:val="Título 7 Car"/>
     <w:basedOn w:val="Fuentedeprrafopredeter"/>
     <w:link w:val="Ttulo7"/>
@@ -7803,7 +8112,7 @@
       <w:spacing w:val="10"/>
     </w:rPr>
   </w:style>
-  <w:style w:type="character" w:customStyle="1" w:styleId="Ttulo8Car">
+  <w:style w:type="character" w:styleId="Ttulo8Car" w:customStyle="1">
     <w:name w:val="Título 8 Car"/>
     <w:basedOn w:val="Fuentedeprrafopredeter"/>
     <w:link w:val="Ttulo8"/>
@@ -7818,7 +8127,7 @@
       <w:szCs w:val="20"/>
     </w:rPr>
   </w:style>
-  <w:style w:type="character" w:customStyle="1" w:styleId="Ttulo9Car">
+  <w:style w:type="character" w:styleId="Ttulo9Car" w:customStyle="1">
     <w:name w:val="Título 9 Car"/>
     <w:basedOn w:val="Fuentedeprrafopredeter"/>
     <w:link w:val="Ttulo9"/>
@@ -7861,8 +8170,8 @@
     <w:rsid w:val="00CC75A0"/>
     <w:pPr>
       <w:pBdr>
-        <w:top w:val="dotted" w:sz="2" w:space="1" w:color="632423" w:themeColor="accent2" w:themeShade="80"/>
-        <w:bottom w:val="dotted" w:sz="2" w:space="6" w:color="632423" w:themeColor="accent2" w:themeShade="80"/>
+        <w:top w:val="dotted" w:color="632423" w:themeColor="accent2" w:themeShade="80" w:sz="2" w:space="1"/>
+        <w:bottom w:val="dotted" w:color="632423" w:themeColor="accent2" w:themeShade="80" w:sz="2" w:space="6"/>
       </w:pBdr>
       <w:spacing w:before="500" w:after="300" w:line="240" w:lineRule="auto"/>
       <w:jc w:val="center"/>
@@ -7875,7 +8184,7 @@
       <w:szCs w:val="44"/>
     </w:rPr>
   </w:style>
-  <w:style w:type="character" w:customStyle="1" w:styleId="TtuloCar">
+  <w:style w:type="character" w:styleId="TtuloCar" w:customStyle="1">
     <w:name w:val="Título Car"/>
     <w:basedOn w:val="Fuentedeprrafopredeter"/>
     <w:link w:val="Ttulo"/>
@@ -7909,7 +8218,7 @@
       <w:szCs w:val="18"/>
     </w:rPr>
   </w:style>
-  <w:style w:type="character" w:customStyle="1" w:styleId="SubttuloCar">
+  <w:style w:type="character" w:styleId="SubttuloCar" w:customStyle="1">
     <w:name w:val="Subtítulo Car"/>
     <w:basedOn w:val="Fuentedeprrafopredeter"/>
     <w:link w:val="Subttulo"/>
@@ -7958,7 +8267,7 @@
       <w:spacing w:after="0" w:line="240" w:lineRule="auto"/>
     </w:pPr>
   </w:style>
-  <w:style w:type="character" w:customStyle="1" w:styleId="SinespaciadoCar">
+  <w:style w:type="character" w:styleId="SinespaciadoCar" w:customStyle="1">
     <w:name w:val="Sin espaciado Car"/>
     <w:basedOn w:val="Fuentedeprrafopredeter"/>
     <w:link w:val="Sinespaciado"/>
@@ -7989,7 +8298,7 @@
       <w:iCs/>
     </w:rPr>
   </w:style>
-  <w:style w:type="character" w:customStyle="1" w:styleId="CitaCar">
+  <w:style w:type="character" w:styleId="CitaCar" w:customStyle="1">
     <w:name w:val="Cita Car"/>
     <w:basedOn w:val="Fuentedeprrafopredeter"/>
     <w:link w:val="Cita"/>
@@ -8011,8 +8320,8 @@
     <w:rsid w:val="00CC75A0"/>
     <w:pPr>
       <w:pBdr>
-        <w:top w:val="dotted" w:sz="2" w:space="10" w:color="632423" w:themeColor="accent2" w:themeShade="80"/>
-        <w:bottom w:val="dotted" w:sz="2" w:space="4" w:color="632423" w:themeColor="accent2" w:themeShade="80"/>
+        <w:top w:val="dotted" w:color="632423" w:themeColor="accent2" w:themeShade="80" w:sz="2" w:space="10"/>
+        <w:bottom w:val="dotted" w:color="632423" w:themeColor="accent2" w:themeShade="80" w:sz="2" w:space="4"/>
       </w:pBdr>
       <w:spacing w:before="160" w:line="300" w:lineRule="auto"/>
       <w:ind w:left="1440" w:right="1440"/>
@@ -8025,7 +8334,7 @@
       <w:szCs w:val="20"/>
     </w:rPr>
   </w:style>
-  <w:style w:type="character" w:customStyle="1" w:styleId="CitadestacadaCar">
+  <w:style w:type="character" w:styleId="CitadestacadaCar" w:customStyle="1">
     <w:name w:val="Cita destacada Car"/>
     <w:basedOn w:val="Fuentedeprrafopredeter"/>
     <w:link w:val="Citadestacada"/>
@@ -8071,7 +8380,7 @@
     <w:qFormat/>
     <w:rsid w:val="00CC75A0"/>
     <w:rPr>
-      <w:rFonts w:asciiTheme="minorHAnsi" w:eastAsiaTheme="minorEastAsia" w:hAnsiTheme="minorHAnsi" w:cstheme="minorBidi"/>
+      <w:rFonts w:asciiTheme="minorHAnsi" w:hAnsiTheme="minorHAnsi" w:eastAsiaTheme="minorEastAsia" w:cstheme="minorBidi"/>
       <w:i/>
       <w:iCs/>
       <w:color w:val="622423" w:themeColor="accent2" w:themeShade="7F"/>
@@ -8083,7 +8392,7 @@
     <w:qFormat/>
     <w:rsid w:val="00CC75A0"/>
     <w:rPr>
-      <w:rFonts w:asciiTheme="minorHAnsi" w:eastAsiaTheme="minorEastAsia" w:hAnsiTheme="minorHAnsi" w:cstheme="minorBidi"/>
+      <w:rFonts w:asciiTheme="minorHAnsi" w:hAnsiTheme="minorHAnsi" w:eastAsiaTheme="minorEastAsia" w:cstheme="minorBidi"/>
       <w:b/>
       <w:bCs/>
       <w:i/>
@@ -8133,7 +8442,7 @@
       <w:szCs w:val="16"/>
     </w:rPr>
   </w:style>
-  <w:style w:type="character" w:customStyle="1" w:styleId="TextodegloboCar">
+  <w:style w:type="character" w:styleId="TextodegloboCar" w:customStyle="1">
     <w:name w:val="Texto de globo Car"/>
     <w:basedOn w:val="Fuentedeprrafopredeter"/>
     <w:link w:val="Textodeglobo"/>
@@ -8146,8 +8455,8 @@
       <w:szCs w:val="16"/>
     </w:rPr>
   </w:style>
-  <w:style w:type="table" w:customStyle="1" w:styleId="TableNormal">
-    <w:name w:val="Table Normal"/>
+  <w:style w:type="table" w:styleId="TableNormal" w:customStyle="1">
+    <w:name w:val="Normal Table0"/>
     <w:uiPriority w:val="2"/>
     <w:semiHidden/>
     <w:unhideWhenUsed/>
@@ -8160,7 +8469,7 @@
       <w:spacing w:after="0" w:line="240" w:lineRule="auto"/>
     </w:pPr>
     <w:rPr>
-      <w:rFonts w:asciiTheme="minorHAnsi" w:eastAsiaTheme="minorHAnsi" w:hAnsiTheme="minorHAnsi" w:cstheme="minorBidi"/>
+      <w:rFonts w:asciiTheme="minorHAnsi" w:hAnsiTheme="minorHAnsi" w:eastAsiaTheme="minorHAnsi" w:cstheme="minorBidi"/>
       <w:lang w:bidi="ar-SA"/>
     </w:rPr>
     <w:tblPr>
@@ -8173,8 +8482,8 @@
       </w:tblCellMar>
     </w:tblPr>
   </w:style>
-  <w:style w:type="paragraph" w:customStyle="1" w:styleId="TOC1">
-    <w:name w:val="TOC 1"/>
+  <w:style w:type="paragraph" w:styleId="TOC1" w:customStyle="1">
+    <w:name w:val="toc 1"/>
     <w:basedOn w:val="Normal"/>
     <w:uiPriority w:val="1"/>
     <w:qFormat/>
@@ -8187,14 +8496,14 @@
       <w:ind w:left="140"/>
     </w:pPr>
     <w:rPr>
-      <w:rFonts w:ascii="Verdana" w:eastAsia="Verdana" w:hAnsi="Verdana" w:cs="Verdana"/>
+      <w:rFonts w:ascii="Verdana" w:hAnsi="Verdana" w:eastAsia="Verdana" w:cs="Verdana"/>
       <w:sz w:val="26"/>
       <w:szCs w:val="26"/>
       <w:lang w:val="es-ES" w:eastAsia="es-ES" w:bidi="es-ES"/>
     </w:rPr>
   </w:style>
-  <w:style w:type="paragraph" w:customStyle="1" w:styleId="TOC2">
-    <w:name w:val="TOC 2"/>
+  <w:style w:type="paragraph" w:styleId="TOC2" w:customStyle="1">
+    <w:name w:val="toc 2"/>
     <w:basedOn w:val="Normal"/>
     <w:uiPriority w:val="1"/>
     <w:qFormat/>
@@ -8207,14 +8516,14 @@
       <w:ind w:left="399"/>
     </w:pPr>
     <w:rPr>
-      <w:rFonts w:ascii="Verdana" w:eastAsia="Verdana" w:hAnsi="Verdana" w:cs="Verdana"/>
+      <w:rFonts w:ascii="Verdana" w:hAnsi="Verdana" w:eastAsia="Verdana" w:cs="Verdana"/>
       <w:sz w:val="26"/>
       <w:szCs w:val="26"/>
       <w:lang w:val="es-ES" w:eastAsia="es-ES" w:bidi="es-ES"/>
     </w:rPr>
   </w:style>
-  <w:style w:type="paragraph" w:customStyle="1" w:styleId="TOC3">
-    <w:name w:val="TOC 3"/>
+  <w:style w:type="paragraph" w:styleId="TOC3" w:customStyle="1">
+    <w:name w:val="toc 3"/>
     <w:basedOn w:val="Normal"/>
     <w:uiPriority w:val="1"/>
     <w:qFormat/>
@@ -8227,7 +8536,7 @@
       <w:ind w:left="661"/>
     </w:pPr>
     <w:rPr>
-      <w:rFonts w:ascii="Verdana" w:eastAsia="Verdana" w:hAnsi="Verdana" w:cs="Verdana"/>
+      <w:rFonts w:ascii="Verdana" w:hAnsi="Verdana" w:eastAsia="Verdana" w:cs="Verdana"/>
       <w:sz w:val="26"/>
       <w:szCs w:val="26"/>
       <w:lang w:val="es-ES" w:eastAsia="es-ES" w:bidi="es-ES"/>
@@ -8247,27 +8556,27 @@
       <w:spacing w:after="0" w:line="240" w:lineRule="auto"/>
     </w:pPr>
     <w:rPr>
-      <w:rFonts w:ascii="Verdana" w:eastAsia="Verdana" w:hAnsi="Verdana" w:cs="Verdana"/>
+      <w:rFonts w:ascii="Verdana" w:hAnsi="Verdana" w:eastAsia="Verdana" w:cs="Verdana"/>
       <w:sz w:val="26"/>
       <w:szCs w:val="26"/>
       <w:lang w:val="es-ES" w:eastAsia="es-ES" w:bidi="es-ES"/>
     </w:rPr>
   </w:style>
-  <w:style w:type="character" w:customStyle="1" w:styleId="TextoindependienteCar">
+  <w:style w:type="character" w:styleId="TextoindependienteCar" w:customStyle="1">
     <w:name w:val="Texto independiente Car"/>
     <w:basedOn w:val="Fuentedeprrafopredeter"/>
     <w:link w:val="Textoindependiente"/>
     <w:uiPriority w:val="1"/>
     <w:rsid w:val="001321E0"/>
     <w:rPr>
-      <w:rFonts w:ascii="Verdana" w:eastAsia="Verdana" w:hAnsi="Verdana" w:cs="Verdana"/>
+      <w:rFonts w:ascii="Verdana" w:hAnsi="Verdana" w:eastAsia="Verdana" w:cs="Verdana"/>
       <w:sz w:val="26"/>
       <w:szCs w:val="26"/>
       <w:lang w:val="es-ES" w:eastAsia="es-ES" w:bidi="es-ES"/>
     </w:rPr>
   </w:style>
-  <w:style w:type="paragraph" w:customStyle="1" w:styleId="Heading1">
-    <w:name w:val="Heading 1"/>
+  <w:style w:type="paragraph" w:styleId="Heading1" w:customStyle="1">
+    <w:name w:val="heading 10"/>
     <w:basedOn w:val="Normal"/>
     <w:uiPriority w:val="1"/>
     <w:qFormat/>
@@ -8281,14 +8590,14 @@
       <w:outlineLvl w:val="1"/>
     </w:pPr>
     <w:rPr>
-      <w:rFonts w:ascii="Arial Black" w:eastAsia="Arial Black" w:hAnsi="Arial Black" w:cs="Arial Black"/>
+      <w:rFonts w:ascii="Arial Black" w:hAnsi="Arial Black" w:eastAsia="Arial Black" w:cs="Arial Black"/>
       <w:sz w:val="60"/>
       <w:szCs w:val="60"/>
       <w:lang w:val="es-ES" w:eastAsia="es-ES" w:bidi="es-ES"/>
     </w:rPr>
   </w:style>
-  <w:style w:type="paragraph" w:customStyle="1" w:styleId="Heading2">
-    <w:name w:val="Heading 2"/>
+  <w:style w:type="paragraph" w:styleId="Heading2" w:customStyle="1">
+    <w:name w:val="heading 20"/>
     <w:basedOn w:val="Normal"/>
     <w:uiPriority w:val="1"/>
     <w:qFormat/>
@@ -8302,14 +8611,14 @@
       <w:outlineLvl w:val="2"/>
     </w:pPr>
     <w:rPr>
-      <w:rFonts w:ascii="Arial Black" w:eastAsia="Arial Black" w:hAnsi="Arial Black" w:cs="Arial Black"/>
+      <w:rFonts w:ascii="Arial Black" w:hAnsi="Arial Black" w:eastAsia="Arial Black" w:cs="Arial Black"/>
       <w:sz w:val="50"/>
       <w:szCs w:val="50"/>
       <w:lang w:val="es-ES" w:eastAsia="es-ES" w:bidi="es-ES"/>
     </w:rPr>
   </w:style>
-  <w:style w:type="paragraph" w:customStyle="1" w:styleId="Heading3">
-    <w:name w:val="Heading 3"/>
+  <w:style w:type="paragraph" w:styleId="Heading3" w:customStyle="1">
+    <w:name w:val="heading 30"/>
     <w:basedOn w:val="Normal"/>
     <w:uiPriority w:val="1"/>
     <w:qFormat/>
@@ -8323,14 +8632,14 @@
       <w:outlineLvl w:val="3"/>
     </w:pPr>
     <w:rPr>
-      <w:rFonts w:ascii="Arial Black" w:eastAsia="Arial Black" w:hAnsi="Arial Black" w:cs="Arial Black"/>
+      <w:rFonts w:ascii="Arial Black" w:hAnsi="Arial Black" w:eastAsia="Arial Black" w:cs="Arial Black"/>
       <w:sz w:val="40"/>
       <w:szCs w:val="40"/>
       <w:lang w:val="es-ES" w:eastAsia="es-ES" w:bidi="es-ES"/>
     </w:rPr>
   </w:style>
-  <w:style w:type="paragraph" w:customStyle="1" w:styleId="Heading4">
-    <w:name w:val="Heading 4"/>
+  <w:style w:type="paragraph" w:styleId="Heading4" w:customStyle="1">
+    <w:name w:val="heading 40"/>
     <w:basedOn w:val="Normal"/>
     <w:uiPriority w:val="1"/>
     <w:qFormat/>
@@ -8343,7 +8652,7 @@
       <w:outlineLvl w:val="4"/>
     </w:pPr>
     <w:rPr>
-      <w:rFonts w:ascii="Verdana" w:eastAsia="Verdana" w:hAnsi="Verdana" w:cs="Verdana"/>
+      <w:rFonts w:ascii="Verdana" w:hAnsi="Verdana" w:eastAsia="Verdana" w:cs="Verdana"/>
       <w:b/>
       <w:bCs/>
       <w:sz w:val="28"/>
@@ -8351,8 +8660,8 @@
       <w:lang w:val="es-ES" w:eastAsia="es-ES" w:bidi="es-ES"/>
     </w:rPr>
   </w:style>
-  <w:style w:type="paragraph" w:customStyle="1" w:styleId="Heading5">
-    <w:name w:val="Heading 5"/>
+  <w:style w:type="paragraph" w:styleId="Heading5" w:customStyle="1">
+    <w:name w:val="heading 50"/>
     <w:basedOn w:val="Normal"/>
     <w:uiPriority w:val="1"/>
     <w:qFormat/>
@@ -8366,7 +8675,7 @@
       <w:outlineLvl w:val="5"/>
     </w:pPr>
     <w:rPr>
-      <w:rFonts w:ascii="Verdana" w:eastAsia="Verdana" w:hAnsi="Verdana" w:cs="Verdana"/>
+      <w:rFonts w:ascii="Verdana" w:hAnsi="Verdana" w:eastAsia="Verdana" w:cs="Verdana"/>
       <w:b/>
       <w:bCs/>
       <w:sz w:val="26"/>
@@ -8374,7 +8683,7 @@
       <w:lang w:val="es-ES" w:eastAsia="es-ES" w:bidi="es-ES"/>
     </w:rPr>
   </w:style>
-  <w:style w:type="paragraph" w:customStyle="1" w:styleId="TableParagraph">
+  <w:style w:type="paragraph" w:styleId="TableParagraph" w:customStyle="1">
     <w:name w:val="Table Paragraph"/>
     <w:basedOn w:val="Normal"/>
     <w:uiPriority w:val="1"/>
@@ -8420,7 +8729,7 @@
       <w:spacing w:after="0" w:line="240" w:lineRule="auto"/>
     </w:pPr>
   </w:style>
-  <w:style w:type="character" w:customStyle="1" w:styleId="EncabezadoCar">
+  <w:style w:type="character" w:styleId="EncabezadoCar" w:customStyle="1">
     <w:name w:val="Encabezado Car"/>
     <w:basedOn w:val="Fuentedeprrafopredeter"/>
     <w:link w:val="Encabezado"/>
@@ -8447,7 +8756,7 @@
       <w:spacing w:after="0" w:line="240" w:lineRule="auto"/>
     </w:pPr>
   </w:style>
-  <w:style w:type="character" w:customStyle="1" w:styleId="PiedepginaCar">
+  <w:style w:type="character" w:styleId="PiedepginaCar" w:customStyle="1">
     <w:name w:val="Pie de página Car"/>
     <w:basedOn w:val="Fuentedeprrafopredeter"/>
     <w:link w:val="Piedepgina"/>
@@ -8458,14 +8767,14 @@
       <w:sz w:val="24"/>
     </w:rPr>
   </w:style>
-  <w:style w:type="paragraph" w:customStyle="1" w:styleId="normal0">
+  <w:style w:type="paragraph" w:styleId="normal0" w:customStyle="1">
     <w:name w:val="normal"/>
     <w:rsid w:val="00882CCA"/>
     <w:pPr>
       <w:spacing w:line="276" w:lineRule="auto"/>
     </w:pPr>
     <w:rPr>
-      <w:rFonts w:ascii="Calibri" w:eastAsia="Calibri" w:hAnsi="Calibri" w:cs="Calibri"/>
+      <w:rFonts w:ascii="Calibri" w:hAnsi="Calibri" w:eastAsia="Calibri" w:cs="Calibri"/>
       <w:lang w:val="es-AR" w:eastAsia="es-AR" w:bidi="ar-SA"/>
     </w:rPr>
   </w:style>

</xml_diff>